<commit_message>
portada y datos generales
</commit_message>
<xml_diff>
--- a/FD03/FD03-SRS.docx
+++ b/FD03/FD03-SRS.docx
@@ -278,7 +278,31 @@
           <w:sz w:val="36"/>
           <w:szCs w:val="36"/>
         </w:rPr>
-        <w:t>{Nombre de Proyecto}</w:t>
+        <w:t>“</w:t>
+      </w:r>
+      <w:bookmarkStart w:id="0" w:name="_Hlk150779056"/>
+      <w:r>
+        <w:rPr>
+          <w:rFonts w:ascii="Arial" w:hAnsi="Arial" w:cs="Arial"/>
+          <w:b/>
+          <w:i/>
+          <w:color w:val="000000"/>
+          <w:sz w:val="36"/>
+          <w:szCs w:val="36"/>
+        </w:rPr>
+        <w:t>SMARTGYM APP</w:t>
+      </w:r>
+      <w:bookmarkEnd w:id="0"/>
+      <w:r>
+        <w:rPr>
+          <w:rFonts w:ascii="Arial" w:hAnsi="Arial" w:cs="Arial"/>
+          <w:b/>
+          <w:i/>
+          <w:color w:val="000000"/>
+          <w:sz w:val="36"/>
+          <w:szCs w:val="36"/>
+        </w:rPr>
+        <w:t>”</w:t>
       </w:r>
     </w:p>
     <w:p>
@@ -334,7 +358,7 @@
           <w:szCs w:val="32"/>
           <w:lang w:eastAsia="es-PE"/>
         </w:rPr>
-        <w:t>{Nombre de Asignatura}</w:t>
+        <w:t>SOLUCIONES MÓVILES I</w:t>
       </w:r>
     </w:p>
     <w:p>
@@ -411,12 +435,11 @@
       <w:r>
         <w:rPr>
           <w:rFonts w:ascii="Arial" w:eastAsia="Times New Roman" w:hAnsi="Arial" w:cs="Arial"/>
-          <w:i/>
           <w:sz w:val="32"/>
           <w:szCs w:val="32"/>
           <w:lang w:eastAsia="es-PE"/>
         </w:rPr>
-        <w:t>{Nombre de Docente}</w:t>
+        <w:t>Ing. Patrick Cuadros Quiroga</w:t>
       </w:r>
     </w:p>
     <w:p>
@@ -486,6 +509,11 @@
     </w:p>
     <w:p>
       <w:pPr>
+        <w:pStyle w:val="Prrafodelista"/>
+        <w:numPr>
+          <w:ilvl w:val="0"/>
+          <w:numId w:val="51"/>
+        </w:numPr>
         <w:spacing w:after="0"/>
         <w:rPr>
           <w:rFonts w:ascii="Arial" w:eastAsia="Times New Roman" w:hAnsi="Arial" w:cs="Arial"/>
@@ -505,8 +533,9 @@
           <w:szCs w:val="28"/>
           <w:lang w:eastAsia="es-PE"/>
         </w:rPr>
-        <w:t>{</w:t>
+        <w:t xml:space="preserve">Vizcarra Llanque, </w:t>
       </w:r>
+      <w:proofErr w:type="spellStart"/>
       <w:r>
         <w:rPr>
           <w:rFonts w:ascii="Arial" w:eastAsia="Times New Roman" w:hAnsi="Arial" w:cs="Arial"/>
@@ -516,8 +545,9 @@
           <w:szCs w:val="28"/>
           <w:lang w:eastAsia="es-PE"/>
         </w:rPr>
-        <w:t>Apellidos y nombres del e</w:t>
+        <w:t>Jhordy</w:t>
       </w:r>
+      <w:proofErr w:type="spellEnd"/>
       <w:r>
         <w:rPr>
           <w:rFonts w:ascii="Arial" w:eastAsia="Times New Roman" w:hAnsi="Arial" w:cs="Arial"/>
@@ -527,7 +557,7 @@
           <w:szCs w:val="28"/>
           <w:lang w:eastAsia="es-PE"/>
         </w:rPr>
-        <w:t>studiante</w:t>
+        <w:t xml:space="preserve"> Joel</w:t>
       </w:r>
       <w:r>
         <w:rPr>
@@ -539,7 +569,18 @@
           <w:lang w:eastAsia="es-PE"/>
         </w:rPr>
         <w:tab/>
-        <w:t>(código universitario)}</w:t>
+      </w:r>
+      <w:r>
+        <w:rPr>
+          <w:rFonts w:ascii="Arial" w:eastAsia="Times New Roman" w:hAnsi="Arial" w:cs="Arial"/>
+          <w:b/>
+          <w:i/>
+          <w:sz w:val="28"/>
+          <w:szCs w:val="28"/>
+          <w:lang w:eastAsia="es-PE"/>
+        </w:rPr>
+        <w:tab/>
+        <w:t xml:space="preserve"> (2015052719)</w:t>
       </w:r>
     </w:p>
     <w:p>
@@ -689,29 +730,7 @@
           <w:szCs w:val="32"/>
           <w:lang w:eastAsia="es-PE"/>
         </w:rPr>
-        <w:t>{</w:t>
-      </w:r>
-      <w:r>
-        <w:rPr>
-          <w:rFonts w:ascii="Arial" w:eastAsia="Times New Roman" w:hAnsi="Arial" w:cs="Arial"/>
-          <w:b/>
-          <w:i/>
-          <w:sz w:val="32"/>
-          <w:szCs w:val="32"/>
-          <w:lang w:eastAsia="es-PE"/>
-        </w:rPr>
-        <w:t>Añ</w:t>
-      </w:r>
-      <w:r>
-        <w:rPr>
-          <w:rFonts w:ascii="Arial" w:eastAsia="Times New Roman" w:hAnsi="Arial" w:cs="Arial"/>
-          <w:b/>
-          <w:i/>
-          <w:sz w:val="32"/>
-          <w:szCs w:val="32"/>
-          <w:lang w:eastAsia="es-PE"/>
-        </w:rPr>
-        <w:t>o}</w:t>
+        <w:t>2023</w:t>
       </w:r>
     </w:p>
     <w:p>
@@ -1011,15 +1030,7 @@
                 <w:sz w:val="14"/>
                 <w:szCs w:val="24"/>
               </w:rPr>
-              <w:t>MP</w:t>
-            </w:r>
-            <w:r>
-              <w:rPr>
-                <w:rFonts w:cs="Times-Roman"/>
-                <w:sz w:val="14"/>
-                <w:szCs w:val="24"/>
-              </w:rPr>
-              <w:t>V</w:t>
+              <w:t>VLJ</w:t>
             </w:r>
           </w:p>
         </w:tc>
@@ -1042,7 +1053,7 @@
                 <w:sz w:val="14"/>
                 <w:szCs w:val="24"/>
               </w:rPr>
-              <w:t>ELV</w:t>
+              <w:t>PCQ</w:t>
             </w:r>
           </w:p>
         </w:tc>
@@ -1065,7 +1076,7 @@
                 <w:sz w:val="14"/>
                 <w:szCs w:val="24"/>
               </w:rPr>
-              <w:t>ARV</w:t>
+              <w:t>PCQ</w:t>
             </w:r>
           </w:p>
         </w:tc>
@@ -1089,7 +1100,7 @@
                 <w:sz w:val="14"/>
                 <w:szCs w:val="24"/>
               </w:rPr>
-              <w:t>10/10/2020</w:t>
+              <w:t>11/11/2023</w:t>
             </w:r>
           </w:p>
         </w:tc>
@@ -1289,24 +1300,6 @@
           <w:lang w:val="es-PE"/>
         </w:rPr>
         <w:t xml:space="preserve">Sistema </w:t>
-      </w:r>
-      <w:r>
-        <w:rPr>
-          <w:rFonts w:ascii="Times New Roman" w:hAnsi="Times New Roman"/>
-          <w:i/>
-          <w:color w:val="000000" w:themeColor="text1"/>
-          <w:lang w:val="es-PE"/>
-        </w:rPr>
-        <w:t>{</w:t>
-      </w:r>
-      <w:r>
-        <w:rPr>
-          <w:rFonts w:ascii="Times New Roman" w:hAnsi="Times New Roman"/>
-          <w:i/>
-          <w:color w:val="000000" w:themeColor="text1"/>
-          <w:lang w:val="es-PE"/>
-        </w:rPr>
-        <w:t>Nombre del Sistema</w:t>
       </w:r>
       <w:r>
         <w:rPr>
@@ -1342,7 +1335,7 @@
           <w:color w:val="000000" w:themeColor="text1"/>
           <w:lang w:val="es-PE"/>
         </w:rPr>
-        <w:t>}</w:t>
+        <w:t>SMARTGYM APP</w:t>
       </w:r>
     </w:p>
     <w:p>
@@ -1411,7 +1404,7 @@
           <w:sz w:val="28"/>
           <w:lang w:val="es-PE"/>
         </w:rPr>
-        <w:t>{1.0}</w:t>
+        <w:t>1.0</w:t>
       </w:r>
     </w:p>
     <w:p>
@@ -4428,7 +4421,6 @@
         <w:docPartUnique/>
       </w:docPartObj>
     </w:sdtPr>
-    <w:sdtEndPr/>
     <w:sdtContent>
       <w:p>
         <w:pPr>
@@ -9259,6 +9251,118 @@
     </w:lvl>
   </w:abstractNum>
   <w:abstractNum w:abstractNumId="47" w15:restartNumberingAfterBreak="0">
+    <w:nsid w:val="7AFA2206"/>
+    <w:multiLevelType w:val="hybridMultilevel"/>
+    <w:tmpl w:val="DB0E4F62"/>
+    <w:lvl w:ilvl="0" w:tplc="4DA8766E">
+      <w:numFmt w:val="bullet"/>
+      <w:lvlText w:val="-"/>
+      <w:lvlJc w:val="left"/>
+      <w:pPr>
+        <w:ind w:left="720" w:hanging="360"/>
+      </w:pPr>
+      <w:rPr>
+        <w:rFonts w:ascii="Arial" w:eastAsia="Times New Roman" w:hAnsi="Arial" w:cs="Arial" w:hint="default"/>
+      </w:rPr>
+    </w:lvl>
+    <w:lvl w:ilvl="1" w:tplc="280A0003" w:tentative="1">
+      <w:start w:val="1"/>
+      <w:numFmt w:val="bullet"/>
+      <w:lvlText w:val="o"/>
+      <w:lvlJc w:val="left"/>
+      <w:pPr>
+        <w:ind w:left="1440" w:hanging="360"/>
+      </w:pPr>
+      <w:rPr>
+        <w:rFonts w:ascii="Courier New" w:hAnsi="Courier New" w:cs="Courier New" w:hint="default"/>
+      </w:rPr>
+    </w:lvl>
+    <w:lvl w:ilvl="2" w:tplc="280A0005" w:tentative="1">
+      <w:start w:val="1"/>
+      <w:numFmt w:val="bullet"/>
+      <w:lvlText w:val=""/>
+      <w:lvlJc w:val="left"/>
+      <w:pPr>
+        <w:ind w:left="2160" w:hanging="360"/>
+      </w:pPr>
+      <w:rPr>
+        <w:rFonts w:ascii="Wingdings" w:hAnsi="Wingdings" w:hint="default"/>
+      </w:rPr>
+    </w:lvl>
+    <w:lvl w:ilvl="3" w:tplc="280A0001" w:tentative="1">
+      <w:start w:val="1"/>
+      <w:numFmt w:val="bullet"/>
+      <w:lvlText w:val=""/>
+      <w:lvlJc w:val="left"/>
+      <w:pPr>
+        <w:ind w:left="2880" w:hanging="360"/>
+      </w:pPr>
+      <w:rPr>
+        <w:rFonts w:ascii="Symbol" w:hAnsi="Symbol" w:hint="default"/>
+      </w:rPr>
+    </w:lvl>
+    <w:lvl w:ilvl="4" w:tplc="280A0003" w:tentative="1">
+      <w:start w:val="1"/>
+      <w:numFmt w:val="bullet"/>
+      <w:lvlText w:val="o"/>
+      <w:lvlJc w:val="left"/>
+      <w:pPr>
+        <w:ind w:left="3600" w:hanging="360"/>
+      </w:pPr>
+      <w:rPr>
+        <w:rFonts w:ascii="Courier New" w:hAnsi="Courier New" w:cs="Courier New" w:hint="default"/>
+      </w:rPr>
+    </w:lvl>
+    <w:lvl w:ilvl="5" w:tplc="280A0005" w:tentative="1">
+      <w:start w:val="1"/>
+      <w:numFmt w:val="bullet"/>
+      <w:lvlText w:val=""/>
+      <w:lvlJc w:val="left"/>
+      <w:pPr>
+        <w:ind w:left="4320" w:hanging="360"/>
+      </w:pPr>
+      <w:rPr>
+        <w:rFonts w:ascii="Wingdings" w:hAnsi="Wingdings" w:hint="default"/>
+      </w:rPr>
+    </w:lvl>
+    <w:lvl w:ilvl="6" w:tplc="280A0001" w:tentative="1">
+      <w:start w:val="1"/>
+      <w:numFmt w:val="bullet"/>
+      <w:lvlText w:val=""/>
+      <w:lvlJc w:val="left"/>
+      <w:pPr>
+        <w:ind w:left="5040" w:hanging="360"/>
+      </w:pPr>
+      <w:rPr>
+        <w:rFonts w:ascii="Symbol" w:hAnsi="Symbol" w:hint="default"/>
+      </w:rPr>
+    </w:lvl>
+    <w:lvl w:ilvl="7" w:tplc="280A0003" w:tentative="1">
+      <w:start w:val="1"/>
+      <w:numFmt w:val="bullet"/>
+      <w:lvlText w:val="o"/>
+      <w:lvlJc w:val="left"/>
+      <w:pPr>
+        <w:ind w:left="5760" w:hanging="360"/>
+      </w:pPr>
+      <w:rPr>
+        <w:rFonts w:ascii="Courier New" w:hAnsi="Courier New" w:cs="Courier New" w:hint="default"/>
+      </w:rPr>
+    </w:lvl>
+    <w:lvl w:ilvl="8" w:tplc="280A0005" w:tentative="1">
+      <w:start w:val="1"/>
+      <w:numFmt w:val="bullet"/>
+      <w:lvlText w:val=""/>
+      <w:lvlJc w:val="left"/>
+      <w:pPr>
+        <w:ind w:left="6480" w:hanging="360"/>
+      </w:pPr>
+      <w:rPr>
+        <w:rFonts w:ascii="Wingdings" w:hAnsi="Wingdings" w:hint="default"/>
+      </w:rPr>
+    </w:lvl>
+  </w:abstractNum>
+  <w:abstractNum w:abstractNumId="48" w15:restartNumberingAfterBreak="0">
     <w:nsid w:val="7C342ED4"/>
     <w:multiLevelType w:val="multilevel"/>
     <w:tmpl w:val="C612495E"/>
@@ -9344,7 +9448,7 @@
       </w:pPr>
     </w:lvl>
   </w:abstractNum>
-  <w:abstractNum w:abstractNumId="48" w15:restartNumberingAfterBreak="0">
+  <w:abstractNum w:abstractNumId="49" w15:restartNumberingAfterBreak="0">
     <w:nsid w:val="7DA33121"/>
     <w:multiLevelType w:val="hybridMultilevel"/>
     <w:tmpl w:val="E9DE7492"/>
@@ -9430,7 +9534,7 @@
       </w:pPr>
     </w:lvl>
   </w:abstractNum>
-  <w:abstractNum w:abstractNumId="49" w15:restartNumberingAfterBreak="0">
+  <w:abstractNum w:abstractNumId="50" w15:restartNumberingAfterBreak="0">
     <w:nsid w:val="7DD93677"/>
     <w:multiLevelType w:val="hybridMultilevel"/>
     <w:tmpl w:val="53A0993A"/>
@@ -9562,7 +9666,7 @@
     <w:abstractNumId w:val="1"/>
   </w:num>
   <w:num w:numId="7" w16cid:durableId="1919318898">
-    <w:abstractNumId w:val="47"/>
+    <w:abstractNumId w:val="48"/>
   </w:num>
   <w:num w:numId="8" w16cid:durableId="71897157">
     <w:abstractNumId w:val="15"/>
@@ -9601,7 +9705,7 @@
     <w:abstractNumId w:val="30"/>
   </w:num>
   <w:num w:numId="20" w16cid:durableId="2097896482">
-    <w:abstractNumId w:val="49"/>
+    <w:abstractNumId w:val="50"/>
   </w:num>
   <w:num w:numId="21" w16cid:durableId="158349482">
     <w:abstractNumId w:val="39"/>
@@ -9637,7 +9741,7 @@
     <w:abstractNumId w:val="25"/>
   </w:num>
   <w:num w:numId="32" w16cid:durableId="529300688">
-    <w:abstractNumId w:val="48"/>
+    <w:abstractNumId w:val="49"/>
   </w:num>
   <w:num w:numId="33" w16cid:durableId="370233664">
     <w:abstractNumId w:val="38"/>
@@ -9692,6 +9796,9 @@
   </w:num>
   <w:num w:numId="50" w16cid:durableId="1334258456">
     <w:abstractNumId w:val="34"/>
+  </w:num>
+  <w:num w:numId="51" w16cid:durableId="1236404311">
+    <w:abstractNumId w:val="47"/>
   </w:num>
 </w:numbering>
 </file>
@@ -10116,6 +10223,29 @@
       <w:szCs w:val="32"/>
     </w:rPr>
   </w:style>
+  <w:style w:type="paragraph" w:styleId="Ttulo4">
+    <w:name w:val="heading 4"/>
+    <w:basedOn w:val="Normal"/>
+    <w:next w:val="Normal"/>
+    <w:link w:val="Ttulo4Car"/>
+    <w:uiPriority w:val="9"/>
+    <w:semiHidden/>
+    <w:unhideWhenUsed/>
+    <w:qFormat/>
+    <w:rsid w:val="00697DC4"/>
+    <w:pPr>
+      <w:keepNext/>
+      <w:keepLines/>
+      <w:spacing w:before="40" w:after="0"/>
+      <w:outlineLvl w:val="3"/>
+    </w:pPr>
+    <w:rPr>
+      <w:rFonts w:asciiTheme="majorHAnsi" w:eastAsiaTheme="majorEastAsia" w:hAnsiTheme="majorHAnsi" w:cstheme="majorBidi"/>
+      <w:i/>
+      <w:iCs/>
+      <w:color w:val="2E74B5" w:themeColor="accent1" w:themeShade="BF"/>
+    </w:rPr>
+  </w:style>
   <w:style w:type="character" w:default="1" w:styleId="Fuentedeprrafopredeter">
     <w:name w:val="Default Paragraph Font"/>
     <w:uiPriority w:val="1"/>
@@ -10339,6 +10469,20 @@
       <w:sz w:val="36"/>
       <w:szCs w:val="20"/>
       <w:lang w:val="en-US"/>
+    </w:rPr>
+  </w:style>
+  <w:style w:type="character" w:customStyle="1" w:styleId="Ttulo4Car">
+    <w:name w:val="Título 4 Car"/>
+    <w:basedOn w:val="Fuentedeprrafopredeter"/>
+    <w:link w:val="Ttulo4"/>
+    <w:uiPriority w:val="9"/>
+    <w:semiHidden/>
+    <w:rsid w:val="00697DC4"/>
+    <w:rPr>
+      <w:rFonts w:asciiTheme="majorHAnsi" w:eastAsiaTheme="majorEastAsia" w:hAnsiTheme="majorHAnsi" w:cstheme="majorBidi"/>
+      <w:i/>
+      <w:iCs/>
+      <w:color w:val="2E74B5" w:themeColor="accent1" w:themeShade="BF"/>
     </w:rPr>
   </w:style>
 </w:styles>
@@ -10606,23 +10750,6 @@
 </file>
 
 <file path=customXml/item1.xml><?xml version="1.0" encoding="utf-8"?>
-<p:properties xmlns:p="http://schemas.microsoft.com/office/2006/metadata/properties" xmlns:xsi="http://www.w3.org/2001/XMLSchema-instance" xmlns:pc="http://schemas.microsoft.com/office/infopath/2007/PartnerControls">
-  <documentManagement>
-    <_activity xmlns="defd353f-5821-488d-894a-fabd92af6be1" xsi:nil="true"/>
-  </documentManagement>
-</p:properties>
-</file>
-
-<file path=customXml/item2.xml><?xml version="1.0" encoding="utf-8"?>
-<?mso-contentType ?>
-<FormTemplates xmlns="http://schemas.microsoft.com/sharepoint/v3/contenttype/forms">
-  <Display>DocumentLibraryForm</Display>
-  <Edit>DocumentLibraryForm</Edit>
-  <New>DocumentLibraryForm</New>
-</FormTemplates>
-</file>
-
-<file path=customXml/item3.xml><?xml version="1.0" encoding="utf-8"?>
 <ct:contentTypeSchema xmlns:ct="http://schemas.microsoft.com/office/2006/metadata/contentType" xmlns:ma="http://schemas.microsoft.com/office/2006/metadata/properties/metaAttributes" ct:_="" ma:_="" ma:contentTypeName="Document" ma:contentTypeID="0x0101003B61496829562540A9DF6BDD8BF65987" ma:contentTypeVersion="14" ma:contentTypeDescription="Create a new document." ma:contentTypeScope="" ma:versionID="eef95463fa43db37e23168ed650ce0d1">
   <xsd:schema xmlns:xsd="http://www.w3.org/2001/XMLSchema" xmlns:xs="http://www.w3.org/2001/XMLSchema" xmlns:p="http://schemas.microsoft.com/office/2006/metadata/properties" xmlns:ns3="defd353f-5821-488d-894a-fabd92af6be1" xmlns:ns4="74ad344f-3fae-456f-b433-b5d81abaf190" targetNamespace="http://schemas.microsoft.com/office/2006/metadata/properties" ma:root="true" ma:fieldsID="8d7a2857eea74b55c1f44fd3e0dc5bb8" ns3:_="" ns4:_="">
     <xsd:import namespace="defd353f-5821-488d-894a-fabd92af6be1"/>
@@ -10851,32 +10978,24 @@
 </ct:contentTypeSchema>
 </file>
 
-<file path=customXml/itemProps1.xml><?xml version="1.0" encoding="utf-8"?>
-<ds:datastoreItem xmlns:ds="http://schemas.openxmlformats.org/officeDocument/2006/customXml" ds:itemID="{AD0848A3-848D-414E-8D13-A4768B99743A}">
-  <ds:schemaRefs>
-    <ds:schemaRef ds:uri="defd353f-5821-488d-894a-fabd92af6be1"/>
-    <ds:schemaRef ds:uri="http://purl.org/dc/dcmitype/"/>
-    <ds:schemaRef ds:uri="http://schemas.microsoft.com/office/infopath/2007/PartnerControls"/>
-    <ds:schemaRef ds:uri="http://purl.org/dc/elements/1.1/"/>
-    <ds:schemaRef ds:uri="http://schemas.microsoft.com/office/2006/metadata/properties"/>
-    <ds:schemaRef ds:uri="http://schemas.microsoft.com/office/2006/documentManagement/types"/>
-    <ds:schemaRef ds:uri="http://purl.org/dc/terms/"/>
-    <ds:schemaRef ds:uri="http://schemas.openxmlformats.org/package/2006/metadata/core-properties"/>
-    <ds:schemaRef ds:uri="74ad344f-3fae-456f-b433-b5d81abaf190"/>
-    <ds:schemaRef ds:uri="http://www.w3.org/XML/1998/namespace"/>
-  </ds:schemaRefs>
-</ds:datastoreItem>
+<file path=customXml/item2.xml><?xml version="1.0" encoding="utf-8"?>
+<?mso-contentType ?>
+<FormTemplates xmlns="http://schemas.microsoft.com/sharepoint/v3/contenttype/forms">
+  <Display>DocumentLibraryForm</Display>
+  <Edit>DocumentLibraryForm</Edit>
+  <New>DocumentLibraryForm</New>
+</FormTemplates>
 </file>
 
-<file path=customXml/itemProps2.xml><?xml version="1.0" encoding="utf-8"?>
-<ds:datastoreItem xmlns:ds="http://schemas.openxmlformats.org/officeDocument/2006/customXml" ds:itemID="{0C47297C-74F2-44EF-8B63-D7FB6E29BF39}">
-  <ds:schemaRefs>
-    <ds:schemaRef ds:uri="http://schemas.microsoft.com/sharepoint/v3/contenttype/forms"/>
-  </ds:schemaRefs>
-</ds:datastoreItem>
+<file path=customXml/item3.xml><?xml version="1.0" encoding="utf-8"?>
+<p:properties xmlns:p="http://schemas.microsoft.com/office/2006/metadata/properties" xmlns:xsi="http://www.w3.org/2001/XMLSchema-instance" xmlns:pc="http://schemas.microsoft.com/office/infopath/2007/PartnerControls">
+  <documentManagement>
+    <_activity xmlns="defd353f-5821-488d-894a-fabd92af6be1" xsi:nil="true"/>
+  </documentManagement>
+</p:properties>
 </file>
 
-<file path=customXml/itemProps3.xml><?xml version="1.0" encoding="utf-8"?>
+<file path=customXml/itemProps1.xml><?xml version="1.0" encoding="utf-8"?>
 <ds:datastoreItem xmlns:ds="http://schemas.openxmlformats.org/officeDocument/2006/customXml" ds:itemID="{6EEB1B42-3700-484D-B3ED-5979550C0FA7}">
   <ds:schemaRefs>
     <ds:schemaRef ds:uri="http://schemas.microsoft.com/office/2006/metadata/contentType"/>
@@ -10893,4 +11012,22 @@
     <ds:schemaRef ds:uri="http://schemas.microsoft.com/internal/obd"/>
   </ds:schemaRefs>
 </ds:datastoreItem>
+</file>
+
+<file path=customXml/itemProps2.xml><?xml version="1.0" encoding="utf-8"?>
+<ds:datastoreItem xmlns:ds="http://schemas.openxmlformats.org/officeDocument/2006/customXml" ds:itemID="{0C47297C-74F2-44EF-8B63-D7FB6E29BF39}">
+  <ds:schemaRefs>
+    <ds:schemaRef ds:uri="http://schemas.microsoft.com/sharepoint/v3/contenttype/forms"/>
+  </ds:schemaRefs>
+</ds:datastoreItem>
+</file>
+
+<file path=customXml/itemProps3.xml><?xml version="1.0" encoding="utf-8"?>
+<ds:datastoreItem xmlns:ds="http://schemas.openxmlformats.org/officeDocument/2006/customXml" ds:itemID="{AD0848A3-848D-414E-8D13-A4768B99743A}">
+  <ds:schemaRefs>
+    <ds:schemaRef ds:uri="http://schemas.microsoft.com/office/2006/metadata/properties"/>
+    <ds:schemaRef ds:uri="http://schemas.microsoft.com/office/infopath/2007/PartnerControls"/>
+    <ds:schemaRef ds:uri="defd353f-5821-488d-894a-fabd92af6be1"/>
+  </ds:schemaRefs>
+</ds:datastoreItem>
 </file>
</xml_diff>

<commit_message>
visionamiento de la empresa
</commit_message>
<xml_diff>
--- a/FD03/FD03-SRS.docx
+++ b/FD03/FD03-SRS.docx
@@ -533,9 +533,8 @@
           <w:szCs w:val="28"/>
           <w:lang w:eastAsia="es-PE"/>
         </w:rPr>
-        <w:t xml:space="preserve">Vizcarra Llanque, </w:t>
+        <w:t>Vizcarra Llanque, Jhordy Joel</w:t>
       </w:r>
-      <w:proofErr w:type="spellStart"/>
       <w:r>
         <w:rPr>
           <w:rFonts w:ascii="Arial" w:eastAsia="Times New Roman" w:hAnsi="Arial" w:cs="Arial"/>
@@ -545,9 +544,8 @@
           <w:szCs w:val="28"/>
           <w:lang w:eastAsia="es-PE"/>
         </w:rPr>
-        <w:t>Jhordy</w:t>
+        <w:tab/>
       </w:r>
-      <w:proofErr w:type="spellEnd"/>
       <w:r>
         <w:rPr>
           <w:rFonts w:ascii="Arial" w:eastAsia="Times New Roman" w:hAnsi="Arial" w:cs="Arial"/>
@@ -557,9 +555,18 @@
           <w:szCs w:val="28"/>
           <w:lang w:eastAsia="es-PE"/>
         </w:rPr>
-        <w:t xml:space="preserve"> Joel</w:t>
+        <w:tab/>
+        <w:t xml:space="preserve"> (2015052719)</w:t>
       </w:r>
-      <w:r>
+    </w:p>
+    <w:p>
+      <w:pPr>
+        <w:pStyle w:val="Prrafodelista"/>
+        <w:numPr>
+          <w:ilvl w:val="0"/>
+          <w:numId w:val="1"/>
+        </w:numPr>
+        <w:spacing w:after="0"/>
         <w:rPr>
           <w:rFonts w:ascii="Arial" w:eastAsia="Times New Roman" w:hAnsi="Arial" w:cs="Arial"/>
           <w:b/>
@@ -568,8 +575,7 @@
           <w:szCs w:val="28"/>
           <w:lang w:eastAsia="es-PE"/>
         </w:rPr>
-        <w:tab/>
-      </w:r>
+      </w:pPr>
       <w:r>
         <w:rPr>
           <w:rFonts w:ascii="Arial" w:eastAsia="Times New Roman" w:hAnsi="Arial" w:cs="Arial"/>
@@ -579,8 +585,7 @@
           <w:szCs w:val="28"/>
           <w:lang w:eastAsia="es-PE"/>
         </w:rPr>
-        <w:tab/>
-        <w:t xml:space="preserve"> (2015052719)</w:t>
+        <w:t>Bedoya Hume, Arturo José Guillermo(2015052678)</w:t>
       </w:r>
     </w:p>
     <w:p>
@@ -1692,15 +1697,7 @@
                 <w:sz w:val="14"/>
                 <w:szCs w:val="24"/>
               </w:rPr>
-              <w:t>MP</w:t>
-            </w:r>
-            <w:r>
-              <w:rPr>
-                <w:rFonts w:cs="Times-Roman"/>
-                <w:sz w:val="14"/>
-                <w:szCs w:val="24"/>
-              </w:rPr>
-              <w:t>V</w:t>
+              <w:t>ABH,  JV</w:t>
             </w:r>
           </w:p>
         </w:tc>
@@ -1723,7 +1720,7 @@
                 <w:sz w:val="14"/>
                 <w:szCs w:val="24"/>
               </w:rPr>
-              <w:t>ELV</w:t>
+              <w:t>JV</w:t>
             </w:r>
           </w:p>
         </w:tc>
@@ -1740,14 +1737,6 @@
                 <w:szCs w:val="24"/>
               </w:rPr>
             </w:pPr>
-            <w:r>
-              <w:rPr>
-                <w:rFonts w:cs="Times-Roman"/>
-                <w:sz w:val="14"/>
-                <w:szCs w:val="24"/>
-              </w:rPr>
-              <w:t>ARV</w:t>
-            </w:r>
           </w:p>
         </w:tc>
         <w:tc>
@@ -1770,7 +1759,7 @@
                 <w:sz w:val="14"/>
                 <w:szCs w:val="24"/>
               </w:rPr>
-              <w:t>10/10/2020</w:t>
+              <w:t>14/11/2023</w:t>
             </w:r>
           </w:p>
         </w:tc>
@@ -1874,9 +1863,13 @@
         <w:p>
           <w:pPr>
             <w:pStyle w:val="TtuloTDC"/>
+            <w:rPr>
+              <w:color w:val="auto"/>
+            </w:rPr>
           </w:pPr>
           <w:r>
             <w:rPr>
+              <w:color w:val="auto"/>
               <w:lang w:val="es-ES"/>
             </w:rPr>
             <w:t>Contenido</w:t>
@@ -1902,7 +1895,7 @@
           <w:r>
             <w:fldChar w:fldCharType="separate"/>
           </w:r>
-          <w:hyperlink w:anchor="_Toc151131251" w:history="1">
+          <w:hyperlink w:anchor="_Toc151209034" w:history="1">
             <w:r>
               <w:rPr>
                 <w:rStyle w:val="Hipervnculo"/>
@@ -1930,7 +1923,7 @@
                 <w:noProof/>
                 <w:webHidden/>
               </w:rPr>
-              <w:instrText xml:space="preserve"> PAGEREF _Toc151131251 \h </w:instrText>
+              <w:instrText xml:space="preserve"> PAGEREF _Toc151209034 \h </w:instrText>
             </w:r>
             <w:r>
               <w:rPr>
@@ -1975,7 +1968,7 @@
               <w14:ligatures w14:val="standardContextual"/>
             </w:rPr>
           </w:pPr>
-          <w:hyperlink w:anchor="_Toc151131252" w:history="1">
+          <w:hyperlink w:anchor="_Toc151209035" w:history="1">
             <w:r>
               <w:rPr>
                 <w:rStyle w:val="Hipervnculo"/>
@@ -2021,7 +2014,7 @@
                 <w:noProof/>
                 <w:webHidden/>
               </w:rPr>
-              <w:instrText xml:space="preserve"> PAGEREF _Toc151131252 \h </w:instrText>
+              <w:instrText xml:space="preserve"> PAGEREF _Toc151209035 \h </w:instrText>
             </w:r>
             <w:r>
               <w:rPr>
@@ -2067,7 +2060,7 @@
               <w14:ligatures w14:val="standardContextual"/>
             </w:rPr>
           </w:pPr>
-          <w:hyperlink w:anchor="_Toc151131253" w:history="1">
+          <w:hyperlink w:anchor="_Toc151209036" w:history="1">
             <w:r>
               <w:rPr>
                 <w:rStyle w:val="Hipervnculo"/>
@@ -2113,7 +2106,7 @@
                 <w:noProof/>
                 <w:webHidden/>
               </w:rPr>
-              <w:instrText xml:space="preserve"> PAGEREF _Toc151131253 \h </w:instrText>
+              <w:instrText xml:space="preserve"> PAGEREF _Toc151209036 \h </w:instrText>
             </w:r>
             <w:r>
               <w:rPr>
@@ -2159,7 +2152,7 @@
               <w14:ligatures w14:val="standardContextual"/>
             </w:rPr>
           </w:pPr>
-          <w:hyperlink w:anchor="_Toc151131254" w:history="1">
+          <w:hyperlink w:anchor="_Toc151209037" w:history="1">
             <w:r>
               <w:rPr>
                 <w:rStyle w:val="Hipervnculo"/>
@@ -2205,7 +2198,7 @@
                 <w:noProof/>
                 <w:webHidden/>
               </w:rPr>
-              <w:instrText xml:space="preserve"> PAGEREF _Toc151131254 \h </w:instrText>
+              <w:instrText xml:space="preserve"> PAGEREF _Toc151209037 \h </w:instrText>
             </w:r>
             <w:r>
               <w:rPr>
@@ -2251,7 +2244,7 @@
               <w14:ligatures w14:val="standardContextual"/>
             </w:rPr>
           </w:pPr>
-          <w:hyperlink w:anchor="_Toc151131255" w:history="1">
+          <w:hyperlink w:anchor="_Toc151209038" w:history="1">
             <w:r>
               <w:rPr>
                 <w:rStyle w:val="Hipervnculo"/>
@@ -2297,7 +2290,7 @@
                 <w:noProof/>
                 <w:webHidden/>
               </w:rPr>
-              <w:instrText xml:space="preserve"> PAGEREF _Toc151131255 \h </w:instrText>
+              <w:instrText xml:space="preserve"> PAGEREF _Toc151209038 \h </w:instrText>
             </w:r>
             <w:r>
               <w:rPr>
@@ -2343,7 +2336,7 @@
               <w14:ligatures w14:val="standardContextual"/>
             </w:rPr>
           </w:pPr>
-          <w:hyperlink w:anchor="_Toc151131256" w:history="1">
+          <w:hyperlink w:anchor="_Toc151209039" w:history="1">
             <w:r>
               <w:rPr>
                 <w:rStyle w:val="Hipervnculo"/>
@@ -2389,7 +2382,7 @@
                 <w:noProof/>
                 <w:webHidden/>
               </w:rPr>
-              <w:instrText xml:space="preserve"> PAGEREF _Toc151131256 \h </w:instrText>
+              <w:instrText xml:space="preserve"> PAGEREF _Toc151209039 \h </w:instrText>
             </w:r>
             <w:r>
               <w:rPr>
@@ -2434,7 +2427,7 @@
               <w14:ligatures w14:val="standardContextual"/>
             </w:rPr>
           </w:pPr>
-          <w:hyperlink w:anchor="_Toc151131257" w:history="1">
+          <w:hyperlink w:anchor="_Toc151209040" w:history="1">
             <w:r>
               <w:rPr>
                 <w:rStyle w:val="Hipervnculo"/>
@@ -2480,7 +2473,7 @@
                 <w:noProof/>
                 <w:webHidden/>
               </w:rPr>
-              <w:instrText xml:space="preserve"> PAGEREF _Toc151131257 \h </w:instrText>
+              <w:instrText xml:space="preserve"> PAGEREF _Toc151209040 \h </w:instrText>
             </w:r>
             <w:r>
               <w:rPr>
@@ -2526,7 +2519,7 @@
               <w14:ligatures w14:val="standardContextual"/>
             </w:rPr>
           </w:pPr>
-          <w:hyperlink w:anchor="_Toc151131258" w:history="1">
+          <w:hyperlink w:anchor="_Toc151209041" w:history="1">
             <w:r>
               <w:rPr>
                 <w:rStyle w:val="Hipervnculo"/>
@@ -2572,7 +2565,7 @@
                 <w:noProof/>
                 <w:webHidden/>
               </w:rPr>
-              <w:instrText xml:space="preserve"> PAGEREF _Toc151131258 \h </w:instrText>
+              <w:instrText xml:space="preserve"> PAGEREF _Toc151209041 \h </w:instrText>
             </w:r>
             <w:r>
               <w:rPr>
@@ -2618,7 +2611,7 @@
               <w14:ligatures w14:val="standardContextual"/>
             </w:rPr>
           </w:pPr>
-          <w:hyperlink w:anchor="_Toc151131259" w:history="1">
+          <w:hyperlink w:anchor="_Toc151209042" w:history="1">
             <w:r>
               <w:rPr>
                 <w:rStyle w:val="Hipervnculo"/>
@@ -2664,7 +2657,7 @@
                 <w:noProof/>
                 <w:webHidden/>
               </w:rPr>
-              <w:instrText xml:space="preserve"> PAGEREF _Toc151131259 \h </w:instrText>
+              <w:instrText xml:space="preserve"> PAGEREF _Toc151209042 \h </w:instrText>
             </w:r>
             <w:r>
               <w:rPr>
@@ -2710,7 +2703,7 @@
               <w14:ligatures w14:val="standardContextual"/>
             </w:rPr>
           </w:pPr>
-          <w:hyperlink w:anchor="_Toc151131260" w:history="1">
+          <w:hyperlink w:anchor="_Toc151209043" w:history="1">
             <w:r>
               <w:rPr>
                 <w:rStyle w:val="Hipervnculo"/>
@@ -2756,7 +2749,7 @@
                 <w:noProof/>
                 <w:webHidden/>
               </w:rPr>
-              <w:instrText xml:space="preserve"> PAGEREF _Toc151131260 \h </w:instrText>
+              <w:instrText xml:space="preserve"> PAGEREF _Toc151209043 \h </w:instrText>
             </w:r>
             <w:r>
               <w:rPr>
@@ -2802,7 +2795,7 @@
               <w14:ligatures w14:val="standardContextual"/>
             </w:rPr>
           </w:pPr>
-          <w:hyperlink w:anchor="_Toc151131261" w:history="1">
+          <w:hyperlink w:anchor="_Toc151209044" w:history="1">
             <w:r>
               <w:rPr>
                 <w:rStyle w:val="Hipervnculo"/>
@@ -2848,7 +2841,7 @@
                 <w:noProof/>
                 <w:webHidden/>
               </w:rPr>
-              <w:instrText xml:space="preserve"> PAGEREF _Toc151131261 \h </w:instrText>
+              <w:instrText xml:space="preserve"> PAGEREF _Toc151209044 \h </w:instrText>
             </w:r>
             <w:r>
               <w:rPr>
@@ -2894,7 +2887,7 @@
               <w14:ligatures w14:val="standardContextual"/>
             </w:rPr>
           </w:pPr>
-          <w:hyperlink w:anchor="_Toc151131262" w:history="1">
+          <w:hyperlink w:anchor="_Toc151209045" w:history="1">
             <w:r>
               <w:rPr>
                 <w:rStyle w:val="Hipervnculo"/>
@@ -2940,7 +2933,7 @@
                 <w:noProof/>
                 <w:webHidden/>
               </w:rPr>
-              <w:instrText xml:space="preserve"> PAGEREF _Toc151131262 \h </w:instrText>
+              <w:instrText xml:space="preserve"> PAGEREF _Toc151209045 \h </w:instrText>
             </w:r>
             <w:r>
               <w:rPr>
@@ -2986,7 +2979,7 @@
               <w14:ligatures w14:val="standardContextual"/>
             </w:rPr>
           </w:pPr>
-          <w:hyperlink w:anchor="_Toc151131263" w:history="1">
+          <w:hyperlink w:anchor="_Toc151209046" w:history="1">
             <w:r>
               <w:rPr>
                 <w:rStyle w:val="Hipervnculo"/>
@@ -3032,7 +3025,7 @@
                 <w:noProof/>
                 <w:webHidden/>
               </w:rPr>
-              <w:instrText xml:space="preserve"> PAGEREF _Toc151131263 \h </w:instrText>
+              <w:instrText xml:space="preserve"> PAGEREF _Toc151209046 \h </w:instrText>
             </w:r>
             <w:r>
               <w:rPr>
@@ -3077,7 +3070,7 @@
               <w14:ligatures w14:val="standardContextual"/>
             </w:rPr>
           </w:pPr>
-          <w:hyperlink w:anchor="_Toc151131264" w:history="1">
+          <w:hyperlink w:anchor="_Toc151209047" w:history="1">
             <w:r>
               <w:rPr>
                 <w:rStyle w:val="Hipervnculo"/>
@@ -3123,7 +3116,7 @@
                 <w:noProof/>
                 <w:webHidden/>
               </w:rPr>
-              <w:instrText xml:space="preserve"> PAGEREF _Toc151131264 \h </w:instrText>
+              <w:instrText xml:space="preserve"> PAGEREF _Toc151209047 \h </w:instrText>
             </w:r>
             <w:r>
               <w:rPr>
@@ -3169,7 +3162,7 @@
               <w14:ligatures w14:val="standardContextual"/>
             </w:rPr>
           </w:pPr>
-          <w:hyperlink w:anchor="_Toc151131265" w:history="1">
+          <w:hyperlink w:anchor="_Toc151209048" w:history="1">
             <w:r>
               <w:rPr>
                 <w:rStyle w:val="Hipervnculo"/>
@@ -3215,7 +3208,7 @@
                 <w:noProof/>
                 <w:webHidden/>
               </w:rPr>
-              <w:instrText xml:space="preserve"> PAGEREF _Toc151131265 \h </w:instrText>
+              <w:instrText xml:space="preserve"> PAGEREF _Toc151209048 \h </w:instrText>
             </w:r>
             <w:r>
               <w:rPr>
@@ -3261,7 +3254,7 @@
               <w14:ligatures w14:val="standardContextual"/>
             </w:rPr>
           </w:pPr>
-          <w:hyperlink w:anchor="_Toc151131266" w:history="1">
+          <w:hyperlink w:anchor="_Toc151209049" w:history="1">
             <w:r>
               <w:rPr>
                 <w:rStyle w:val="Hipervnculo"/>
@@ -3307,7 +3300,7 @@
                 <w:noProof/>
                 <w:webHidden/>
               </w:rPr>
-              <w:instrText xml:space="preserve"> PAGEREF _Toc151131266 \h </w:instrText>
+              <w:instrText xml:space="preserve"> PAGEREF _Toc151209049 \h </w:instrText>
             </w:r>
             <w:r>
               <w:rPr>
@@ -3352,7 +3345,7 @@
               <w14:ligatures w14:val="standardContextual"/>
             </w:rPr>
           </w:pPr>
-          <w:hyperlink w:anchor="_Toc151131267" w:history="1">
+          <w:hyperlink w:anchor="_Toc151209050" w:history="1">
             <w:r>
               <w:rPr>
                 <w:rStyle w:val="Hipervnculo"/>
@@ -3398,7 +3391,7 @@
                 <w:noProof/>
                 <w:webHidden/>
               </w:rPr>
-              <w:instrText xml:space="preserve"> PAGEREF _Toc151131267 \h </w:instrText>
+              <w:instrText xml:space="preserve"> PAGEREF _Toc151209050 \h </w:instrText>
             </w:r>
             <w:r>
               <w:rPr>
@@ -3444,7 +3437,7 @@
               <w14:ligatures w14:val="standardContextual"/>
             </w:rPr>
           </w:pPr>
-          <w:hyperlink w:anchor="_Toc151131268" w:history="1">
+          <w:hyperlink w:anchor="_Toc151209051" w:history="1">
             <w:r>
               <w:rPr>
                 <w:rStyle w:val="Hipervnculo"/>
@@ -3490,7 +3483,7 @@
                 <w:noProof/>
                 <w:webHidden/>
               </w:rPr>
-              <w:instrText xml:space="preserve"> PAGEREF _Toc151131268 \h </w:instrText>
+              <w:instrText xml:space="preserve"> PAGEREF _Toc151209051 \h </w:instrText>
             </w:r>
             <w:r>
               <w:rPr>
@@ -3536,7 +3529,7 @@
               <w14:ligatures w14:val="standardContextual"/>
             </w:rPr>
           </w:pPr>
-          <w:hyperlink w:anchor="_Toc151131269" w:history="1">
+          <w:hyperlink w:anchor="_Toc151209052" w:history="1">
             <w:r>
               <w:rPr>
                 <w:rStyle w:val="Hipervnculo"/>
@@ -3582,7 +3575,7 @@
                 <w:noProof/>
                 <w:webHidden/>
               </w:rPr>
-              <w:instrText xml:space="preserve"> PAGEREF _Toc151131269 \h </w:instrText>
+              <w:instrText xml:space="preserve"> PAGEREF _Toc151209052 \h </w:instrText>
             </w:r>
             <w:r>
               <w:rPr>
@@ -3628,7 +3621,7 @@
               <w14:ligatures w14:val="standardContextual"/>
             </w:rPr>
           </w:pPr>
-          <w:hyperlink w:anchor="_Toc151131270" w:history="1">
+          <w:hyperlink w:anchor="_Toc151209053" w:history="1">
             <w:r>
               <w:rPr>
                 <w:rStyle w:val="Hipervnculo"/>
@@ -3674,7 +3667,7 @@
                 <w:noProof/>
                 <w:webHidden/>
               </w:rPr>
-              <w:instrText xml:space="preserve"> PAGEREF _Toc151131270 \h </w:instrText>
+              <w:instrText xml:space="preserve"> PAGEREF _Toc151209053 \h </w:instrText>
             </w:r>
             <w:r>
               <w:rPr>
@@ -3720,7 +3713,7 @@
               <w14:ligatures w14:val="standardContextual"/>
             </w:rPr>
           </w:pPr>
-          <w:hyperlink w:anchor="_Toc151131271" w:history="1">
+          <w:hyperlink w:anchor="_Toc151209054" w:history="1">
             <w:r>
               <w:rPr>
                 <w:rStyle w:val="Hipervnculo"/>
@@ -3766,7 +3759,7 @@
                 <w:noProof/>
                 <w:webHidden/>
               </w:rPr>
-              <w:instrText xml:space="preserve"> PAGEREF _Toc151131271 \h </w:instrText>
+              <w:instrText xml:space="preserve"> PAGEREF _Toc151209054 \h </w:instrText>
             </w:r>
             <w:r>
               <w:rPr>
@@ -3811,7 +3804,7 @@
               <w14:ligatures w14:val="standardContextual"/>
             </w:rPr>
           </w:pPr>
-          <w:hyperlink w:anchor="_Toc151131272" w:history="1">
+          <w:hyperlink w:anchor="_Toc151209055" w:history="1">
             <w:r>
               <w:rPr>
                 <w:rStyle w:val="Hipervnculo"/>
@@ -3857,7 +3850,7 @@
                 <w:noProof/>
                 <w:webHidden/>
               </w:rPr>
-              <w:instrText xml:space="preserve"> PAGEREF _Toc151131272 \h </w:instrText>
+              <w:instrText xml:space="preserve"> PAGEREF _Toc151209055 \h </w:instrText>
             </w:r>
             <w:r>
               <w:rPr>
@@ -3903,7 +3896,7 @@
               <w14:ligatures w14:val="standardContextual"/>
             </w:rPr>
           </w:pPr>
-          <w:hyperlink w:anchor="_Toc151131273" w:history="1">
+          <w:hyperlink w:anchor="_Toc151209056" w:history="1">
             <w:r>
               <w:rPr>
                 <w:rStyle w:val="Hipervnculo"/>
@@ -3949,7 +3942,7 @@
                 <w:noProof/>
                 <w:webHidden/>
               </w:rPr>
-              <w:instrText xml:space="preserve"> PAGEREF _Toc151131273 \h </w:instrText>
+              <w:instrText xml:space="preserve"> PAGEREF _Toc151209056 \h </w:instrText>
             </w:r>
             <w:r>
               <w:rPr>
@@ -3995,7 +3988,7 @@
               <w14:ligatures w14:val="standardContextual"/>
             </w:rPr>
           </w:pPr>
-          <w:hyperlink w:anchor="_Toc151131274" w:history="1">
+          <w:hyperlink w:anchor="_Toc151209057" w:history="1">
             <w:r>
               <w:rPr>
                 <w:rStyle w:val="Hipervnculo"/>
@@ -4041,7 +4034,7 @@
                 <w:noProof/>
                 <w:webHidden/>
               </w:rPr>
-              <w:instrText xml:space="preserve"> PAGEREF _Toc151131274 \h </w:instrText>
+              <w:instrText xml:space="preserve"> PAGEREF _Toc151209057 \h </w:instrText>
             </w:r>
             <w:r>
               <w:rPr>
@@ -4086,7 +4079,7 @@
               <w14:ligatures w14:val="standardContextual"/>
             </w:rPr>
           </w:pPr>
-          <w:hyperlink w:anchor="_Toc151131275" w:history="1">
+          <w:hyperlink w:anchor="_Toc151209058" w:history="1">
             <w:r>
               <w:rPr>
                 <w:rStyle w:val="Hipervnculo"/>
@@ -4131,7 +4124,7 @@
                 <w:noProof/>
                 <w:webHidden/>
               </w:rPr>
-              <w:instrText xml:space="preserve"> PAGEREF _Toc151131275 \h </w:instrText>
+              <w:instrText xml:space="preserve"> PAGEREF _Toc151209058 \h </w:instrText>
             </w:r>
             <w:r>
               <w:rPr>
@@ -4176,7 +4169,7 @@
               <w14:ligatures w14:val="standardContextual"/>
             </w:rPr>
           </w:pPr>
-          <w:hyperlink w:anchor="_Toc151131276" w:history="1">
+          <w:hyperlink w:anchor="_Toc151209059" w:history="1">
             <w:r>
               <w:rPr>
                 <w:rStyle w:val="Hipervnculo"/>
@@ -4221,7 +4214,7 @@
                 <w:noProof/>
                 <w:webHidden/>
               </w:rPr>
-              <w:instrText xml:space="preserve"> PAGEREF _Toc151131276 \h </w:instrText>
+              <w:instrText xml:space="preserve"> PAGEREF _Toc151209059 \h </w:instrText>
             </w:r>
             <w:r>
               <w:rPr>
@@ -4266,7 +4259,7 @@
               <w14:ligatures w14:val="standardContextual"/>
             </w:rPr>
           </w:pPr>
-          <w:hyperlink w:anchor="_Toc151131277" w:history="1">
+          <w:hyperlink w:anchor="_Toc151209060" w:history="1">
             <w:r>
               <w:rPr>
                 <w:rStyle w:val="Hipervnculo"/>
@@ -4311,7 +4304,7 @@
                 <w:noProof/>
                 <w:webHidden/>
               </w:rPr>
-              <w:instrText xml:space="preserve"> PAGEREF _Toc151131277 \h </w:instrText>
+              <w:instrText xml:space="preserve"> PAGEREF _Toc151209060 \h </w:instrText>
             </w:r>
             <w:r>
               <w:rPr>
@@ -4357,7 +4350,7 @@
               <w14:ligatures w14:val="standardContextual"/>
             </w:rPr>
           </w:pPr>
-          <w:hyperlink w:anchor="_Toc151131278" w:history="1">
+          <w:hyperlink w:anchor="_Toc151209061" w:history="1">
             <w:r>
               <w:rPr>
                 <w:rStyle w:val="Hipervnculo"/>
@@ -4403,7 +4396,7 @@
                 <w:noProof/>
                 <w:webHidden/>
               </w:rPr>
-              <w:instrText xml:space="preserve"> PAGEREF _Toc151131278 \h </w:instrText>
+              <w:instrText xml:space="preserve"> PAGEREF _Toc151209061 \h </w:instrText>
             </w:r>
             <w:r>
               <w:rPr>
@@ -4448,7 +4441,7 @@
               <w14:ligatures w14:val="standardContextual"/>
             </w:rPr>
           </w:pPr>
-          <w:hyperlink w:anchor="_Toc151131279" w:history="1">
+          <w:hyperlink w:anchor="_Toc151209062" w:history="1">
             <w:r>
               <w:rPr>
                 <w:rStyle w:val="Hipervnculo"/>
@@ -4493,7 +4486,7 @@
                 <w:noProof/>
                 <w:webHidden/>
               </w:rPr>
-              <w:instrText xml:space="preserve"> PAGEREF _Toc151131279 \h </w:instrText>
+              <w:instrText xml:space="preserve"> PAGEREF _Toc151209062 \h </w:instrText>
             </w:r>
             <w:r>
               <w:rPr>
@@ -4538,7 +4531,7 @@
               <w14:ligatures w14:val="standardContextual"/>
             </w:rPr>
           </w:pPr>
-          <w:hyperlink w:anchor="_Toc151131280" w:history="1">
+          <w:hyperlink w:anchor="_Toc151209063" w:history="1">
             <w:r>
               <w:rPr>
                 <w:rStyle w:val="Hipervnculo"/>
@@ -4583,7 +4576,7 @@
                 <w:noProof/>
                 <w:webHidden/>
               </w:rPr>
-              <w:instrText xml:space="preserve"> PAGEREF _Toc151131280 \h </w:instrText>
+              <w:instrText xml:space="preserve"> PAGEREF _Toc151209063 \h </w:instrText>
             </w:r>
             <w:r>
               <w:rPr>
@@ -4628,7 +4621,7 @@
               <w14:ligatures w14:val="standardContextual"/>
             </w:rPr>
           </w:pPr>
-          <w:hyperlink w:anchor="_Toc151131281" w:history="1">
+          <w:hyperlink w:anchor="_Toc151209064" w:history="1">
             <w:r>
               <w:rPr>
                 <w:rStyle w:val="Hipervnculo"/>
@@ -4673,7 +4666,7 @@
                 <w:noProof/>
                 <w:webHidden/>
               </w:rPr>
-              <w:instrText xml:space="preserve"> PAGEREF _Toc151131281 \h </w:instrText>
+              <w:instrText xml:space="preserve"> PAGEREF _Toc151209064 \h </w:instrText>
             </w:r>
             <w:r>
               <w:rPr>
@@ -4718,7 +4711,7 @@
               <w14:ligatures w14:val="standardContextual"/>
             </w:rPr>
           </w:pPr>
-          <w:hyperlink w:anchor="_Toc151131282" w:history="1">
+          <w:hyperlink w:anchor="_Toc151209065" w:history="1">
             <w:r>
               <w:rPr>
                 <w:rStyle w:val="Hipervnculo"/>
@@ -4763,7 +4756,7 @@
                 <w:noProof/>
                 <w:webHidden/>
               </w:rPr>
-              <w:instrText xml:space="preserve"> PAGEREF _Toc151131282 \h </w:instrText>
+              <w:instrText xml:space="preserve"> PAGEREF _Toc151209065 \h </w:instrText>
             </w:r>
             <w:r>
               <w:rPr>
@@ -4805,7 +4798,7 @@
               <w14:ligatures w14:val="standardContextual"/>
             </w:rPr>
           </w:pPr>
-          <w:hyperlink w:anchor="_Toc151131283" w:history="1">
+          <w:hyperlink w:anchor="_Toc151209066" w:history="1">
             <w:r>
               <w:rPr>
                 <w:rStyle w:val="Hipervnculo"/>
@@ -4833,7 +4826,7 @@
                 <w:noProof/>
                 <w:webHidden/>
               </w:rPr>
-              <w:instrText xml:space="preserve"> PAGEREF _Toc151131283 \h </w:instrText>
+              <w:instrText xml:space="preserve"> PAGEREF _Toc151209066 \h </w:instrText>
             </w:r>
             <w:r>
               <w:rPr>
@@ -4875,7 +4868,7 @@
               <w14:ligatures w14:val="standardContextual"/>
             </w:rPr>
           </w:pPr>
-          <w:hyperlink w:anchor="_Toc151131284" w:history="1">
+          <w:hyperlink w:anchor="_Toc151209067" w:history="1">
             <w:r>
               <w:rPr>
                 <w:rStyle w:val="Hipervnculo"/>
@@ -4903,7 +4896,7 @@
                 <w:noProof/>
                 <w:webHidden/>
               </w:rPr>
-              <w:instrText xml:space="preserve"> PAGEREF _Toc151131284 \h </w:instrText>
+              <w:instrText xml:space="preserve"> PAGEREF _Toc151209067 \h </w:instrText>
             </w:r>
             <w:r>
               <w:rPr>
@@ -4945,7 +4938,7 @@
               <w14:ligatures w14:val="standardContextual"/>
             </w:rPr>
           </w:pPr>
-          <w:hyperlink w:anchor="_Toc151131285" w:history="1">
+          <w:hyperlink w:anchor="_Toc151209068" w:history="1">
             <w:r>
               <w:rPr>
                 <w:rStyle w:val="Hipervnculo"/>
@@ -4973,7 +4966,7 @@
                 <w:noProof/>
                 <w:webHidden/>
               </w:rPr>
-              <w:instrText xml:space="preserve"> PAGEREF _Toc151131285 \h </w:instrText>
+              <w:instrText xml:space="preserve"> PAGEREF _Toc151209068 \h </w:instrText>
             </w:r>
             <w:r>
               <w:rPr>
@@ -5015,7 +5008,7 @@
               <w14:ligatures w14:val="standardContextual"/>
             </w:rPr>
           </w:pPr>
-          <w:hyperlink w:anchor="_Toc151131286" w:history="1">
+          <w:hyperlink w:anchor="_Toc151209069" w:history="1">
             <w:r>
               <w:rPr>
                 <w:rStyle w:val="Hipervnculo"/>
@@ -5043,7 +5036,7 @@
                 <w:noProof/>
                 <w:webHidden/>
               </w:rPr>
-              <w:instrText xml:space="preserve"> PAGEREF _Toc151131286 \h </w:instrText>
+              <w:instrText xml:space="preserve"> PAGEREF _Toc151209069 \h </w:instrText>
             </w:r>
             <w:r>
               <w:rPr>
@@ -5266,17 +5259,22 @@
       <w:pPr>
         <w:pStyle w:val="Ttulo1"/>
         <w:spacing w:after="240" w:line="360" w:lineRule="auto"/>
-        <w:rPr>
-          <w:rFonts w:ascii="Arial" w:hAnsi="Arial" w:cs="Arial"/>
+        <w:jc w:val="center"/>
+        <w:rPr>
+          <w:rFonts w:ascii="Arial" w:hAnsi="Arial" w:cs="Arial"/>
+          <w:b/>
+          <w:bCs/>
           <w:color w:val="000000" w:themeColor="text1"/>
           <w:sz w:val="24"/>
           <w:szCs w:val="24"/>
         </w:rPr>
       </w:pPr>
-      <w:bookmarkStart w:id="1" w:name="_Toc151131251"/>
+      <w:bookmarkStart w:id="1" w:name="_Toc151209034"/>
       <w:r>
         <w:rPr>
           <w:rFonts w:ascii="Arial" w:hAnsi="Arial" w:cs="Arial"/>
+          <w:b/>
+          <w:bCs/>
           <w:color w:val="000000" w:themeColor="text1"/>
           <w:sz w:val="24"/>
           <w:szCs w:val="24"/>
@@ -5548,8 +5546,6 @@
     </w:p>
     <w:p>
       <w:pPr>
-        <w:spacing w:before="240" w:line="360" w:lineRule="auto"/>
-        <w:jc w:val="both"/>
         <w:rPr>
           <w:rFonts w:ascii="Arial" w:hAnsi="Arial" w:cs="Arial"/>
           <w:color w:val="000000" w:themeColor="text1"/>
@@ -5558,6 +5554,16 @@
           <w:shd w:val="clear" w:color="auto" w:fill="F7F7F8"/>
         </w:rPr>
       </w:pPr>
+      <w:r>
+        <w:rPr>
+          <w:rFonts w:ascii="Arial" w:hAnsi="Arial" w:cs="Arial"/>
+          <w:color w:val="000000" w:themeColor="text1"/>
+          <w:sz w:val="24"/>
+          <w:szCs w:val="24"/>
+          <w:shd w:val="clear" w:color="auto" w:fill="F7F7F8"/>
+        </w:rPr>
+        <w:br w:type="page"/>
+      </w:r>
     </w:p>
     <w:p>
       <w:pPr>
@@ -5569,26 +5575,33 @@
         <w:spacing w:after="240" w:line="360" w:lineRule="auto"/>
         <w:rPr>
           <w:rFonts w:ascii="Arial" w:hAnsi="Arial" w:cs="Arial"/>
+          <w:b/>
+          <w:bCs/>
           <w:color w:val="000000" w:themeColor="text1"/>
           <w:sz w:val="24"/>
           <w:szCs w:val="24"/>
         </w:rPr>
       </w:pPr>
-      <w:bookmarkStart w:id="2" w:name="_Toc151131252"/>
+      <w:bookmarkStart w:id="2" w:name="_Toc151209035"/>
       <w:r>
         <w:rPr>
           <w:rStyle w:val="Ttulo1Car"/>
           <w:rFonts w:ascii="Arial" w:hAnsi="Arial" w:cs="Arial"/>
+          <w:b/>
+          <w:bCs/>
           <w:color w:val="000000" w:themeColor="text1"/>
           <w:sz w:val="24"/>
           <w:szCs w:val="24"/>
         </w:rPr>
+        <w:lastRenderedPageBreak/>
         <w:t>G</w:t>
       </w:r>
       <w:r>
         <w:rPr>
           <w:rStyle w:val="Ttulo1Car"/>
           <w:rFonts w:ascii="Arial" w:hAnsi="Arial" w:cs="Arial"/>
+          <w:b/>
+          <w:bCs/>
           <w:color w:val="000000" w:themeColor="text1"/>
           <w:sz w:val="24"/>
           <w:szCs w:val="24"/>
@@ -5607,15 +5620,19 @@
         <w:spacing w:after="240" w:line="360" w:lineRule="auto"/>
         <w:rPr>
           <w:rFonts w:ascii="Arial" w:hAnsi="Arial" w:cs="Arial"/>
+          <w:b/>
+          <w:bCs/>
           <w:color w:val="000000" w:themeColor="text1"/>
           <w:sz w:val="24"/>
           <w:szCs w:val="24"/>
         </w:rPr>
       </w:pPr>
-      <w:bookmarkStart w:id="3" w:name="_Toc151131253"/>
+      <w:bookmarkStart w:id="3" w:name="_Toc151209036"/>
       <w:r>
         <w:rPr>
           <w:rFonts w:ascii="Arial" w:hAnsi="Arial" w:cs="Arial"/>
+          <w:b/>
+          <w:bCs/>
           <w:color w:val="000000" w:themeColor="text1"/>
           <w:sz w:val="24"/>
           <w:szCs w:val="24"/>
@@ -5656,20 +5673,23 @@
         <w:spacing w:after="240" w:line="360" w:lineRule="auto"/>
         <w:rPr>
           <w:rFonts w:ascii="Arial" w:hAnsi="Arial" w:cs="Arial"/>
+          <w:b/>
+          <w:bCs/>
           <w:color w:val="000000" w:themeColor="text1"/>
           <w:sz w:val="24"/>
           <w:szCs w:val="24"/>
         </w:rPr>
       </w:pPr>
-      <w:bookmarkStart w:id="4" w:name="_Toc151131254"/>
+      <w:bookmarkStart w:id="4" w:name="_Toc151209037"/>
       <w:r>
         <w:rPr>
           <w:rFonts w:ascii="Arial" w:hAnsi="Arial" w:cs="Arial"/>
+          <w:b/>
+          <w:bCs/>
           <w:color w:val="000000" w:themeColor="text1"/>
           <w:sz w:val="24"/>
           <w:szCs w:val="24"/>
         </w:rPr>
-        <w:lastRenderedPageBreak/>
         <w:t>Visión</w:t>
       </w:r>
       <w:bookmarkEnd w:id="4"/>
@@ -5682,16 +5702,12 @@
         <w:rPr>
           <w:rFonts w:ascii="Arial" w:hAnsi="Arial" w:cs="Arial"/>
           <w:color w:val="000000" w:themeColor="text1"/>
-          <w:sz w:val="24"/>
-          <w:szCs w:val="24"/>
         </w:rPr>
       </w:pPr>
       <w:r>
         <w:rPr>
           <w:rFonts w:ascii="Arial" w:hAnsi="Arial" w:cs="Arial"/>
           <w:color w:val="000000" w:themeColor="text1"/>
-          <w:sz w:val="24"/>
-          <w:szCs w:val="24"/>
           <w:shd w:val="clear" w:color="auto" w:fill="F7F7F8"/>
         </w:rPr>
         <w:t>Ser reconocidos como líderes indiscutibles en el sector de la salud y el fitness en nuestra zona, destacando por la excelencia en la personalización de rutinas y la atención experta a cada cliente</w:t>
@@ -5707,15 +5723,19 @@
         <w:spacing w:after="240" w:line="360" w:lineRule="auto"/>
         <w:rPr>
           <w:rFonts w:ascii="Arial" w:hAnsi="Arial" w:cs="Arial"/>
+          <w:b/>
+          <w:bCs/>
           <w:color w:val="000000" w:themeColor="text1"/>
           <w:sz w:val="24"/>
           <w:szCs w:val="24"/>
         </w:rPr>
       </w:pPr>
-      <w:bookmarkStart w:id="5" w:name="_Toc151131255"/>
+      <w:bookmarkStart w:id="5" w:name="_Toc151209038"/>
       <w:r>
         <w:rPr>
           <w:rFonts w:ascii="Arial" w:hAnsi="Arial" w:cs="Arial"/>
+          <w:b/>
+          <w:bCs/>
           <w:color w:val="000000" w:themeColor="text1"/>
           <w:sz w:val="24"/>
           <w:szCs w:val="24"/>
@@ -5740,11 +5760,19 @@
         <w:rPr>
           <w:rFonts w:ascii="Arial" w:hAnsi="Arial" w:cs="Arial"/>
           <w:color w:val="000000" w:themeColor="text1"/>
+          <w:shd w:val="clear" w:color="auto" w:fill="F7F7F8"/>
+        </w:rPr>
+        <w:t>Nuestra misión es potenciar la salud y el bienestar de nuestros clientes, brindando asesoramiento personalizado y creando rutinas de ejercicio adaptadas a sus características individuales. Nos esforzamos por consolidar nuestra posición como una empresa líder en el ámbito local, respaldados por el compromiso de nuestros talentosos profesionales y la satisfacción duradera de nuestros clientes</w:t>
+      </w:r>
+      <w:r>
+        <w:rPr>
+          <w:rFonts w:ascii="Arial" w:hAnsi="Arial" w:cs="Arial"/>
+          <w:color w:val="000000" w:themeColor="text1"/>
           <w:sz w:val="24"/>
           <w:szCs w:val="24"/>
           <w:shd w:val="clear" w:color="auto" w:fill="F7F7F8"/>
         </w:rPr>
-        <w:t>Nuestra misión es potenciar la salud y el bienestar de nuestros clientes, brindando asesoramiento personalizado y creando rutinas de ejercicio adaptadas a sus características individuales. Nos esforzamos por consolidar nuestra posición como una empresa líder en el ámbito local, respaldados por el compromiso de nuestros talentosos profesionales y la satisfacción duradera de nuestros clientes.</w:t>
+        <w:t>.</w:t>
       </w:r>
     </w:p>
     <w:p>
@@ -5757,15 +5785,19 @@
         <w:spacing w:after="240" w:line="360" w:lineRule="auto"/>
         <w:rPr>
           <w:rFonts w:ascii="Arial" w:hAnsi="Arial" w:cs="Arial"/>
+          <w:b/>
+          <w:bCs/>
           <w:color w:val="000000" w:themeColor="text1"/>
           <w:sz w:val="24"/>
           <w:szCs w:val="24"/>
         </w:rPr>
       </w:pPr>
-      <w:bookmarkStart w:id="6" w:name="_Toc151131256"/>
+      <w:bookmarkStart w:id="6" w:name="_Toc151209039"/>
       <w:r>
         <w:rPr>
           <w:rFonts w:ascii="Arial" w:hAnsi="Arial" w:cs="Arial"/>
+          <w:b/>
+          <w:bCs/>
           <w:color w:val="000000" w:themeColor="text1"/>
           <w:sz w:val="24"/>
           <w:szCs w:val="24"/>
@@ -5855,32 +5887,24 @@
         <w:spacing w:after="240" w:line="360" w:lineRule="auto"/>
         <w:rPr>
           <w:rFonts w:ascii="Arial" w:hAnsi="Arial" w:cs="Arial"/>
+          <w:b/>
+          <w:bCs/>
           <w:color w:val="000000" w:themeColor="text1"/>
           <w:sz w:val="24"/>
           <w:szCs w:val="24"/>
         </w:rPr>
       </w:pPr>
-      <w:bookmarkStart w:id="7" w:name="_Toc151131257"/>
-      <w:proofErr w:type="spellStart"/>
+      <w:bookmarkStart w:id="7" w:name="_Toc151209040"/>
       <w:r>
         <w:rPr>
           <w:rFonts w:ascii="Arial" w:hAnsi="Arial" w:cs="Arial"/>
+          <w:b/>
+          <w:bCs/>
           <w:color w:val="000000" w:themeColor="text1"/>
           <w:sz w:val="24"/>
           <w:szCs w:val="24"/>
         </w:rPr>
-        <w:lastRenderedPageBreak/>
-        <w:t>Visionamiento</w:t>
-      </w:r>
-      <w:proofErr w:type="spellEnd"/>
-      <w:r>
-        <w:rPr>
-          <w:rFonts w:ascii="Arial" w:hAnsi="Arial" w:cs="Arial"/>
-          <w:color w:val="000000" w:themeColor="text1"/>
-          <w:sz w:val="24"/>
-          <w:szCs w:val="24"/>
-        </w:rPr>
-        <w:t xml:space="preserve"> de la Empresa</w:t>
+        <w:t>Visionamiento de la Empresa</w:t>
       </w:r>
       <w:bookmarkEnd w:id="7"/>
     </w:p>
@@ -5894,15 +5918,19 @@
         <w:spacing w:after="240" w:line="360" w:lineRule="auto"/>
         <w:rPr>
           <w:rFonts w:ascii="Arial" w:hAnsi="Arial" w:cs="Arial"/>
+          <w:b/>
+          <w:bCs/>
           <w:color w:val="000000" w:themeColor="text1"/>
           <w:sz w:val="24"/>
           <w:szCs w:val="24"/>
         </w:rPr>
       </w:pPr>
-      <w:bookmarkStart w:id="8" w:name="_Toc151131258"/>
+      <w:bookmarkStart w:id="8" w:name="_Toc151209041"/>
       <w:r>
         <w:rPr>
           <w:rFonts w:ascii="Arial" w:hAnsi="Arial" w:cs="Arial"/>
+          <w:b/>
+          <w:bCs/>
           <w:color w:val="000000" w:themeColor="text1"/>
           <w:sz w:val="24"/>
           <w:szCs w:val="24"/>
@@ -5912,6 +5940,8 @@
       <w:r>
         <w:rPr>
           <w:rFonts w:ascii="Arial" w:hAnsi="Arial" w:cs="Arial"/>
+          <w:b/>
+          <w:bCs/>
           <w:color w:val="000000" w:themeColor="text1"/>
           <w:sz w:val="24"/>
           <w:szCs w:val="24"/>
@@ -5919,6 +5949,52 @@
         <w:t xml:space="preserve"> del Problema</w:t>
       </w:r>
       <w:bookmarkEnd w:id="8"/>
+    </w:p>
+    <w:p>
+      <w:pPr>
+        <w:ind w:left="708"/>
+        <w:jc w:val="both"/>
+        <w:rPr>
+          <w:rFonts w:ascii="Arial" w:hAnsi="Arial" w:cs="Arial"/>
+        </w:rPr>
+      </w:pPr>
+      <w:r>
+        <w:rPr>
+          <w:rFonts w:ascii="Arial" w:hAnsi="Arial" w:cs="Arial"/>
+        </w:rPr>
+        <w:t xml:space="preserve">El problema que se busca resolver con esta aplicación móvil es que muchas personas no tienen una manera de cómo llevar una rutina de ejercicios, no saben </w:t>
+      </w:r>
+      <w:r>
+        <w:rPr>
+          <w:rFonts w:ascii="Arial" w:hAnsi="Arial" w:cs="Arial"/>
+        </w:rPr>
+        <w:lastRenderedPageBreak/>
+        <w:t>un ejercicio o no saben cómo poder llevar un control en sus progresos, y así es como se busca otorgar a los usuarios una forma de poder acceder a diversos ejercicios, plan</w:t>
+      </w:r>
+      <w:r>
+        <w:rPr>
+          <w:rFonts w:ascii="Arial" w:hAnsi="Arial" w:cs="Arial"/>
+        </w:rPr>
+        <w:t>ificar</w:t>
+      </w:r>
+      <w:r>
+        <w:rPr>
+          <w:rFonts w:ascii="Arial" w:hAnsi="Arial" w:cs="Arial"/>
+        </w:rPr>
+        <w:t xml:space="preserve"> sus rutinas </w:t>
+      </w:r>
+      <w:r>
+        <w:rPr>
+          <w:rFonts w:ascii="Arial" w:hAnsi="Arial" w:cs="Arial"/>
+        </w:rPr>
+        <w:t xml:space="preserve">según lo que a ellos les guste, tener </w:t>
+      </w:r>
+      <w:r>
+        <w:rPr>
+          <w:rFonts w:ascii="Arial" w:hAnsi="Arial" w:cs="Arial"/>
+        </w:rPr>
+        <w:t>una opción donde ellos puedan ver la manera correcta de hacer el ejercicio, y llevar un control de sus progreso así mismo como una meta según se lo plantee el usuario.</w:t>
+      </w:r>
     </w:p>
     <w:p>
       <w:pPr>
@@ -5930,15 +6006,19 @@
         <w:spacing w:after="240" w:line="360" w:lineRule="auto"/>
         <w:rPr>
           <w:rFonts w:ascii="Arial" w:hAnsi="Arial" w:cs="Arial"/>
+          <w:b/>
+          <w:bCs/>
           <w:color w:val="000000" w:themeColor="text1"/>
           <w:sz w:val="24"/>
           <w:szCs w:val="24"/>
         </w:rPr>
       </w:pPr>
-      <w:bookmarkStart w:id="9" w:name="_Toc151131259"/>
+      <w:bookmarkStart w:id="9" w:name="_Toc151209042"/>
       <w:r>
         <w:rPr>
           <w:rFonts w:ascii="Arial" w:hAnsi="Arial" w:cs="Arial"/>
+          <w:b/>
+          <w:bCs/>
           <w:color w:val="000000" w:themeColor="text1"/>
           <w:sz w:val="24"/>
           <w:szCs w:val="24"/>
@@ -5946,6 +6026,63 @@
         <w:t>Objetivos de Negocios</w:t>
       </w:r>
       <w:bookmarkEnd w:id="9"/>
+    </w:p>
+    <w:p>
+      <w:pPr>
+        <w:pStyle w:val="Prrafodelista"/>
+        <w:numPr>
+          <w:ilvl w:val="0"/>
+          <w:numId w:val="11"/>
+        </w:numPr>
+        <w:jc w:val="both"/>
+        <w:rPr>
+          <w:rFonts w:ascii="Arial" w:hAnsi="Arial" w:cs="Arial"/>
+        </w:rPr>
+      </w:pPr>
+      <w:r>
+        <w:rPr>
+          <w:rFonts w:ascii="Arial" w:hAnsi="Arial" w:cs="Arial"/>
+        </w:rPr>
+        <w:t>Dar un nivel de satisfacción al usuario: Haciendo que la aplicación sea de uso fácil y con funcionalidades gratuitas.</w:t>
+      </w:r>
+    </w:p>
+    <w:p>
+      <w:pPr>
+        <w:pStyle w:val="Prrafodelista"/>
+        <w:numPr>
+          <w:ilvl w:val="0"/>
+          <w:numId w:val="11"/>
+        </w:numPr>
+        <w:jc w:val="both"/>
+        <w:rPr>
+          <w:rFonts w:ascii="Arial" w:hAnsi="Arial" w:cs="Arial"/>
+        </w:rPr>
+      </w:pPr>
+      <w:r>
+        <w:rPr>
+          <w:rFonts w:ascii="Arial" w:hAnsi="Arial" w:cs="Arial"/>
+        </w:rPr>
+        <w:t>Publicidad: Dado que es una aplicación gratuita, se colocará una cantidad ligera de anuncios para generar un poco de ingresos.</w:t>
+      </w:r>
+    </w:p>
+    <w:p>
+      <w:pPr>
+        <w:pStyle w:val="Prrafodelista"/>
+        <w:numPr>
+          <w:ilvl w:val="0"/>
+          <w:numId w:val="11"/>
+        </w:numPr>
+        <w:jc w:val="both"/>
+        <w:rPr>
+          <w:rFonts w:ascii="Arial" w:hAnsi="Arial" w:cs="Arial"/>
+        </w:rPr>
+      </w:pPr>
+      <w:r>
+        <w:rPr>
+          <w:rFonts w:ascii="Arial" w:hAnsi="Arial" w:cs="Arial"/>
+        </w:rPr>
+        <w:t>Feedback y mejora continua: según comentarios de usuarios se utilizará esta información para mejorar la aplicación.</w:t>
+      </w:r>
     </w:p>
     <w:p>
       <w:pPr>
@@ -5957,15 +6094,19 @@
         <w:spacing w:after="240" w:line="360" w:lineRule="auto"/>
         <w:rPr>
           <w:rFonts w:ascii="Arial" w:hAnsi="Arial" w:cs="Arial"/>
+          <w:b/>
+          <w:bCs/>
           <w:color w:val="000000" w:themeColor="text1"/>
           <w:sz w:val="24"/>
           <w:szCs w:val="24"/>
         </w:rPr>
       </w:pPr>
-      <w:bookmarkStart w:id="10" w:name="_Toc151131260"/>
+      <w:bookmarkStart w:id="10" w:name="_Toc151209043"/>
       <w:r>
         <w:rPr>
           <w:rFonts w:ascii="Arial" w:hAnsi="Arial" w:cs="Arial"/>
+          <w:b/>
+          <w:bCs/>
           <w:color w:val="000000" w:themeColor="text1"/>
           <w:sz w:val="24"/>
           <w:szCs w:val="24"/>
@@ -5973,6 +6114,31 @@
         <w:t>Objetivos de Diseño</w:t>
       </w:r>
       <w:bookmarkEnd w:id="10"/>
+    </w:p>
+    <w:p>
+      <w:pPr>
+        <w:pStyle w:val="Prrafodelista"/>
+        <w:numPr>
+          <w:ilvl w:val="0"/>
+          <w:numId w:val="11"/>
+        </w:numPr>
+        <w:jc w:val="both"/>
+        <w:rPr>
+          <w:rFonts w:ascii="Arial" w:hAnsi="Arial" w:cs="Arial"/>
+        </w:rPr>
+      </w:pPr>
+      <w:r>
+        <w:rPr>
+          <w:rFonts w:ascii="Arial" w:hAnsi="Arial" w:cs="Arial"/>
+        </w:rPr>
+        <w:t>El aplicativo busca crear un</w:t>
+      </w:r>
+      <w:r>
+        <w:rPr>
+          <w:rFonts w:ascii="Arial" w:hAnsi="Arial" w:cs="Arial"/>
+        </w:rPr>
+        <w:t xml:space="preserve">a rutina en un entorno virtual, donde el usuario pueda planificar y revisar rutinas que se acomoden a sus gusto o metas. </w:t>
+      </w:r>
     </w:p>
     <w:p>
       <w:pPr>
@@ -5984,15 +6150,19 @@
         <w:spacing w:after="240" w:line="360" w:lineRule="auto"/>
         <w:rPr>
           <w:rFonts w:ascii="Arial" w:hAnsi="Arial" w:cs="Arial"/>
+          <w:b/>
+          <w:bCs/>
           <w:color w:val="000000" w:themeColor="text1"/>
           <w:sz w:val="24"/>
           <w:szCs w:val="24"/>
         </w:rPr>
       </w:pPr>
-      <w:bookmarkStart w:id="11" w:name="_Toc151131261"/>
+      <w:bookmarkStart w:id="11" w:name="_Toc151209044"/>
       <w:r>
         <w:rPr>
           <w:rFonts w:ascii="Arial" w:hAnsi="Arial" w:cs="Arial"/>
+          <w:b/>
+          <w:bCs/>
           <w:color w:val="000000" w:themeColor="text1"/>
           <w:sz w:val="24"/>
           <w:szCs w:val="24"/>
@@ -6000,6 +6170,25 @@
         <w:t>Alcance del Proyecto</w:t>
       </w:r>
       <w:bookmarkEnd w:id="11"/>
+    </w:p>
+    <w:p>
+      <w:pPr>
+        <w:pStyle w:val="Prrafodelista"/>
+        <w:numPr>
+          <w:ilvl w:val="0"/>
+          <w:numId w:val="11"/>
+        </w:numPr>
+        <w:jc w:val="both"/>
+        <w:rPr>
+          <w:rFonts w:ascii="Arial" w:hAnsi="Arial" w:cs="Arial"/>
+        </w:rPr>
+      </w:pPr>
+      <w:r>
+        <w:rPr>
+          <w:rFonts w:ascii="Arial" w:hAnsi="Arial" w:cs="Arial"/>
+        </w:rPr>
+        <w:t>El alcance del proyecto es tener un sistema que se permita gestionar las rutinas de entrenamiento, programas personales, registrar el progreso y alcanzar sus metas propuestas, bajo un diseño cómodo para el usuario.</w:t>
+      </w:r>
     </w:p>
     <w:p>
       <w:pPr>
@@ -6011,15 +6200,19 @@
         <w:spacing w:after="240" w:line="360" w:lineRule="auto"/>
         <w:rPr>
           <w:rFonts w:ascii="Arial" w:hAnsi="Arial" w:cs="Arial"/>
+          <w:b/>
+          <w:bCs/>
           <w:color w:val="000000" w:themeColor="text1"/>
           <w:sz w:val="24"/>
           <w:szCs w:val="24"/>
         </w:rPr>
       </w:pPr>
-      <w:bookmarkStart w:id="12" w:name="_Toc151131262"/>
+      <w:bookmarkStart w:id="12" w:name="_Toc151209045"/>
       <w:r>
         <w:rPr>
           <w:rFonts w:ascii="Arial" w:hAnsi="Arial" w:cs="Arial"/>
+          <w:b/>
+          <w:bCs/>
           <w:color w:val="000000" w:themeColor="text1"/>
           <w:sz w:val="24"/>
           <w:szCs w:val="24"/>
@@ -6027,6 +6220,25 @@
         <w:t>Viabilidad del Sistema</w:t>
       </w:r>
       <w:bookmarkEnd w:id="12"/>
+    </w:p>
+    <w:p>
+      <w:pPr>
+        <w:pStyle w:val="Prrafodelista"/>
+        <w:numPr>
+          <w:ilvl w:val="0"/>
+          <w:numId w:val="11"/>
+        </w:numPr>
+        <w:jc w:val="both"/>
+        <w:rPr>
+          <w:rFonts w:ascii="Arial" w:hAnsi="Arial" w:cs="Arial"/>
+        </w:rPr>
+      </w:pPr>
+      <w:r>
+        <w:rPr>
+          <w:rFonts w:ascii="Arial" w:hAnsi="Arial" w:cs="Arial"/>
+        </w:rPr>
+        <w:t>El sistema es gratuito si bien no hay una empresa detrás que invierta, se buscará generar ingresos a través de publicidad.</w:t>
+      </w:r>
     </w:p>
     <w:p>
       <w:pPr>
@@ -6038,15 +6250,19 @@
         <w:spacing w:after="240" w:line="360" w:lineRule="auto"/>
         <w:rPr>
           <w:rFonts w:ascii="Arial" w:hAnsi="Arial" w:cs="Arial"/>
+          <w:b/>
+          <w:bCs/>
           <w:color w:val="000000" w:themeColor="text1"/>
           <w:sz w:val="24"/>
           <w:szCs w:val="24"/>
         </w:rPr>
       </w:pPr>
-      <w:bookmarkStart w:id="13" w:name="_Toc151131263"/>
+      <w:bookmarkStart w:id="13" w:name="_Toc151209046"/>
       <w:r>
         <w:rPr>
           <w:rFonts w:ascii="Arial" w:hAnsi="Arial" w:cs="Arial"/>
+          <w:b/>
+          <w:bCs/>
           <w:color w:val="000000" w:themeColor="text1"/>
           <w:sz w:val="24"/>
           <w:szCs w:val="24"/>
@@ -6054,6 +6270,30 @@
         <w:t>Información obtenida del Levantamiento de Información</w:t>
       </w:r>
       <w:bookmarkEnd w:id="13"/>
+    </w:p>
+    <w:p>
+      <w:pPr>
+        <w:pStyle w:val="Prrafodelista"/>
+        <w:numPr>
+          <w:ilvl w:val="0"/>
+          <w:numId w:val="11"/>
+        </w:numPr>
+        <w:jc w:val="both"/>
+        <w:rPr>
+          <w:rFonts w:ascii="Arial" w:hAnsi="Arial" w:cs="Arial"/>
+        </w:rPr>
+      </w:pPr>
+      <w:r>
+        <w:rPr>
+          <w:rFonts w:ascii="Arial" w:hAnsi="Arial" w:cs="Arial"/>
+        </w:rPr>
+        <w:t>Al ser una aplicación gratuita, estará disponible para todos los dispositivos móviles, entonces estará al alcance de cualquier usuario, quien este interesado en hacer ejercicio y aprender como realizarlo ya sea en casa o en un gimnasio. Con miras a un futuro se espera implementar algunas funciones premium para generar ingresos, aparte de anuncios que se vayan a implementar con el mismo fin. Esto sin ocasionar molestias al usuario y a sus rutinas de entrenamientos.</w:t>
+      </w:r>
+    </w:p>
+    <w:p>
+      <w:pPr>
+        <w:ind w:left="720"/>
+      </w:pPr>
     </w:p>
     <w:p>
       <w:pPr>
@@ -6064,15 +6304,19 @@
         </w:numPr>
         <w:rPr>
           <w:rFonts w:ascii="Arial" w:hAnsi="Arial" w:cs="Arial"/>
+          <w:b/>
+          <w:bCs/>
           <w:color w:val="000000" w:themeColor="text1"/>
           <w:sz w:val="24"/>
           <w:szCs w:val="24"/>
         </w:rPr>
       </w:pPr>
-      <w:bookmarkStart w:id="14" w:name="_Toc151131264"/>
+      <w:bookmarkStart w:id="14" w:name="_Toc151209047"/>
       <w:r>
         <w:rPr>
           <w:rFonts w:ascii="Arial" w:hAnsi="Arial" w:cs="Arial"/>
+          <w:b/>
+          <w:bCs/>
           <w:color w:val="000000" w:themeColor="text1"/>
           <w:sz w:val="24"/>
           <w:szCs w:val="24"/>
@@ -6083,6 +6327,8 @@
       <w:r>
         <w:rPr>
           <w:rFonts w:ascii="Arial" w:hAnsi="Arial" w:cs="Arial"/>
+          <w:b/>
+          <w:bCs/>
           <w:color w:val="000000" w:themeColor="text1"/>
           <w:sz w:val="24"/>
           <w:szCs w:val="24"/>
@@ -6100,15 +6346,19 @@
         <w:spacing w:after="240" w:line="360" w:lineRule="auto"/>
         <w:rPr>
           <w:rFonts w:ascii="Arial" w:hAnsi="Arial" w:cs="Arial"/>
+          <w:b/>
+          <w:bCs/>
           <w:color w:val="000000" w:themeColor="text1"/>
           <w:sz w:val="24"/>
           <w:szCs w:val="24"/>
         </w:rPr>
       </w:pPr>
-      <w:bookmarkStart w:id="15" w:name="_Toc151131265"/>
+      <w:bookmarkStart w:id="15" w:name="_Toc151209048"/>
       <w:r>
         <w:rPr>
           <w:rFonts w:ascii="Arial" w:hAnsi="Arial" w:cs="Arial"/>
+          <w:b/>
+          <w:bCs/>
           <w:color w:val="000000" w:themeColor="text1"/>
           <w:sz w:val="24"/>
           <w:szCs w:val="24"/>
@@ -6116,6 +6366,31 @@
         <w:t>Diagrama del Proceso Actual – Diagrama de actividades</w:t>
       </w:r>
       <w:bookmarkEnd w:id="15"/>
+    </w:p>
+    <w:p>
+      <w:pPr>
+        <w:pStyle w:val="Prrafodelista"/>
+        <w:numPr>
+          <w:ilvl w:val="0"/>
+          <w:numId w:val="11"/>
+        </w:numPr>
+        <w:jc w:val="both"/>
+        <w:rPr>
+          <w:rFonts w:ascii="Arial" w:hAnsi="Arial" w:cs="Arial"/>
+        </w:rPr>
+      </w:pPr>
+      <w:r>
+        <w:rPr>
+          <w:rFonts w:ascii="Arial" w:hAnsi="Arial" w:cs="Arial"/>
+        </w:rPr>
+        <w:t>El proyecto es nuevo así que no se cuenta con un diagrama de proceso actual</w:t>
+      </w:r>
+      <w:r>
+        <w:rPr>
+          <w:rFonts w:ascii="Arial" w:hAnsi="Arial" w:cs="Arial"/>
+        </w:rPr>
+        <w:t>.</w:t>
+      </w:r>
     </w:p>
     <w:p>
       <w:pPr>
@@ -6127,19 +6402,24 @@
         <w:spacing w:after="240" w:line="360" w:lineRule="auto"/>
         <w:rPr>
           <w:rFonts w:ascii="Arial" w:hAnsi="Arial" w:cs="Arial"/>
+          <w:b/>
+          <w:bCs/>
           <w:color w:val="000000" w:themeColor="text1"/>
           <w:sz w:val="24"/>
           <w:szCs w:val="24"/>
         </w:rPr>
       </w:pPr>
-      <w:bookmarkStart w:id="16" w:name="_Toc151131266"/>
+      <w:bookmarkStart w:id="16" w:name="_Toc151209049"/>
       <w:r>
         <w:rPr>
           <w:rFonts w:ascii="Arial" w:hAnsi="Arial" w:cs="Arial"/>
+          <w:b/>
+          <w:bCs/>
           <w:color w:val="000000" w:themeColor="text1"/>
           <w:sz w:val="24"/>
           <w:szCs w:val="24"/>
         </w:rPr>
+        <w:lastRenderedPageBreak/>
         <w:t>Diagrama del Proceso Propuesto – Diagrama de actividades Inicial</w:t>
       </w:r>
       <w:bookmarkEnd w:id="16"/>
@@ -6153,15 +6433,19 @@
         </w:numPr>
         <w:rPr>
           <w:rFonts w:ascii="Arial" w:hAnsi="Arial" w:cs="Arial"/>
+          <w:b/>
+          <w:bCs/>
           <w:color w:val="000000" w:themeColor="text1"/>
           <w:sz w:val="24"/>
           <w:szCs w:val="24"/>
         </w:rPr>
       </w:pPr>
-      <w:bookmarkStart w:id="17" w:name="_Toc151131267"/>
+      <w:bookmarkStart w:id="17" w:name="_Toc151209050"/>
       <w:r>
         <w:rPr>
           <w:rFonts w:ascii="Arial" w:hAnsi="Arial" w:cs="Arial"/>
+          <w:b/>
+          <w:bCs/>
           <w:color w:val="000000" w:themeColor="text1"/>
           <w:sz w:val="24"/>
           <w:szCs w:val="24"/>
@@ -6172,6 +6456,8 @@
       <w:r>
         <w:rPr>
           <w:rFonts w:ascii="Arial" w:hAnsi="Arial" w:cs="Arial"/>
+          <w:b/>
+          <w:bCs/>
           <w:color w:val="000000" w:themeColor="text1"/>
           <w:sz w:val="24"/>
           <w:szCs w:val="24"/>
@@ -6194,7 +6480,7 @@
           <w:szCs w:val="24"/>
         </w:rPr>
       </w:pPr>
-      <w:bookmarkStart w:id="18" w:name="_Toc151131268"/>
+      <w:bookmarkStart w:id="18" w:name="_Toc151209051"/>
       <w:r>
         <w:rPr>
           <w:rFonts w:ascii="Arial" w:hAnsi="Arial" w:cs="Arial"/>
@@ -6262,27 +6548,7 @@
                 <w:sz w:val="24"/>
                 <w:szCs w:val="24"/>
               </w:rPr>
-              <w:t xml:space="preserve">ID </w:t>
-            </w:r>
-            <w:proofErr w:type="spellStart"/>
-            <w:r>
-              <w:rPr>
-                <w:rFonts w:ascii="Arial" w:hAnsi="Arial" w:cs="Arial"/>
-                <w:b/>
-                <w:sz w:val="24"/>
-                <w:szCs w:val="24"/>
-              </w:rPr>
-              <w:t>Req</w:t>
-            </w:r>
-            <w:proofErr w:type="spellEnd"/>
-            <w:r>
-              <w:rPr>
-                <w:rFonts w:ascii="Arial" w:hAnsi="Arial" w:cs="Arial"/>
-                <w:b/>
-                <w:sz w:val="24"/>
-                <w:szCs w:val="24"/>
-              </w:rPr>
-              <w:t>.</w:t>
+              <w:t>ID Req.</w:t>
             </w:r>
           </w:p>
         </w:tc>
@@ -6610,7 +6876,7 @@
           <w:szCs w:val="24"/>
         </w:rPr>
       </w:pPr>
-      <w:bookmarkStart w:id="19" w:name="_Toc151131269"/>
+      <w:bookmarkStart w:id="19" w:name="_Toc151209052"/>
       <w:r>
         <w:rPr>
           <w:rFonts w:ascii="Arial" w:hAnsi="Arial" w:cs="Arial"/>
@@ -6675,27 +6941,7 @@
                 <w:sz w:val="24"/>
                 <w:szCs w:val="24"/>
               </w:rPr>
-              <w:t xml:space="preserve">ID </w:t>
-            </w:r>
-            <w:proofErr w:type="spellStart"/>
-            <w:r>
-              <w:rPr>
-                <w:rFonts w:ascii="Arial" w:hAnsi="Arial" w:cs="Arial"/>
-                <w:b/>
-                <w:sz w:val="24"/>
-                <w:szCs w:val="24"/>
-              </w:rPr>
-              <w:t>Req</w:t>
-            </w:r>
-            <w:proofErr w:type="spellEnd"/>
-            <w:r>
-              <w:rPr>
-                <w:rFonts w:ascii="Arial" w:hAnsi="Arial" w:cs="Arial"/>
-                <w:b/>
-                <w:sz w:val="24"/>
-                <w:szCs w:val="24"/>
-              </w:rPr>
-              <w:t>.</w:t>
+              <w:t>ID Req.</w:t>
             </w:r>
           </w:p>
         </w:tc>
@@ -6974,16 +7220,7 @@
                 <w:sz w:val="24"/>
                 <w:szCs w:val="24"/>
               </w:rPr>
-              <w:t xml:space="preserve">Debe incluir un procedimiento de autorización de usuarios, en el cual se deberá identificarse con </w:t>
-            </w:r>
-            <w:r>
-              <w:rPr>
-                <w:rFonts w:ascii="Arial" w:hAnsi="Arial" w:cs="Arial"/>
-                <w:sz w:val="24"/>
-                <w:szCs w:val="24"/>
-              </w:rPr>
-              <w:lastRenderedPageBreak/>
-              <w:t>un correo y contraseña. Solo los usuarios autorizados tendrán acceso al sistema.</w:t>
+              <w:t>Debe incluir un procedimiento de autorización de usuarios, en el cual se deberá identificarse con un correo y contraseña. Solo los usuarios autorizados tendrán acceso al sistema.</w:t>
             </w:r>
           </w:p>
         </w:tc>
@@ -7020,7 +7257,6 @@
                 <w:sz w:val="24"/>
                 <w:szCs w:val="24"/>
               </w:rPr>
-              <w:lastRenderedPageBreak/>
               <w:t>RNF-03</w:t>
             </w:r>
           </w:p>
@@ -7436,9 +7672,8 @@
                 <w:szCs w:val="24"/>
                 <w:shd w:val="clear" w:color="auto" w:fill="FFFFFF"/>
               </w:rPr>
-              <w:t xml:space="preserve">Implementación en </w:t>
-            </w:r>
-            <w:proofErr w:type="spellStart"/>
+              <w:t xml:space="preserve">Implementación en Kotlin y </w:t>
+            </w:r>
             <w:r>
               <w:rPr>
                 <w:rStyle w:val="normaltextrun"/>
@@ -7448,33 +7683,9 @@
                 <w:szCs w:val="24"/>
                 <w:shd w:val="clear" w:color="auto" w:fill="FFFFFF"/>
               </w:rPr>
-              <w:t>Kotlin</w:t>
-            </w:r>
-            <w:proofErr w:type="spellEnd"/>
-            <w:r>
-              <w:rPr>
-                <w:rStyle w:val="normaltextrun"/>
-                <w:rFonts w:ascii="Arial" w:hAnsi="Arial" w:cs="Arial"/>
-                <w:color w:val="000000"/>
-                <w:sz w:val="24"/>
-                <w:szCs w:val="24"/>
-                <w:shd w:val="clear" w:color="auto" w:fill="FFFFFF"/>
-              </w:rPr>
-              <w:t xml:space="preserve"> y </w:t>
-            </w:r>
-            <w:proofErr w:type="spellStart"/>
-            <w:r>
-              <w:rPr>
-                <w:rStyle w:val="normaltextrun"/>
-                <w:rFonts w:ascii="Arial" w:hAnsi="Arial" w:cs="Arial"/>
-                <w:color w:val="000000"/>
-                <w:sz w:val="24"/>
-                <w:szCs w:val="24"/>
-                <w:shd w:val="clear" w:color="auto" w:fill="FFFFFF"/>
-              </w:rPr>
+              <w:lastRenderedPageBreak/>
               <w:t>Firebase</w:t>
             </w:r>
-            <w:proofErr w:type="spellEnd"/>
           </w:p>
         </w:tc>
         <w:tc>
@@ -7511,9 +7722,9 @@
                 <w:szCs w:val="24"/>
                 <w:shd w:val="clear" w:color="auto" w:fill="FFFFFF"/>
               </w:rPr>
-              <w:t xml:space="preserve">El sistema se desarrollará usando </w:t>
-            </w:r>
-            <w:proofErr w:type="spellStart"/>
+              <w:lastRenderedPageBreak/>
+              <w:t xml:space="preserve">El sistema se desarrollará usando Kotlin en el programa Android Studio, donde la base de </w:t>
+            </w:r>
             <w:r>
               <w:rPr>
                 <w:rStyle w:val="normaltextrun"/>
@@ -7523,43 +7734,8 @@
                 <w:szCs w:val="24"/>
                 <w:shd w:val="clear" w:color="auto" w:fill="FFFFFF"/>
               </w:rPr>
-              <w:t>Kotlin</w:t>
-            </w:r>
-            <w:proofErr w:type="spellEnd"/>
-            <w:r>
-              <w:rPr>
-                <w:rStyle w:val="normaltextrun"/>
-                <w:rFonts w:ascii="Arial" w:hAnsi="Arial" w:cs="Arial"/>
-                <w:color w:val="000000"/>
-                <w:sz w:val="24"/>
-                <w:szCs w:val="24"/>
-                <w:shd w:val="clear" w:color="auto" w:fill="FFFFFF"/>
-              </w:rPr>
-              <w:t xml:space="preserve"> en el programa Android Studio, donde la base de datos se implementará en </w:t>
-            </w:r>
-            <w:proofErr w:type="spellStart"/>
-            <w:r>
-              <w:rPr>
-                <w:rStyle w:val="normaltextrun"/>
-                <w:rFonts w:ascii="Arial" w:hAnsi="Arial" w:cs="Arial"/>
-                <w:color w:val="000000"/>
-                <w:sz w:val="24"/>
-                <w:szCs w:val="24"/>
-                <w:shd w:val="clear" w:color="auto" w:fill="FFFFFF"/>
-              </w:rPr>
-              <w:t>Firebase</w:t>
-            </w:r>
-            <w:proofErr w:type="spellEnd"/>
-            <w:r>
-              <w:rPr>
-                <w:rStyle w:val="normaltextrun"/>
-                <w:rFonts w:ascii="Arial" w:hAnsi="Arial" w:cs="Arial"/>
-                <w:color w:val="000000"/>
-                <w:sz w:val="24"/>
-                <w:szCs w:val="24"/>
-                <w:shd w:val="clear" w:color="auto" w:fill="FFFFFF"/>
-              </w:rPr>
-              <w:t> </w:t>
+              <w:lastRenderedPageBreak/>
+              <w:t>datos se implementará en Firebase </w:t>
             </w:r>
             <w:r>
               <w:rPr>
@@ -7607,6 +7783,7 @@
                 <w:sz w:val="24"/>
                 <w:szCs w:val="24"/>
               </w:rPr>
+              <w:lastRenderedPageBreak/>
               <w:t>RNF-07</w:t>
             </w:r>
           </w:p>
@@ -7690,31 +7867,7 @@
                 <w:szCs w:val="24"/>
                 <w:shd w:val="clear" w:color="auto" w:fill="FFFFFF"/>
               </w:rPr>
-              <w:t xml:space="preserve">El sistema deberá cumplir con los términos de la ley </w:t>
-            </w:r>
-            <w:proofErr w:type="spellStart"/>
-            <w:r>
-              <w:rPr>
-                <w:rStyle w:val="normaltextrun"/>
-                <w:rFonts w:ascii="Arial" w:hAnsi="Arial" w:cs="Arial"/>
-                <w:color w:val="000000"/>
-                <w:sz w:val="24"/>
-                <w:szCs w:val="24"/>
-                <w:shd w:val="clear" w:color="auto" w:fill="FFFFFF"/>
-              </w:rPr>
-              <w:t>N°</w:t>
-            </w:r>
-            <w:proofErr w:type="spellEnd"/>
-            <w:r>
-              <w:rPr>
-                <w:rStyle w:val="normaltextrun"/>
-                <w:rFonts w:ascii="Arial" w:hAnsi="Arial" w:cs="Arial"/>
-                <w:color w:val="000000"/>
-                <w:sz w:val="24"/>
-                <w:szCs w:val="24"/>
-                <w:shd w:val="clear" w:color="auto" w:fill="FFFFFF"/>
-              </w:rPr>
-              <w:t xml:space="preserve"> 29733, la cual garantiza y protege las libertades públicas y los derechos fundamentales de las personas físicas, haciendo énfasis en el tratamiento de los datos personales. Respaldando su honor, intimidad y privacidad personal y familiar.</w:t>
+              <w:t>El sistema deberá cumplir con los términos de la ley N° 29733, la cual garantiza y protege las libertades públicas y los derechos fundamentales de las personas físicas, haciendo énfasis en el tratamiento de los datos personales. Respaldando su honor, intimidad y privacidad personal y familiar.</w:t>
             </w:r>
           </w:p>
         </w:tc>
@@ -7736,7 +7889,7 @@
           <w:szCs w:val="24"/>
         </w:rPr>
       </w:pPr>
-      <w:bookmarkStart w:id="20" w:name="_Toc151131270"/>
+      <w:bookmarkStart w:id="20" w:name="_Toc151209053"/>
       <w:r>
         <w:rPr>
           <w:rFonts w:ascii="Arial" w:hAnsi="Arial" w:cs="Arial"/>
@@ -7825,31 +7978,7 @@
                 <w:szCs w:val="24"/>
                 <w:lang w:eastAsia="es-PE"/>
               </w:rPr>
-              <w:t xml:space="preserve">ID </w:t>
-            </w:r>
-            <w:proofErr w:type="spellStart"/>
-            <w:r>
-              <w:rPr>
-                <w:rFonts w:ascii="Arial" w:eastAsia="Times New Roman" w:hAnsi="Arial" w:cs="Arial"/>
-                <w:b/>
-                <w:bCs/>
-                <w:sz w:val="24"/>
-                <w:szCs w:val="24"/>
-                <w:lang w:eastAsia="es-PE"/>
-              </w:rPr>
-              <w:t>Req</w:t>
-            </w:r>
-            <w:proofErr w:type="spellEnd"/>
-            <w:r>
-              <w:rPr>
-                <w:rFonts w:ascii="Arial" w:eastAsia="Times New Roman" w:hAnsi="Arial" w:cs="Arial"/>
-                <w:b/>
-                <w:bCs/>
-                <w:sz w:val="24"/>
-                <w:szCs w:val="24"/>
-                <w:lang w:eastAsia="es-PE"/>
-              </w:rPr>
-              <w:t>.</w:t>
+              <w:t>ID Req.</w:t>
             </w:r>
           </w:p>
         </w:tc>
@@ -8323,7 +8452,6 @@
                 <w:szCs w:val="24"/>
                 <w:lang w:eastAsia="es-PE"/>
               </w:rPr>
-              <w:lastRenderedPageBreak/>
               <w:t>RF-03</w:t>
             </w:r>
           </w:p>
@@ -8962,6 +9090,7 @@
                 <w:szCs w:val="24"/>
                 <w:lang w:eastAsia="es-PE"/>
               </w:rPr>
+              <w:lastRenderedPageBreak/>
               <w:t>RF-07</w:t>
             </w:r>
           </w:p>
@@ -9106,7 +9235,7 @@
           <w:szCs w:val="24"/>
         </w:rPr>
       </w:pPr>
-      <w:bookmarkStart w:id="21" w:name="_Toc151131271"/>
+      <w:bookmarkStart w:id="21" w:name="_Toc151209054"/>
       <w:r>
         <w:rPr>
           <w:rFonts w:ascii="Arial" w:hAnsi="Arial" w:cs="Arial"/>
@@ -9813,7 +9942,7 @@
           <w:szCs w:val="24"/>
         </w:rPr>
       </w:pPr>
-      <w:bookmarkStart w:id="22" w:name="_Toc151131272"/>
+      <w:bookmarkStart w:id="22" w:name="_Toc151209055"/>
       <w:r>
         <w:rPr>
           <w:rFonts w:ascii="Arial" w:hAnsi="Arial" w:cs="Arial"/>
@@ -9821,6 +9950,7 @@
           <w:sz w:val="24"/>
           <w:szCs w:val="24"/>
         </w:rPr>
+        <w:lastRenderedPageBreak/>
         <w:t>Fase de Desarrollo</w:t>
       </w:r>
       <w:bookmarkEnd w:id="22"/>
@@ -9840,7 +9970,7 @@
           <w:szCs w:val="24"/>
         </w:rPr>
       </w:pPr>
-      <w:bookmarkStart w:id="23" w:name="_Toc151131273"/>
+      <w:bookmarkStart w:id="23" w:name="_Toc151209056"/>
       <w:r>
         <w:rPr>
           <w:rFonts w:ascii="Arial" w:hAnsi="Arial" w:cs="Arial"/>
@@ -9867,7 +9997,7 @@
           <w:szCs w:val="24"/>
         </w:rPr>
       </w:pPr>
-      <w:bookmarkStart w:id="24" w:name="_Toc151131274"/>
+      <w:bookmarkStart w:id="24" w:name="_Toc151209057"/>
       <w:r>
         <w:rPr>
           <w:rFonts w:ascii="Arial" w:hAnsi="Arial" w:cs="Arial"/>
@@ -9892,7 +10022,7 @@
           <w:color w:val="000000" w:themeColor="text1"/>
         </w:rPr>
       </w:pPr>
-      <w:bookmarkStart w:id="25" w:name="_Toc151131275"/>
+      <w:bookmarkStart w:id="25" w:name="_Toc151209058"/>
       <w:r>
         <w:rPr>
           <w:rFonts w:ascii="Arial" w:hAnsi="Arial" w:cs="Arial"/>
@@ -9973,7 +10103,7 @@
           <w:color w:val="000000" w:themeColor="text1"/>
         </w:rPr>
       </w:pPr>
-      <w:bookmarkStart w:id="26" w:name="_Toc151131276"/>
+      <w:bookmarkStart w:id="26" w:name="_Toc151209059"/>
       <w:r>
         <w:rPr>
           <w:rFonts w:ascii="Arial" w:hAnsi="Arial" w:cs="Arial"/>
@@ -9993,7 +10123,7 @@
           <w:noProof/>
         </w:rPr>
         <w:drawing>
-          <wp:inline distT="0" distB="0" distL="0" distR="0" wp14:anchorId="0D9DC11D" wp14:editId="61624712">
+          <wp:inline distT="0" distB="0" distL="0" distR="0" wp14:anchorId="0D9DC11D" wp14:editId="42B0E96D">
             <wp:extent cx="5400040" cy="3350895"/>
             <wp:effectExtent l="0" t="0" r="0" b="0"/>
             <wp:docPr id="2073371499" name="Imagen 2" descr="Diagrama&#10;&#10;Descripción generada automáticamente"/>
@@ -10055,7 +10185,7 @@
           <w:color w:val="000000" w:themeColor="text1"/>
         </w:rPr>
       </w:pPr>
-      <w:bookmarkStart w:id="27" w:name="_Toc151131277"/>
+      <w:bookmarkStart w:id="27" w:name="_Toc151209060"/>
       <w:r>
         <w:rPr>
           <w:rFonts w:ascii="Arial" w:hAnsi="Arial" w:cs="Arial"/>
@@ -10080,7 +10210,7 @@
           <w:szCs w:val="24"/>
         </w:rPr>
       </w:pPr>
-      <w:bookmarkStart w:id="28" w:name="_Toc151131278"/>
+      <w:bookmarkStart w:id="28" w:name="_Toc151209061"/>
       <w:r>
         <w:rPr>
           <w:rFonts w:ascii="Arial" w:hAnsi="Arial" w:cs="Arial"/>
@@ -10105,7 +10235,7 @@
           <w:color w:val="000000" w:themeColor="text1"/>
         </w:rPr>
       </w:pPr>
-      <w:bookmarkStart w:id="29" w:name="_Toc151131279"/>
+      <w:bookmarkStart w:id="29" w:name="_Toc151209062"/>
       <w:r>
         <w:rPr>
           <w:rFonts w:ascii="Arial" w:hAnsi="Arial" w:cs="Arial"/>
@@ -10128,7 +10258,7 @@
           <w:color w:val="000000" w:themeColor="text1"/>
         </w:rPr>
       </w:pPr>
-      <w:bookmarkStart w:id="30" w:name="_Toc151131280"/>
+      <w:bookmarkStart w:id="30" w:name="_Toc151209063"/>
       <w:r>
         <w:rPr>
           <w:rFonts w:ascii="Arial" w:hAnsi="Arial" w:cs="Arial"/>
@@ -10151,7 +10281,7 @@
           <w:color w:val="000000" w:themeColor="text1"/>
         </w:rPr>
       </w:pPr>
-      <w:bookmarkStart w:id="31" w:name="_Toc151131281"/>
+      <w:bookmarkStart w:id="31" w:name="_Toc151209064"/>
       <w:r>
         <w:rPr>
           <w:rFonts w:ascii="Arial" w:hAnsi="Arial" w:cs="Arial"/>
@@ -10174,7 +10304,7 @@
           <w:color w:val="000000" w:themeColor="text1"/>
         </w:rPr>
       </w:pPr>
-      <w:bookmarkStart w:id="32" w:name="_Toc151131282"/>
+      <w:bookmarkStart w:id="32" w:name="_Toc151209065"/>
       <w:r>
         <w:rPr>
           <w:rFonts w:ascii="Arial" w:hAnsi="Arial" w:cs="Arial"/>
@@ -10202,7 +10332,7 @@
           <w:szCs w:val="24"/>
         </w:rPr>
       </w:pPr>
-      <w:bookmarkStart w:id="33" w:name="_Toc151131283"/>
+      <w:bookmarkStart w:id="33" w:name="_Toc151209066"/>
       <w:r>
         <w:rPr>
           <w:rFonts w:ascii="Arial" w:hAnsi="Arial" w:cs="Arial"/>
@@ -10224,7 +10354,7 @@
           <w:szCs w:val="24"/>
         </w:rPr>
       </w:pPr>
-      <w:bookmarkStart w:id="34" w:name="_Toc151131284"/>
+      <w:bookmarkStart w:id="34" w:name="_Toc151209067"/>
       <w:r>
         <w:rPr>
           <w:rFonts w:ascii="Arial" w:hAnsi="Arial" w:cs="Arial"/>
@@ -10246,7 +10376,7 @@
           <w:szCs w:val="24"/>
         </w:rPr>
       </w:pPr>
-      <w:bookmarkStart w:id="35" w:name="_Toc151131285"/>
+      <w:bookmarkStart w:id="35" w:name="_Toc151209068"/>
       <w:r>
         <w:rPr>
           <w:rFonts w:ascii="Arial" w:hAnsi="Arial" w:cs="Arial"/>
@@ -10268,7 +10398,7 @@
           <w:szCs w:val="24"/>
         </w:rPr>
       </w:pPr>
-      <w:bookmarkStart w:id="36" w:name="_Toc151131286"/>
+      <w:bookmarkStart w:id="36" w:name="_Toc151209069"/>
       <w:r>
         <w:rPr>
           <w:rFonts w:ascii="Arial" w:hAnsi="Arial" w:cs="Arial"/>
@@ -12616,6 +12746,19 @@
 </file>
 
 <file path=customXml/item1.xml><?xml version="1.0" encoding="utf-8"?>
+<?mso-contentType ?>
+<FormTemplates xmlns="http://schemas.microsoft.com/sharepoint/v3/contenttype/forms">
+  <Display>DocumentLibraryForm</Display>
+  <Edit>DocumentLibraryForm</Edit>
+  <New>DocumentLibraryForm</New>
+</FormTemplates>
+</file>
+
+<file path=customXml/item2.xml><?xml version="1.0" encoding="utf-8"?>
+<b:Sources xmlns:b="http://schemas.openxmlformats.org/officeDocument/2006/bibliography" xmlns="http://schemas.openxmlformats.org/officeDocument/2006/bibliography" SelectedStyle="\APASixthEditionOfficeOnline.xsl" StyleName="APA" Version="6"/>
+</file>
+
+<file path=customXml/item3.xml><?xml version="1.0" encoding="utf-8"?>
 <ct:contentTypeSchema xmlns:ct="http://schemas.microsoft.com/office/2006/metadata/contentType" xmlns:ma="http://schemas.microsoft.com/office/2006/metadata/properties/metaAttributes" ct:_="" ma:_="" ma:contentTypeName="Document" ma:contentTypeID="0x0101003B61496829562540A9DF6BDD8BF65987" ma:contentTypeVersion="14" ma:contentTypeDescription="Create a new document." ma:contentTypeScope="" ma:versionID="eef95463fa43db37e23168ed650ce0d1">
   <xsd:schema xmlns:xsd="http://www.w3.org/2001/XMLSchema" xmlns:xs="http://www.w3.org/2001/XMLSchema" xmlns:p="http://schemas.microsoft.com/office/2006/metadata/properties" xmlns:ns3="defd353f-5821-488d-894a-fabd92af6be1" xmlns:ns4="74ad344f-3fae-456f-b433-b5d81abaf190" targetNamespace="http://schemas.microsoft.com/office/2006/metadata/properties" ma:root="true" ma:fieldsID="8d7a2857eea74b55c1f44fd3e0dc5bb8" ns3:_="" ns4:_="">
     <xsd:import namespace="defd353f-5821-488d-894a-fabd92af6be1"/>
@@ -12844,16 +12987,7 @@
 </ct:contentTypeSchema>
 </file>
 
-<file path=customXml/item2.xml><?xml version="1.0" encoding="utf-8"?>
-<?mso-contentType ?>
-<FormTemplates xmlns="http://schemas.microsoft.com/sharepoint/v3/contenttype/forms">
-  <Display>DocumentLibraryForm</Display>
-  <Edit>DocumentLibraryForm</Edit>
-  <New>DocumentLibraryForm</New>
-</FormTemplates>
-</file>
-
-<file path=customXml/item3.xml><?xml version="1.0" encoding="utf-8"?>
+<file path=customXml/item4.xml><?xml version="1.0" encoding="utf-8"?>
 <p:properties xmlns:p="http://schemas.microsoft.com/office/2006/metadata/properties" xmlns:xsi="http://www.w3.org/2001/XMLSchema-instance" xmlns:pc="http://schemas.microsoft.com/office/infopath/2007/PartnerControls">
   <documentManagement>
     <_activity xmlns="defd353f-5821-488d-894a-fabd92af6be1" xsi:nil="true"/>
@@ -12861,11 +12995,23 @@
 </p:properties>
 </file>
 
-<file path=customXml/item4.xml><?xml version="1.0" encoding="utf-8"?>
-<b:Sources xmlns:b="http://schemas.openxmlformats.org/officeDocument/2006/bibliography" xmlns="http://schemas.openxmlformats.org/officeDocument/2006/bibliography" SelectedStyle="\APASixthEditionOfficeOnline.xsl" StyleName="APA" Version="6"/>
+<file path=customXml/itemProps1.xml><?xml version="1.0" encoding="utf-8"?>
+<ds:datastoreItem xmlns:ds="http://schemas.openxmlformats.org/officeDocument/2006/customXml" ds:itemID="{0C47297C-74F2-44EF-8B63-D7FB6E29BF39}">
+  <ds:schemaRefs>
+    <ds:schemaRef ds:uri="http://schemas.microsoft.com/sharepoint/v3/contenttype/forms"/>
+  </ds:schemaRefs>
+</ds:datastoreItem>
 </file>
 
-<file path=customXml/itemProps1.xml><?xml version="1.0" encoding="utf-8"?>
+<file path=customXml/itemProps2.xml><?xml version="1.0" encoding="utf-8"?>
+<ds:datastoreItem xmlns:ds="http://schemas.openxmlformats.org/officeDocument/2006/customXml" ds:itemID="{064A5D02-8331-4574-8813-ECC4B6F4C3EC}">
+  <ds:schemaRefs>
+    <ds:schemaRef ds:uri="http://schemas.openxmlformats.org/officeDocument/2006/bibliography"/>
+  </ds:schemaRefs>
+</ds:datastoreItem>
+</file>
+
+<file path=customXml/itemProps3.xml><?xml version="1.0" encoding="utf-8"?>
 <ds:datastoreItem xmlns:ds="http://schemas.openxmlformats.org/officeDocument/2006/customXml" ds:itemID="{6EEB1B42-3700-484D-B3ED-5979550C0FA7}">
   <ds:schemaRefs>
     <ds:schemaRef ds:uri="http://schemas.microsoft.com/office/2006/metadata/contentType"/>
@@ -12884,15 +13030,7 @@
 </ds:datastoreItem>
 </file>
 
-<file path=customXml/itemProps2.xml><?xml version="1.0" encoding="utf-8"?>
-<ds:datastoreItem xmlns:ds="http://schemas.openxmlformats.org/officeDocument/2006/customXml" ds:itemID="{0C47297C-74F2-44EF-8B63-D7FB6E29BF39}">
-  <ds:schemaRefs>
-    <ds:schemaRef ds:uri="http://schemas.microsoft.com/sharepoint/v3/contenttype/forms"/>
-  </ds:schemaRefs>
-</ds:datastoreItem>
-</file>
-
-<file path=customXml/itemProps3.xml><?xml version="1.0" encoding="utf-8"?>
+<file path=customXml/itemProps4.xml><?xml version="1.0" encoding="utf-8"?>
 <ds:datastoreItem xmlns:ds="http://schemas.openxmlformats.org/officeDocument/2006/customXml" ds:itemID="{AD0848A3-848D-414E-8D13-A4768B99743A}">
   <ds:schemaRefs>
     <ds:schemaRef ds:uri="http://schemas.microsoft.com/office/2006/metadata/properties"/>
@@ -12900,12 +13038,4 @@
     <ds:schemaRef ds:uri="defd353f-5821-488d-894a-fabd92af6be1"/>
   </ds:schemaRefs>
 </ds:datastoreItem>
-</file>
-
-<file path=customXml/itemProps4.xml><?xml version="1.0" encoding="utf-8"?>
-<ds:datastoreItem xmlns:ds="http://schemas.openxmlformats.org/officeDocument/2006/customXml" ds:itemID="{064A5D02-8331-4574-8813-ECC4B6F4C3EC}">
-  <ds:schemaRefs>
-    <ds:schemaRef ds:uri="http://schemas.openxmlformats.org/officeDocument/2006/bibliography"/>
-  </ds:schemaRefs>
-</ds:datastoreItem>
 </file>
</xml_diff>

<commit_message>
diagrama secuencia y clase
</commit_message>
<xml_diff>
--- a/FD03/FD03-SRS.docx
+++ b/FD03/FD03-SRS.docx
@@ -1,6 +1,6 @@
 
 <file path=word/document.xml><?xml version="1.0" encoding="utf-8"?>
-<w:document xmlns:wpc="http://schemas.microsoft.com/office/word/2010/wordprocessingCanvas" xmlns:cx="http://schemas.microsoft.com/office/drawing/2014/chartex" xmlns:cx1="http://schemas.microsoft.com/office/drawing/2015/9/8/chartex" xmlns:cx2="http://schemas.microsoft.com/office/drawing/2015/10/21/chartex" xmlns:cx3="http://schemas.microsoft.com/office/drawing/2016/5/9/chartex" xmlns:cx4="http://schemas.microsoft.com/office/drawing/2016/5/10/chartex" xmlns:cx5="http://schemas.microsoft.com/office/drawing/2016/5/11/chartex" xmlns:cx6="http://schemas.microsoft.com/office/drawing/2016/5/12/chartex" xmlns:cx7="http://schemas.microsoft.com/office/drawing/2016/5/13/chartex" xmlns:cx8="http://schemas.microsoft.com/office/drawing/2016/5/14/chartex" xmlns:mc="http://schemas.openxmlformats.org/markup-compatibility/2006" xmlns:aink="http://schemas.microsoft.com/office/drawing/2016/ink" xmlns:am3d="http://schemas.microsoft.com/office/drawing/2017/model3d" xmlns:o="urn:schemas-microsoft-com:office:office" xmlns:r="http://schemas.openxmlformats.org/officeDocument/2006/relationships" xmlns:m="http://schemas.openxmlformats.org/officeDocument/2006/math" xmlns:v="urn:schemas-microsoft-com:vml" xmlns:wp14="http://schemas.microsoft.com/office/word/2010/wordprocessingDrawing" xmlns:wp="http://schemas.openxmlformats.org/drawingml/2006/wordprocessingDrawing" xmlns:w10="urn:schemas-microsoft-com:office:word" xmlns:w="http://schemas.openxmlformats.org/wordprocessingml/2006/main" xmlns:w14="http://schemas.microsoft.com/office/word/2010/wordml" xmlns:w15="http://schemas.microsoft.com/office/word/2012/wordml" xmlns:w16cex="http://schemas.microsoft.com/office/word/2018/wordml/cex" xmlns:w16cid="http://schemas.microsoft.com/office/word/2016/wordml/cid" xmlns:w16="http://schemas.microsoft.com/office/word/2018/wordml" xmlns:w16se="http://schemas.microsoft.com/office/word/2015/wordml/symex" xmlns:wpg="http://schemas.microsoft.com/office/word/2010/wordprocessingGroup" xmlns:wpi="http://schemas.microsoft.com/office/word/2010/wordprocessingInk" xmlns:wne="http://schemas.microsoft.com/office/word/2006/wordml" xmlns:wps="http://schemas.microsoft.com/office/word/2010/wordprocessingShape" mc:Ignorable="w14 w15 w16se w16cid w16 w16cex wp14">
+<w:document xmlns:wpc="http://schemas.microsoft.com/office/word/2010/wordprocessingCanvas" xmlns:cx="http://schemas.microsoft.com/office/drawing/2014/chartex" xmlns:cx1="http://schemas.microsoft.com/office/drawing/2015/9/8/chartex" xmlns:cx2="http://schemas.microsoft.com/office/drawing/2015/10/21/chartex" xmlns:cx3="http://schemas.microsoft.com/office/drawing/2016/5/9/chartex" xmlns:cx4="http://schemas.microsoft.com/office/drawing/2016/5/10/chartex" xmlns:cx5="http://schemas.microsoft.com/office/drawing/2016/5/11/chartex" xmlns:cx6="http://schemas.microsoft.com/office/drawing/2016/5/12/chartex" xmlns:cx7="http://schemas.microsoft.com/office/drawing/2016/5/13/chartex" xmlns:cx8="http://schemas.microsoft.com/office/drawing/2016/5/14/chartex" xmlns:mc="http://schemas.openxmlformats.org/markup-compatibility/2006" xmlns:aink="http://schemas.microsoft.com/office/drawing/2016/ink" xmlns:am3d="http://schemas.microsoft.com/office/drawing/2017/model3d" xmlns:o="urn:schemas-microsoft-com:office:office" xmlns:oel="http://schemas.microsoft.com/office/2019/extlst" xmlns:r="http://schemas.openxmlformats.org/officeDocument/2006/relationships" xmlns:m="http://schemas.openxmlformats.org/officeDocument/2006/math" xmlns:v="urn:schemas-microsoft-com:vml" xmlns:wp14="http://schemas.microsoft.com/office/word/2010/wordprocessingDrawing" xmlns:wp="http://schemas.openxmlformats.org/drawingml/2006/wordprocessingDrawing" xmlns:w10="urn:schemas-microsoft-com:office:word" xmlns:w="http://schemas.openxmlformats.org/wordprocessingml/2006/main" xmlns:w14="http://schemas.microsoft.com/office/word/2010/wordml" xmlns:w15="http://schemas.microsoft.com/office/word/2012/wordml" xmlns:w16cex="http://schemas.microsoft.com/office/word/2018/wordml/cex" xmlns:w16cid="http://schemas.microsoft.com/office/word/2016/wordml/cid" xmlns:w16="http://schemas.microsoft.com/office/word/2018/wordml" xmlns:w16sdtdh="http://schemas.microsoft.com/office/word/2020/wordml/sdtdatahash" xmlns:w16se="http://schemas.microsoft.com/office/word/2015/wordml/symex" xmlns:wpg="http://schemas.microsoft.com/office/word/2010/wordprocessingGroup" xmlns:wpi="http://schemas.microsoft.com/office/word/2010/wordprocessingInk" xmlns:wne="http://schemas.microsoft.com/office/word/2006/wordml" xmlns:wps="http://schemas.microsoft.com/office/word/2010/wordprocessingShape" mc:Ignorable="w14 w15 w16se w16cid w16 w16cex w16sdtdh wp14">
   <w:body>
     <w:p>
       <w:pPr>
@@ -509,19 +509,383 @@
     </w:p>
     <w:p>
       <w:pPr>
-        <w:pStyle w:val="Prrafodelista"/>
-        <w:numPr>
-          <w:ilvl w:val="0"/>
-          <w:numId w:val="1"/>
-        </w:numPr>
         <w:spacing w:after="0"/>
+        <w:jc w:val="center"/>
         <w:rPr>
           <w:rFonts w:ascii="Arial" w:eastAsia="Times New Roman" w:hAnsi="Arial" w:cs="Arial"/>
           <w:b/>
           <w:i/>
           <w:sz w:val="28"/>
           <w:szCs w:val="28"/>
-          <w:lang w:eastAsia="es-PE"/>
+        </w:rPr>
+      </w:pPr>
+      <w:r>
+        <w:rPr>
+          <w:rFonts w:ascii="Arial" w:eastAsia="Times New Roman" w:hAnsi="Arial" w:cs="Arial"/>
+          <w:b/>
+          <w:i/>
+          <w:sz w:val="28"/>
+          <w:szCs w:val="28"/>
+        </w:rPr>
+        <w:t xml:space="preserve">Vizcarra Llanque, </w:t>
+      </w:r>
+      <w:proofErr w:type="spellStart"/>
+      <w:r>
+        <w:rPr>
+          <w:rFonts w:ascii="Arial" w:eastAsia="Times New Roman" w:hAnsi="Arial" w:cs="Arial"/>
+          <w:b/>
+          <w:i/>
+          <w:sz w:val="28"/>
+          <w:szCs w:val="28"/>
+        </w:rPr>
+        <w:t>Jhordy</w:t>
+      </w:r>
+      <w:proofErr w:type="spellEnd"/>
+      <w:r>
+        <w:rPr>
+          <w:rFonts w:ascii="Arial" w:eastAsia="Times New Roman" w:hAnsi="Arial" w:cs="Arial"/>
+          <w:b/>
+          <w:i/>
+          <w:sz w:val="28"/>
+          <w:szCs w:val="28"/>
+        </w:rPr>
+        <w:t xml:space="preserve"> Joel</w:t>
+      </w:r>
+      <w:r>
+        <w:rPr>
+          <w:rFonts w:ascii="Arial" w:eastAsia="Times New Roman" w:hAnsi="Arial" w:cs="Arial"/>
+          <w:b/>
+          <w:i/>
+          <w:sz w:val="28"/>
+          <w:szCs w:val="28"/>
+        </w:rPr>
+        <w:tab/>
+      </w:r>
+      <w:r>
+        <w:rPr>
+          <w:rFonts w:ascii="Arial" w:eastAsia="Times New Roman" w:hAnsi="Arial" w:cs="Arial"/>
+          <w:b/>
+          <w:i/>
+          <w:sz w:val="28"/>
+          <w:szCs w:val="28"/>
+        </w:rPr>
+        <w:tab/>
+        <w:t xml:space="preserve"> </w:t>
+      </w:r>
+      <w:r>
+        <w:rPr>
+          <w:rFonts w:ascii="Arial" w:eastAsia="Times New Roman" w:hAnsi="Arial" w:cs="Arial"/>
+          <w:b/>
+          <w:i/>
+          <w:sz w:val="28"/>
+          <w:szCs w:val="28"/>
+        </w:rPr>
+        <w:tab/>
+        <w:t>(2015052719)</w:t>
+      </w:r>
+    </w:p>
+    <w:p>
+      <w:pPr>
+        <w:spacing w:after="0"/>
+        <w:jc w:val="center"/>
+        <w:rPr>
+          <w:rFonts w:ascii="Arial" w:eastAsia="Times New Roman" w:hAnsi="Arial" w:cs="Arial"/>
+          <w:b/>
+          <w:i/>
+          <w:sz w:val="28"/>
+          <w:szCs w:val="28"/>
+        </w:rPr>
+      </w:pPr>
+      <w:r>
+        <w:rPr>
+          <w:rFonts w:ascii="Arial" w:eastAsia="Times New Roman" w:hAnsi="Arial" w:cs="Arial"/>
+          <w:b/>
+          <w:i/>
+          <w:sz w:val="28"/>
+          <w:szCs w:val="28"/>
+        </w:rPr>
+        <w:t>Bedoya Hume, Arturo José Guillermo</w:t>
+      </w:r>
+      <w:r>
+        <w:rPr>
+          <w:rFonts w:ascii="Arial" w:eastAsia="Times New Roman" w:hAnsi="Arial" w:cs="Arial"/>
+          <w:b/>
+          <w:i/>
+          <w:sz w:val="28"/>
+          <w:szCs w:val="28"/>
+        </w:rPr>
+        <w:tab/>
+        <w:t>(2015052678)</w:t>
+      </w:r>
+    </w:p>
+    <w:p>
+      <w:pPr>
+        <w:spacing w:after="0"/>
+        <w:jc w:val="center"/>
+        <w:rPr>
+          <w:rFonts w:ascii="Arial" w:eastAsia="Times New Roman" w:hAnsi="Arial" w:cs="Arial"/>
+          <w:b/>
+          <w:i/>
+          <w:sz w:val="28"/>
+          <w:szCs w:val="28"/>
+        </w:rPr>
+      </w:pPr>
+      <w:r>
+        <w:rPr>
+          <w:rFonts w:ascii="Arial" w:eastAsia="Times New Roman" w:hAnsi="Arial" w:cs="Arial"/>
+          <w:b/>
+          <w:i/>
+          <w:sz w:val="28"/>
+          <w:szCs w:val="28"/>
+        </w:rPr>
+        <w:t>Mamani Condori, Gilmer Donaldo</w:t>
+      </w:r>
+      <w:r>
+        <w:rPr>
+          <w:rFonts w:ascii="Arial" w:eastAsia="Times New Roman" w:hAnsi="Arial" w:cs="Arial"/>
+          <w:b/>
+          <w:i/>
+          <w:sz w:val="28"/>
+          <w:szCs w:val="28"/>
+        </w:rPr>
+        <w:tab/>
+      </w:r>
+      <w:r>
+        <w:rPr>
+          <w:rFonts w:ascii="Arial" w:eastAsia="Times New Roman" w:hAnsi="Arial" w:cs="Arial"/>
+          <w:b/>
+          <w:i/>
+          <w:sz w:val="28"/>
+          <w:szCs w:val="28"/>
+        </w:rPr>
+        <w:tab/>
+        <w:t>(2012042779)</w:t>
+      </w:r>
+    </w:p>
+    <w:p>
+      <w:pPr>
+        <w:spacing w:after="0"/>
+        <w:jc w:val="center"/>
+        <w:rPr>
+          <w:rFonts w:ascii="Arial" w:eastAsia="Times New Roman" w:hAnsi="Arial" w:cs="Arial"/>
+          <w:b/>
+          <w:i/>
+          <w:sz w:val="28"/>
+          <w:szCs w:val="28"/>
+        </w:rPr>
+      </w:pPr>
+      <w:proofErr w:type="spellStart"/>
+      <w:r>
+        <w:rPr>
+          <w:rFonts w:ascii="Arial" w:eastAsia="Times New Roman" w:hAnsi="Arial" w:cs="Arial"/>
+          <w:b/>
+          <w:i/>
+          <w:sz w:val="28"/>
+          <w:szCs w:val="28"/>
+        </w:rPr>
+        <w:t>Duanet</w:t>
+      </w:r>
+      <w:proofErr w:type="spellEnd"/>
+      <w:r>
+        <w:rPr>
+          <w:rFonts w:ascii="Arial" w:eastAsia="Times New Roman" w:hAnsi="Arial" w:cs="Arial"/>
+          <w:b/>
+          <w:i/>
+          <w:sz w:val="28"/>
+          <w:szCs w:val="28"/>
+        </w:rPr>
+        <w:t xml:space="preserve"> Soto, </w:t>
+      </w:r>
+      <w:proofErr w:type="spellStart"/>
+      <w:r>
+        <w:rPr>
+          <w:rFonts w:ascii="Arial" w:eastAsia="Times New Roman" w:hAnsi="Arial" w:cs="Arial"/>
+          <w:b/>
+          <w:i/>
+          <w:sz w:val="28"/>
+          <w:szCs w:val="28"/>
+        </w:rPr>
+        <w:t>Rodriguez</w:t>
+      </w:r>
+      <w:proofErr w:type="spellEnd"/>
+      <w:r>
+        <w:rPr>
+          <w:rFonts w:ascii="Arial" w:eastAsia="Times New Roman" w:hAnsi="Arial" w:cs="Arial"/>
+          <w:b/>
+          <w:i/>
+          <w:sz w:val="28"/>
+          <w:szCs w:val="28"/>
+        </w:rPr>
+        <w:t xml:space="preserve"> </w:t>
+      </w:r>
+      <w:r>
+        <w:rPr>
+          <w:rFonts w:ascii="Arial" w:eastAsia="Times New Roman" w:hAnsi="Arial" w:cs="Arial"/>
+          <w:b/>
+          <w:i/>
+          <w:sz w:val="28"/>
+          <w:szCs w:val="28"/>
+        </w:rPr>
+        <w:tab/>
+      </w:r>
+      <w:r>
+        <w:rPr>
+          <w:rFonts w:ascii="Arial" w:eastAsia="Times New Roman" w:hAnsi="Arial" w:cs="Arial"/>
+          <w:b/>
+          <w:i/>
+          <w:sz w:val="28"/>
+          <w:szCs w:val="28"/>
+        </w:rPr>
+        <w:tab/>
+      </w:r>
+      <w:r>
+        <w:rPr>
+          <w:rFonts w:ascii="Arial" w:eastAsia="Times New Roman" w:hAnsi="Arial" w:cs="Arial"/>
+          <w:b/>
+          <w:i/>
+          <w:sz w:val="28"/>
+          <w:szCs w:val="28"/>
+        </w:rPr>
+        <w:tab/>
+      </w:r>
+      <w:r>
+        <w:rPr>
+          <w:rFonts w:ascii="Arial" w:eastAsia="Times New Roman" w:hAnsi="Arial" w:cs="Arial"/>
+          <w:b/>
+          <w:i/>
+          <w:sz w:val="28"/>
+          <w:szCs w:val="28"/>
+        </w:rPr>
+        <w:tab/>
+        <w:t>(2015051384)</w:t>
+      </w:r>
+    </w:p>
+    <w:p>
+      <w:pPr>
+        <w:spacing w:after="0"/>
+        <w:jc w:val="center"/>
+        <w:rPr>
+          <w:rFonts w:ascii="Arial" w:eastAsia="Times New Roman" w:hAnsi="Arial" w:cs="Arial"/>
+          <w:b/>
+          <w:bCs/>
+          <w:i/>
+          <w:iCs/>
+          <w:sz w:val="28"/>
+          <w:szCs w:val="28"/>
+        </w:rPr>
+      </w:pPr>
+      <w:r>
+        <w:rPr>
+          <w:rFonts w:ascii="Arial" w:eastAsia="Times New Roman" w:hAnsi="Arial" w:cs="Arial"/>
+          <w:b/>
+          <w:bCs/>
+          <w:i/>
+          <w:iCs/>
+          <w:sz w:val="28"/>
+          <w:szCs w:val="28"/>
+        </w:rPr>
+        <w:t xml:space="preserve">Lizárraga </w:t>
+      </w:r>
+      <w:proofErr w:type="spellStart"/>
+      <w:r>
+        <w:rPr>
+          <w:rFonts w:ascii="Arial" w:eastAsia="Times New Roman" w:hAnsi="Arial" w:cs="Arial"/>
+          <w:b/>
+          <w:bCs/>
+          <w:i/>
+          <w:iCs/>
+          <w:sz w:val="28"/>
+          <w:szCs w:val="28"/>
+        </w:rPr>
+        <w:t>Pomarela</w:t>
+      </w:r>
+      <w:proofErr w:type="spellEnd"/>
+      <w:r>
+        <w:rPr>
+          <w:rFonts w:ascii="Arial" w:eastAsia="Times New Roman" w:hAnsi="Arial" w:cs="Arial"/>
+          <w:b/>
+          <w:bCs/>
+          <w:i/>
+          <w:iCs/>
+          <w:sz w:val="28"/>
+          <w:szCs w:val="28"/>
+        </w:rPr>
+        <w:t>, Sergio</w:t>
+      </w:r>
+      <w:r>
+        <w:rPr>
+          <w:rFonts w:ascii="Arial" w:eastAsia="Times New Roman" w:hAnsi="Arial" w:cs="Arial"/>
+          <w:b/>
+          <w:bCs/>
+          <w:i/>
+          <w:iCs/>
+          <w:sz w:val="28"/>
+          <w:szCs w:val="28"/>
+        </w:rPr>
+        <w:tab/>
+      </w:r>
+      <w:r>
+        <w:rPr>
+          <w:rFonts w:ascii="Arial" w:eastAsia="Times New Roman" w:hAnsi="Arial" w:cs="Arial"/>
+          <w:b/>
+          <w:bCs/>
+          <w:i/>
+          <w:iCs/>
+          <w:sz w:val="28"/>
+          <w:szCs w:val="28"/>
+        </w:rPr>
+        <w:tab/>
+      </w:r>
+      <w:r>
+        <w:rPr>
+          <w:rFonts w:ascii="Arial" w:eastAsia="Times New Roman" w:hAnsi="Arial" w:cs="Arial"/>
+          <w:b/>
+          <w:bCs/>
+          <w:i/>
+          <w:iCs/>
+          <w:sz w:val="28"/>
+          <w:szCs w:val="28"/>
+        </w:rPr>
+        <w:tab/>
+        <w:t>(</w:t>
+      </w:r>
+      <w:r>
+        <w:rPr>
+          <w:rFonts w:ascii="Arial" w:eastAsia="Times New Roman" w:hAnsi="Arial" w:cs="Arial"/>
+          <w:b/>
+          <w:bCs/>
+          <w:i/>
+          <w:iCs/>
+          <w:sz w:val="28"/>
+          <w:szCs w:val="28"/>
+        </w:rPr>
+        <w:t>2020066921</w:t>
+      </w:r>
+      <w:r>
+        <w:rPr>
+          <w:rFonts w:ascii="Arial" w:eastAsia="Times New Roman" w:hAnsi="Arial" w:cs="Arial"/>
+          <w:b/>
+          <w:bCs/>
+          <w:i/>
+          <w:iCs/>
+          <w:sz w:val="28"/>
+          <w:szCs w:val="28"/>
+        </w:rPr>
+        <w:t>)</w:t>
+      </w:r>
+    </w:p>
+    <w:p>
+      <w:pPr>
+        <w:spacing w:after="0"/>
+        <w:jc w:val="center"/>
+        <w:rPr>
+          <w:rFonts w:ascii="Arial" w:eastAsia="Times New Roman" w:hAnsi="Arial" w:cs="Arial"/>
+          <w:b/>
+          <w:bCs/>
+          <w:i/>
+          <w:iCs/>
+          <w:sz w:val="28"/>
+          <w:szCs w:val="28"/>
         </w:rPr>
       </w:pPr>
       <w:r>
@@ -533,7 +897,62 @@
           <w:szCs w:val="28"/>
           <w:lang w:eastAsia="es-PE"/>
         </w:rPr>
-        <w:t>Vizcarra Llanque, Jhordy Joel</w:t>
+        <w:t>C</w:t>
+      </w:r>
+      <w:r>
+        <w:rPr>
+          <w:rFonts w:ascii="Arial" w:eastAsia="Times New Roman" w:hAnsi="Arial" w:cs="Arial"/>
+          <w:b/>
+          <w:i/>
+          <w:sz w:val="28"/>
+          <w:szCs w:val="28"/>
+          <w:lang w:eastAsia="es-PE"/>
+        </w:rPr>
+        <w:t xml:space="preserve">oncha </w:t>
+      </w:r>
+      <w:r>
+        <w:rPr>
+          <w:rFonts w:ascii="Arial" w:eastAsia="Times New Roman" w:hAnsi="Arial" w:cs="Arial"/>
+          <w:b/>
+          <w:i/>
+          <w:sz w:val="28"/>
+          <w:szCs w:val="28"/>
+          <w:lang w:eastAsia="es-PE"/>
+        </w:rPr>
+        <w:t>Ll</w:t>
+      </w:r>
+      <w:r>
+        <w:rPr>
+          <w:rFonts w:ascii="Arial" w:eastAsia="Times New Roman" w:hAnsi="Arial" w:cs="Arial"/>
+          <w:b/>
+          <w:i/>
+          <w:sz w:val="28"/>
+          <w:szCs w:val="28"/>
+          <w:lang w:eastAsia="es-PE"/>
+        </w:rPr>
+        <w:t>aca</w:t>
+      </w:r>
+      <w:r>
+        <w:rPr>
+          <w:rFonts w:ascii="Arial" w:eastAsia="Times New Roman" w:hAnsi="Arial" w:cs="Arial"/>
+          <w:b/>
+          <w:i/>
+          <w:sz w:val="28"/>
+          <w:szCs w:val="28"/>
+          <w:lang w:eastAsia="es-PE"/>
+        </w:rPr>
+        <w:t xml:space="preserve">, </w:t>
+      </w:r>
+      <w:r>
+        <w:rPr>
+          <w:rFonts w:ascii="Arial" w:eastAsia="Times New Roman" w:hAnsi="Arial" w:cs="Arial"/>
+          <w:b/>
+          <w:i/>
+          <w:sz w:val="28"/>
+          <w:szCs w:val="28"/>
+          <w:lang w:eastAsia="es-PE"/>
+        </w:rPr>
+        <w:t xml:space="preserve">Gerardo Alejandro </w:t>
       </w:r>
       <w:r>
         <w:rPr>
@@ -556,7 +975,7 @@
           <w:lang w:eastAsia="es-PE"/>
         </w:rPr>
         <w:tab/>
-        <w:t xml:space="preserve"> </w:t>
+        <w:t>(</w:t>
       </w:r>
       <w:r>
         <w:rPr>
@@ -567,7 +986,7 @@
           <w:szCs w:val="28"/>
           <w:lang w:eastAsia="es-PE"/>
         </w:rPr>
-        <w:tab/>
+        <w:t>2017057849</w:t>
       </w:r>
       <w:r>
         <w:rPr>
@@ -578,110 +997,7 @@
           <w:szCs w:val="28"/>
           <w:lang w:eastAsia="es-PE"/>
         </w:rPr>
-        <w:t>(2015052719)</w:t>
-      </w:r>
-    </w:p>
-    <w:p>
-      <w:pPr>
-        <w:pStyle w:val="Prrafodelista"/>
-        <w:numPr>
-          <w:ilvl w:val="0"/>
-          <w:numId w:val="1"/>
-        </w:numPr>
-        <w:spacing w:after="0"/>
-        <w:rPr>
-          <w:rFonts w:ascii="Arial" w:eastAsia="Times New Roman" w:hAnsi="Arial" w:cs="Arial"/>
-          <w:b/>
-          <w:i/>
-          <w:sz w:val="28"/>
-          <w:szCs w:val="28"/>
-          <w:lang w:eastAsia="es-PE"/>
-        </w:rPr>
-      </w:pPr>
-      <w:r>
-        <w:rPr>
-          <w:rFonts w:ascii="Arial" w:eastAsia="Times New Roman" w:hAnsi="Arial" w:cs="Arial"/>
-          <w:b/>
-          <w:i/>
-          <w:sz w:val="28"/>
-          <w:szCs w:val="28"/>
-          <w:lang w:eastAsia="es-PE"/>
-        </w:rPr>
-        <w:t>Bedoya Hume, Arturo José Guillermo</w:t>
-      </w:r>
-      <w:r>
-        <w:rPr>
-          <w:rFonts w:ascii="Arial" w:eastAsia="Times New Roman" w:hAnsi="Arial" w:cs="Arial"/>
-          <w:b/>
-          <w:i/>
-          <w:sz w:val="28"/>
-          <w:szCs w:val="28"/>
-          <w:lang w:eastAsia="es-PE"/>
-        </w:rPr>
-        <w:tab/>
-      </w:r>
-      <w:r>
-        <w:rPr>
-          <w:rFonts w:ascii="Arial" w:eastAsia="Times New Roman" w:hAnsi="Arial" w:cs="Arial"/>
-          <w:b/>
-          <w:i/>
-          <w:sz w:val="28"/>
-          <w:szCs w:val="28"/>
-          <w:lang w:eastAsia="es-PE"/>
-        </w:rPr>
-        <w:t>(2015052678)</w:t>
-      </w:r>
-    </w:p>
-    <w:p>
-      <w:pPr>
-        <w:pStyle w:val="Prrafodelista"/>
-        <w:numPr>
-          <w:ilvl w:val="0"/>
-          <w:numId w:val="1"/>
-        </w:numPr>
-        <w:spacing w:after="0"/>
-        <w:rPr>
-          <w:rFonts w:ascii="Arial" w:eastAsia="Times New Roman" w:hAnsi="Arial" w:cs="Arial"/>
-          <w:b/>
-          <w:i/>
-          <w:sz w:val="28"/>
-          <w:szCs w:val="28"/>
-          <w:lang w:eastAsia="es-PE"/>
-        </w:rPr>
-      </w:pPr>
-      <w:r>
-        <w:rPr>
-          <w:rFonts w:ascii="Arial" w:eastAsia="Times New Roman" w:hAnsi="Arial" w:cs="Arial"/>
-          <w:b/>
-          <w:i/>
-          <w:sz w:val="28"/>
-          <w:szCs w:val="28"/>
-          <w:lang w:eastAsia="es-PE"/>
-        </w:rPr>
-        <w:t>Mamani Condori, Gilmer Donaldo</w:t>
-      </w:r>
-      <w:r>
-        <w:rPr>
-          <w:rFonts w:ascii="Arial" w:eastAsia="Times New Roman" w:hAnsi="Arial" w:cs="Arial"/>
-          <w:b/>
-          <w:i/>
-          <w:sz w:val="28"/>
-          <w:szCs w:val="28"/>
-          <w:lang w:eastAsia="es-PE"/>
-        </w:rPr>
-        <w:tab/>
-      </w:r>
-      <w:r>
-        <w:rPr>
-          <w:rFonts w:ascii="Arial" w:eastAsia="Times New Roman" w:hAnsi="Arial" w:cs="Arial"/>
-          <w:b/>
-          <w:i/>
-          <w:sz w:val="28"/>
-          <w:szCs w:val="28"/>
-          <w:lang w:eastAsia="es-PE"/>
-        </w:rPr>
-        <w:tab/>
-        <w:t>(2012042779)</w:t>
+        <w:t>)</w:t>
       </w:r>
     </w:p>
     <w:p>
@@ -834,37 +1150,6 @@
         <w:t>2023</w:t>
       </w:r>
     </w:p>
-    <w:p>
-      <w:pPr>
-        <w:spacing w:after="200" w:line="276" w:lineRule="auto"/>
-        <w:rPr>
-          <w:rFonts w:ascii="Arial" w:hAnsi="Arial" w:cs="Arial"/>
-          <w:b/>
-          <w:color w:val="000000"/>
-          <w:sz w:val="24"/>
-        </w:rPr>
-      </w:pPr>
-    </w:p>
-    <w:p>
-      <w:pPr>
-        <w:spacing w:after="200" w:line="276" w:lineRule="auto"/>
-        <w:rPr>
-          <w:rFonts w:ascii="Arial" w:hAnsi="Arial" w:cs="Arial"/>
-          <w:b/>
-          <w:color w:val="000000"/>
-          <w:sz w:val="24"/>
-        </w:rPr>
-      </w:pPr>
-      <w:r>
-        <w:rPr>
-          <w:rFonts w:ascii="Arial" w:hAnsi="Arial" w:cs="Arial"/>
-          <w:b/>
-          <w:color w:val="000000"/>
-          <w:sz w:val="24"/>
-        </w:rPr>
-        <w:br w:type="page"/>
-      </w:r>
-    </w:p>
     <w:tbl>
       <w:tblPr>
         <w:tblW w:w="9011" w:type="dxa"/>
@@ -918,11 +1203,20 @@
             </w:pPr>
             <w:r>
               <w:rPr>
+                <w:rFonts w:ascii="Arial" w:hAnsi="Arial" w:cs="Arial"/>
+                <w:b/>
+                <w:color w:val="000000"/>
+                <w:sz w:val="24"/>
+              </w:rPr>
+              <w:lastRenderedPageBreak/>
+              <w:br w:type="page"/>
+            </w:r>
+            <w:r>
+              <w:rPr>
                 <w:rFonts w:cs="Times-Roman"/>
                 <w:sz w:val="14"/>
                 <w:szCs w:val="24"/>
               </w:rPr>
-              <w:lastRenderedPageBreak/>
               <w:t>CONTROL DE VERSIONES</w:t>
             </w:r>
           </w:p>
@@ -1787,6 +2081,7 @@
                 <w:szCs w:val="24"/>
               </w:rPr>
             </w:pPr>
+            <w:proofErr w:type="gramStart"/>
             <w:r>
               <w:rPr>
                 <w:rFonts w:cs="Times-Roman"/>
@@ -1795,6 +2090,7 @@
               </w:rPr>
               <w:t>ABH,  JV</w:t>
             </w:r>
+            <w:proofErr w:type="gramEnd"/>
           </w:p>
         </w:tc>
         <w:tc>
@@ -1955,7 +2251,6 @@
           <w:docPartUnique/>
         </w:docPartObj>
       </w:sdtPr>
-      <w:sdtEndPr/>
       <w:sdtContent>
         <w:p>
           <w:pPr>
@@ -5992,6 +6287,7 @@
         </w:rPr>
       </w:pPr>
       <w:bookmarkStart w:id="7" w:name="_Toc151209040"/>
+      <w:proofErr w:type="spellStart"/>
       <w:r>
         <w:rPr>
           <w:rFonts w:ascii="Arial" w:hAnsi="Arial" w:cs="Arial"/>
@@ -6001,7 +6297,19 @@
           <w:sz w:val="24"/>
           <w:szCs w:val="24"/>
         </w:rPr>
-        <w:t>Visionamiento de la Empresa</w:t>
+        <w:t>Visionamiento</w:t>
+      </w:r>
+      <w:proofErr w:type="spellEnd"/>
+      <w:r>
+        <w:rPr>
+          <w:rFonts w:ascii="Arial" w:hAnsi="Arial" w:cs="Arial"/>
+          <w:b/>
+          <w:bCs/>
+          <w:color w:val="000000" w:themeColor="text1"/>
+          <w:sz w:val="24"/>
+          <w:szCs w:val="24"/>
+        </w:rPr>
+        <w:t xml:space="preserve"> de la Empresa</w:t>
       </w:r>
       <w:bookmarkEnd w:id="7"/>
     </w:p>
@@ -6194,13 +6502,23 @@
           <w:szCs w:val="24"/>
         </w:rPr>
       </w:pPr>
+      <w:proofErr w:type="spellStart"/>
       <w:r>
         <w:rPr>
           <w:rFonts w:ascii="Arial" w:hAnsi="Arial" w:cs="Arial"/>
           <w:sz w:val="24"/>
           <w:szCs w:val="24"/>
         </w:rPr>
-        <w:t>Feedback y mejora continua: según comentarios de usuarios se utilizará esta información para mejorar la aplicación.</w:t>
+        <w:t>Feedback</w:t>
+      </w:r>
+      <w:proofErr w:type="spellEnd"/>
+      <w:r>
+        <w:rPr>
+          <w:rFonts w:ascii="Arial" w:hAnsi="Arial" w:cs="Arial"/>
+          <w:sz w:val="24"/>
+          <w:szCs w:val="24"/>
+        </w:rPr>
+        <w:t xml:space="preserve"> y mejora continua: según comentarios de usuarios se utilizará esta información para mejorar la aplicación.</w:t>
       </w:r>
     </w:p>
     <w:p>
@@ -6729,7 +7047,27 @@
                 <w:sz w:val="24"/>
                 <w:szCs w:val="24"/>
               </w:rPr>
-              <w:t>ID Req.</w:t>
+              <w:t xml:space="preserve">ID </w:t>
+            </w:r>
+            <w:proofErr w:type="spellStart"/>
+            <w:r>
+              <w:rPr>
+                <w:rFonts w:ascii="Arial" w:hAnsi="Arial" w:cs="Arial"/>
+                <w:b/>
+                <w:sz w:val="24"/>
+                <w:szCs w:val="24"/>
+              </w:rPr>
+              <w:t>Req</w:t>
+            </w:r>
+            <w:proofErr w:type="spellEnd"/>
+            <w:r>
+              <w:rPr>
+                <w:rFonts w:ascii="Arial" w:hAnsi="Arial" w:cs="Arial"/>
+                <w:b/>
+                <w:sz w:val="24"/>
+                <w:szCs w:val="24"/>
+              </w:rPr>
+              <w:t>.</w:t>
             </w:r>
           </w:p>
         </w:tc>
@@ -6909,7 +7247,21 @@
               <w:rPr>
                 <w:rFonts w:ascii="Arial" w:eastAsia="Arial" w:hAnsi="Arial" w:cs="Arial"/>
               </w:rPr>
-              <w:t xml:space="preserve">El usuario se autenticará en el login con sus datos registrados. </w:t>
+              <w:t xml:space="preserve">El usuario se autenticará en el </w:t>
+            </w:r>
+            <w:proofErr w:type="spellStart"/>
+            <w:r>
+              <w:rPr>
+                <w:rFonts w:ascii="Arial" w:eastAsia="Arial" w:hAnsi="Arial" w:cs="Arial"/>
+              </w:rPr>
+              <w:t>login</w:t>
+            </w:r>
+            <w:proofErr w:type="spellEnd"/>
+            <w:r>
+              <w:rPr>
+                <w:rFonts w:ascii="Arial" w:eastAsia="Arial" w:hAnsi="Arial" w:cs="Arial"/>
+              </w:rPr>
+              <w:t xml:space="preserve"> con sus datos registrados. </w:t>
             </w:r>
           </w:p>
         </w:tc>
@@ -7126,7 +7478,27 @@
                 <w:sz w:val="24"/>
                 <w:szCs w:val="24"/>
               </w:rPr>
-              <w:t>ID Req.</w:t>
+              <w:t xml:space="preserve">ID </w:t>
+            </w:r>
+            <w:proofErr w:type="spellStart"/>
+            <w:r>
+              <w:rPr>
+                <w:rFonts w:ascii="Arial" w:hAnsi="Arial" w:cs="Arial"/>
+                <w:b/>
+                <w:sz w:val="24"/>
+                <w:szCs w:val="24"/>
+              </w:rPr>
+              <w:t>Req</w:t>
+            </w:r>
+            <w:proofErr w:type="spellEnd"/>
+            <w:r>
+              <w:rPr>
+                <w:rFonts w:ascii="Arial" w:hAnsi="Arial" w:cs="Arial"/>
+                <w:b/>
+                <w:sz w:val="24"/>
+                <w:szCs w:val="24"/>
+              </w:rPr>
+              <w:t>.</w:t>
             </w:r>
           </w:p>
         </w:tc>
@@ -7858,8 +8230,45 @@
                 <w:szCs w:val="24"/>
                 <w:shd w:val="clear" w:color="auto" w:fill="FFFFFF"/>
               </w:rPr>
-              <w:t>Implementación en Kotlin y Firebase</w:t>
-            </w:r>
+              <w:t xml:space="preserve">Implementación en </w:t>
+            </w:r>
+            <w:proofErr w:type="spellStart"/>
+            <w:r>
+              <w:rPr>
+                <w:rStyle w:val="normaltextrun"/>
+                <w:rFonts w:ascii="Arial" w:hAnsi="Arial" w:cs="Arial"/>
+                <w:color w:val="000000"/>
+                <w:sz w:val="24"/>
+                <w:szCs w:val="24"/>
+                <w:shd w:val="clear" w:color="auto" w:fill="FFFFFF"/>
+              </w:rPr>
+              <w:t>Kotlin</w:t>
+            </w:r>
+            <w:proofErr w:type="spellEnd"/>
+            <w:r>
+              <w:rPr>
+                <w:rStyle w:val="normaltextrun"/>
+                <w:rFonts w:ascii="Arial" w:hAnsi="Arial" w:cs="Arial"/>
+                <w:color w:val="000000"/>
+                <w:sz w:val="24"/>
+                <w:szCs w:val="24"/>
+                <w:shd w:val="clear" w:color="auto" w:fill="FFFFFF"/>
+              </w:rPr>
+              <w:t xml:space="preserve"> y </w:t>
+            </w:r>
+            <w:proofErr w:type="spellStart"/>
+            <w:r>
+              <w:rPr>
+                <w:rStyle w:val="normaltextrun"/>
+                <w:rFonts w:ascii="Arial" w:hAnsi="Arial" w:cs="Arial"/>
+                <w:color w:val="000000"/>
+                <w:sz w:val="24"/>
+                <w:szCs w:val="24"/>
+                <w:shd w:val="clear" w:color="auto" w:fill="FFFFFF"/>
+              </w:rPr>
+              <w:t>Firebase</w:t>
+            </w:r>
+            <w:proofErr w:type="spellEnd"/>
           </w:p>
         </w:tc>
         <w:tc>
@@ -7896,7 +8305,55 @@
                 <w:szCs w:val="24"/>
                 <w:shd w:val="clear" w:color="auto" w:fill="FFFFFF"/>
               </w:rPr>
-              <w:t>El sistema se desarrollará usando Kotlin en el programa Android Studio, donde la base de datos se implementará en Firebase </w:t>
+              <w:t xml:space="preserve">El sistema se desarrollará usando </w:t>
+            </w:r>
+            <w:proofErr w:type="spellStart"/>
+            <w:r>
+              <w:rPr>
+                <w:rStyle w:val="normaltextrun"/>
+                <w:rFonts w:ascii="Arial" w:hAnsi="Arial" w:cs="Arial"/>
+                <w:color w:val="000000"/>
+                <w:sz w:val="24"/>
+                <w:szCs w:val="24"/>
+                <w:shd w:val="clear" w:color="auto" w:fill="FFFFFF"/>
+              </w:rPr>
+              <w:t>Kotlin</w:t>
+            </w:r>
+            <w:proofErr w:type="spellEnd"/>
+            <w:r>
+              <w:rPr>
+                <w:rStyle w:val="normaltextrun"/>
+                <w:rFonts w:ascii="Arial" w:hAnsi="Arial" w:cs="Arial"/>
+                <w:color w:val="000000"/>
+                <w:sz w:val="24"/>
+                <w:szCs w:val="24"/>
+                <w:shd w:val="clear" w:color="auto" w:fill="FFFFFF"/>
+              </w:rPr>
+              <w:t xml:space="preserve"> en el programa Android Studio, donde la base de datos se implementará en </w:t>
+            </w:r>
+            <w:proofErr w:type="spellStart"/>
+            <w:r>
+              <w:rPr>
+                <w:rStyle w:val="normaltextrun"/>
+                <w:rFonts w:ascii="Arial" w:hAnsi="Arial" w:cs="Arial"/>
+                <w:color w:val="000000"/>
+                <w:sz w:val="24"/>
+                <w:szCs w:val="24"/>
+                <w:shd w:val="clear" w:color="auto" w:fill="FFFFFF"/>
+              </w:rPr>
+              <w:t>Firebase</w:t>
+            </w:r>
+            <w:proofErr w:type="spellEnd"/>
+            <w:r>
+              <w:rPr>
+                <w:rStyle w:val="normaltextrun"/>
+                <w:rFonts w:ascii="Arial" w:hAnsi="Arial" w:cs="Arial"/>
+                <w:color w:val="000000"/>
+                <w:sz w:val="24"/>
+                <w:szCs w:val="24"/>
+                <w:shd w:val="clear" w:color="auto" w:fill="FFFFFF"/>
+              </w:rPr>
+              <w:t> </w:t>
             </w:r>
             <w:r>
               <w:rPr>
@@ -8027,7 +8484,31 @@
                 <w:szCs w:val="24"/>
                 <w:shd w:val="clear" w:color="auto" w:fill="FFFFFF"/>
               </w:rPr>
-              <w:t>El sistema deberá cumplir con los términos de la ley N° 29733, la cual garantiza y protege las libertades públicas y los derechos fundamentales de las personas físicas, haciendo énfasis en el tratamiento de los datos personales. Respaldando su honor, intimidad y privacidad personal y familiar.</w:t>
+              <w:t xml:space="preserve">El sistema deberá cumplir con los términos de la ley </w:t>
+            </w:r>
+            <w:proofErr w:type="spellStart"/>
+            <w:r>
+              <w:rPr>
+                <w:rStyle w:val="normaltextrun"/>
+                <w:rFonts w:ascii="Arial" w:hAnsi="Arial" w:cs="Arial"/>
+                <w:color w:val="000000"/>
+                <w:sz w:val="24"/>
+                <w:szCs w:val="24"/>
+                <w:shd w:val="clear" w:color="auto" w:fill="FFFFFF"/>
+              </w:rPr>
+              <w:t>N°</w:t>
+            </w:r>
+            <w:proofErr w:type="spellEnd"/>
+            <w:r>
+              <w:rPr>
+                <w:rStyle w:val="normaltextrun"/>
+                <w:rFonts w:ascii="Arial" w:hAnsi="Arial" w:cs="Arial"/>
+                <w:color w:val="000000"/>
+                <w:sz w:val="24"/>
+                <w:szCs w:val="24"/>
+                <w:shd w:val="clear" w:color="auto" w:fill="FFFFFF"/>
+              </w:rPr>
+              <w:t xml:space="preserve"> 29733, la cual garantiza y protege las libertades públicas y los derechos fundamentales de las personas físicas, haciendo énfasis en el tratamiento de los datos personales. Respaldando su honor, intimidad y privacidad personal y familiar.</w:t>
             </w:r>
           </w:p>
         </w:tc>
@@ -8146,7 +8627,31 @@
                 <w:szCs w:val="24"/>
                 <w:lang w:eastAsia="es-PE"/>
               </w:rPr>
-              <w:t>ID Req.</w:t>
+              <w:t xml:space="preserve">ID </w:t>
+            </w:r>
+            <w:proofErr w:type="spellStart"/>
+            <w:r>
+              <w:rPr>
+                <w:rFonts w:ascii="Arial" w:eastAsia="Times New Roman" w:hAnsi="Arial" w:cs="Arial"/>
+                <w:b/>
+                <w:bCs/>
+                <w:sz w:val="24"/>
+                <w:szCs w:val="24"/>
+                <w:lang w:eastAsia="es-PE"/>
+              </w:rPr>
+              <w:t>Req</w:t>
+            </w:r>
+            <w:proofErr w:type="spellEnd"/>
+            <w:r>
+              <w:rPr>
+                <w:rFonts w:ascii="Arial" w:eastAsia="Times New Roman" w:hAnsi="Arial" w:cs="Arial"/>
+                <w:b/>
+                <w:bCs/>
+                <w:sz w:val="24"/>
+                <w:szCs w:val="24"/>
+                <w:lang w:eastAsia="es-PE"/>
+              </w:rPr>
+              <w:t>.</w:t>
             </w:r>
           </w:p>
         </w:tc>
@@ -10534,7 +11039,7 @@
           <w:noProof/>
         </w:rPr>
         <w:drawing>
-          <wp:inline distT="0" distB="0" distL="0" distR="0" wp14:anchorId="0D9DC11D" wp14:editId="33DC51EA">
+          <wp:inline distT="0" distB="0" distL="0" distR="0" wp14:anchorId="0D9DC11D" wp14:editId="7FB81267">
             <wp:extent cx="5400040" cy="3350895"/>
             <wp:effectExtent l="0" t="0" r="0" b="0"/>
             <wp:docPr id="2073371499" name="Imagen 2" descr="Diagrama&#10;&#10;Descripción generada automáticamente"/>
@@ -10928,14 +11433,25 @@
                 <w:lang w:eastAsia="es-PE"/>
               </w:rPr>
             </w:pPr>
-            <w:r>
-              <w:rPr>
-                <w:rFonts w:ascii="Calibri" w:eastAsia="Times New Roman" w:hAnsi="Calibri" w:cs="Calibri"/>
-                <w:sz w:val="24"/>
-                <w:szCs w:val="24"/>
-                <w:lang w:eastAsia="es-PE"/>
-              </w:rPr>
-              <w:t>Jhordy Joel Vizcarra Llanque </w:t>
+            <w:proofErr w:type="spellStart"/>
+            <w:r>
+              <w:rPr>
+                <w:rFonts w:ascii="Calibri" w:eastAsia="Times New Roman" w:hAnsi="Calibri" w:cs="Calibri"/>
+                <w:sz w:val="24"/>
+                <w:szCs w:val="24"/>
+                <w:lang w:eastAsia="es-PE"/>
+              </w:rPr>
+              <w:t>Jhordy</w:t>
+            </w:r>
+            <w:proofErr w:type="spellEnd"/>
+            <w:r>
+              <w:rPr>
+                <w:rFonts w:ascii="Calibri" w:eastAsia="Times New Roman" w:hAnsi="Calibri" w:cs="Calibri"/>
+                <w:sz w:val="24"/>
+                <w:szCs w:val="24"/>
+                <w:lang w:eastAsia="es-PE"/>
+              </w:rPr>
+              <w:t xml:space="preserve"> Joel Vizcarra Llanque </w:t>
             </w:r>
           </w:p>
         </w:tc>
@@ -11398,7 +11914,27 @@
                 <w:szCs w:val="24"/>
                 <w:lang w:eastAsia="es-PE"/>
               </w:rPr>
-              <w:t>1. El usuario ingresa a la interfaz de Login de usuario. </w:t>
+              <w:t xml:space="preserve">1. El usuario ingresa a la interfaz de </w:t>
+            </w:r>
+            <w:proofErr w:type="spellStart"/>
+            <w:r>
+              <w:rPr>
+                <w:rFonts w:ascii="Calibri" w:eastAsia="Times New Roman" w:hAnsi="Calibri" w:cs="Calibri"/>
+                <w:sz w:val="24"/>
+                <w:szCs w:val="24"/>
+                <w:lang w:eastAsia="es-PE"/>
+              </w:rPr>
+              <w:t>Login</w:t>
+            </w:r>
+            <w:proofErr w:type="spellEnd"/>
+            <w:r>
+              <w:rPr>
+                <w:rFonts w:ascii="Calibri" w:eastAsia="Times New Roman" w:hAnsi="Calibri" w:cs="Calibri"/>
+                <w:sz w:val="24"/>
+                <w:szCs w:val="24"/>
+                <w:lang w:eastAsia="es-PE"/>
+              </w:rPr>
+              <w:t xml:space="preserve"> de usuario. </w:t>
             </w:r>
           </w:p>
         </w:tc>
@@ -11553,7 +12089,27 @@
                 <w:szCs w:val="24"/>
                 <w:lang w:eastAsia="es-PE"/>
               </w:rPr>
-              <w:t>4. La aplicación realiza la búsqueda del usuario ingresado en su base de datos, los cuales podrían mostrar los siguientes resultados: “login exitoso”, “datos incorrectos”.  </w:t>
+              <w:t>4. La aplicación realiza la búsqueda del usuario ingresado en su base de datos, los cuales podrían mostrar los siguientes resultados: “</w:t>
+            </w:r>
+            <w:proofErr w:type="spellStart"/>
+            <w:r>
+              <w:rPr>
+                <w:rFonts w:ascii="Calibri" w:eastAsia="Times New Roman" w:hAnsi="Calibri" w:cs="Calibri"/>
+                <w:sz w:val="24"/>
+                <w:szCs w:val="24"/>
+                <w:lang w:eastAsia="es-PE"/>
+              </w:rPr>
+              <w:t>login</w:t>
+            </w:r>
+            <w:proofErr w:type="spellEnd"/>
+            <w:r>
+              <w:rPr>
+                <w:rFonts w:ascii="Calibri" w:eastAsia="Times New Roman" w:hAnsi="Calibri" w:cs="Calibri"/>
+                <w:sz w:val="24"/>
+                <w:szCs w:val="24"/>
+                <w:lang w:eastAsia="es-PE"/>
+              </w:rPr>
+              <w:t xml:space="preserve"> exitoso”, “datos incorrectos”.  </w:t>
             </w:r>
           </w:p>
         </w:tc>
@@ -11596,14 +12152,25 @@
               </w:rPr>
               <w:t xml:space="preserve">Flujo Excepción E1: </w:t>
             </w:r>
-            <w:r>
-              <w:rPr>
-                <w:rFonts w:ascii="Calibri" w:eastAsia="Times New Roman" w:hAnsi="Calibri" w:cs="Calibri"/>
-                <w:sz w:val="24"/>
-                <w:szCs w:val="24"/>
-                <w:lang w:eastAsia="es-PE"/>
-              </w:rPr>
-              <w:t>Login Exitoso </w:t>
+            <w:proofErr w:type="spellStart"/>
+            <w:r>
+              <w:rPr>
+                <w:rFonts w:ascii="Calibri" w:eastAsia="Times New Roman" w:hAnsi="Calibri" w:cs="Calibri"/>
+                <w:sz w:val="24"/>
+                <w:szCs w:val="24"/>
+                <w:lang w:eastAsia="es-PE"/>
+              </w:rPr>
+              <w:t>Login</w:t>
+            </w:r>
+            <w:proofErr w:type="spellEnd"/>
+            <w:r>
+              <w:rPr>
+                <w:rFonts w:ascii="Calibri" w:eastAsia="Times New Roman" w:hAnsi="Calibri" w:cs="Calibri"/>
+                <w:sz w:val="24"/>
+                <w:szCs w:val="24"/>
+                <w:lang w:eastAsia="es-PE"/>
+              </w:rPr>
+              <w:t xml:space="preserve"> Exitoso </w:t>
             </w:r>
           </w:p>
         </w:tc>
@@ -12219,7 +12786,27 @@
                 <w:szCs w:val="24"/>
                 <w:lang w:eastAsia="es-PE"/>
               </w:rPr>
-              <w:t>5. El usuario revisa su correo electrónico para restablecer la contraseña y procede a realizar el login.  </w:t>
+              <w:t xml:space="preserve">5. El usuario revisa su correo electrónico para restablecer la contraseña y procede a realizar el </w:t>
+            </w:r>
+            <w:proofErr w:type="spellStart"/>
+            <w:r>
+              <w:rPr>
+                <w:rFonts w:ascii="Calibri" w:eastAsia="Times New Roman" w:hAnsi="Calibri" w:cs="Calibri"/>
+                <w:sz w:val="24"/>
+                <w:szCs w:val="24"/>
+                <w:lang w:eastAsia="es-PE"/>
+              </w:rPr>
+              <w:t>login</w:t>
+            </w:r>
+            <w:proofErr w:type="spellEnd"/>
+            <w:r>
+              <w:rPr>
+                <w:rFonts w:ascii="Calibri" w:eastAsia="Times New Roman" w:hAnsi="Calibri" w:cs="Calibri"/>
+                <w:sz w:val="24"/>
+                <w:szCs w:val="24"/>
+                <w:lang w:eastAsia="es-PE"/>
+              </w:rPr>
+              <w:t>.  </w:t>
             </w:r>
           </w:p>
         </w:tc>
@@ -12728,14 +13315,25 @@
                 <w:lang w:eastAsia="es-PE"/>
               </w:rPr>
             </w:pPr>
-            <w:r>
-              <w:rPr>
-                <w:rFonts w:ascii="Calibri" w:eastAsia="Times New Roman" w:hAnsi="Calibri" w:cs="Calibri"/>
-                <w:sz w:val="24"/>
-                <w:szCs w:val="24"/>
-                <w:lang w:eastAsia="es-PE"/>
-              </w:rPr>
-              <w:t>Jhordy Joel Vizcarra Llanque </w:t>
+            <w:proofErr w:type="spellStart"/>
+            <w:r>
+              <w:rPr>
+                <w:rFonts w:ascii="Calibri" w:eastAsia="Times New Roman" w:hAnsi="Calibri" w:cs="Calibri"/>
+                <w:sz w:val="24"/>
+                <w:szCs w:val="24"/>
+                <w:lang w:eastAsia="es-PE"/>
+              </w:rPr>
+              <w:t>Jhordy</w:t>
+            </w:r>
+            <w:proofErr w:type="spellEnd"/>
+            <w:r>
+              <w:rPr>
+                <w:rFonts w:ascii="Calibri" w:eastAsia="Times New Roman" w:hAnsi="Calibri" w:cs="Calibri"/>
+                <w:sz w:val="24"/>
+                <w:szCs w:val="24"/>
+                <w:lang w:eastAsia="es-PE"/>
+              </w:rPr>
+              <w:t xml:space="preserve"> Joel Vizcarra Llanque </w:t>
             </w:r>
           </w:p>
         </w:tc>
@@ -15660,14 +16258,25 @@
                 <w:lang w:eastAsia="es-PE"/>
               </w:rPr>
             </w:pPr>
-            <w:r>
-              <w:rPr>
-                <w:rFonts w:ascii="Calibri" w:eastAsia="Times New Roman" w:hAnsi="Calibri" w:cs="Calibri"/>
-                <w:sz w:val="24"/>
-                <w:szCs w:val="24"/>
-                <w:lang w:eastAsia="es-PE"/>
-              </w:rPr>
-              <w:t>Jhordy Joel Vizcarra Llanque </w:t>
+            <w:proofErr w:type="spellStart"/>
+            <w:r>
+              <w:rPr>
+                <w:rFonts w:ascii="Calibri" w:eastAsia="Times New Roman" w:hAnsi="Calibri" w:cs="Calibri"/>
+                <w:sz w:val="24"/>
+                <w:szCs w:val="24"/>
+                <w:lang w:eastAsia="es-PE"/>
+              </w:rPr>
+              <w:t>Jhordy</w:t>
+            </w:r>
+            <w:proofErr w:type="spellEnd"/>
+            <w:r>
+              <w:rPr>
+                <w:rFonts w:ascii="Calibri" w:eastAsia="Times New Roman" w:hAnsi="Calibri" w:cs="Calibri"/>
+                <w:sz w:val="24"/>
+                <w:szCs w:val="24"/>
+                <w:lang w:eastAsia="es-PE"/>
+              </w:rPr>
+              <w:t xml:space="preserve"> Joel Vizcarra Llanque </w:t>
             </w:r>
           </w:p>
         </w:tc>
@@ -16397,7 +17006,27 @@
                 <w:szCs w:val="24"/>
                 <w:lang w:eastAsia="es-PE"/>
               </w:rPr>
-              <w:t>4. La aplicación Muestra una interfaz con los campos “dni”, “nombre”, “apellido”, “dirección”, “celular”, “edad”, “sexo”, “rol”, “correo”, “estado” y los botones “Registrar” y “Atrás”.  </w:t>
+              <w:t>4. La aplicación Muestra una interfaz con los campos “</w:t>
+            </w:r>
+            <w:proofErr w:type="spellStart"/>
+            <w:r>
+              <w:rPr>
+                <w:rFonts w:ascii="Calibri" w:eastAsia="Times New Roman" w:hAnsi="Calibri" w:cs="Calibri"/>
+                <w:sz w:val="24"/>
+                <w:szCs w:val="24"/>
+                <w:lang w:eastAsia="es-PE"/>
+              </w:rPr>
+              <w:t>dni</w:t>
+            </w:r>
+            <w:proofErr w:type="spellEnd"/>
+            <w:r>
+              <w:rPr>
+                <w:rFonts w:ascii="Calibri" w:eastAsia="Times New Roman" w:hAnsi="Calibri" w:cs="Calibri"/>
+                <w:sz w:val="24"/>
+                <w:szCs w:val="24"/>
+                <w:lang w:eastAsia="es-PE"/>
+              </w:rPr>
+              <w:t>”, “nombre”, “apellido”, “dirección”, “celular”, “edad”, “sexo”, “rol”, “correo”, “estado” y los botones “Registrar” y “Atrás”.  </w:t>
             </w:r>
           </w:p>
         </w:tc>
@@ -16438,7 +17067,27 @@
                 <w:szCs w:val="24"/>
                 <w:lang w:eastAsia="es-PE"/>
               </w:rPr>
-              <w:t>5. Ingresa los campos “dni”, “nombre”, “apellido”, “dirección”, “celular”, “edad”, “sexo”, “rol”, “correo”, “estado”” y selecciona el botón “Registrar” </w:t>
+              <w:t>5. Ingresa los campos “</w:t>
+            </w:r>
+            <w:proofErr w:type="spellStart"/>
+            <w:r>
+              <w:rPr>
+                <w:rFonts w:ascii="Calibri" w:eastAsia="Times New Roman" w:hAnsi="Calibri" w:cs="Calibri"/>
+                <w:sz w:val="24"/>
+                <w:szCs w:val="24"/>
+                <w:lang w:eastAsia="es-PE"/>
+              </w:rPr>
+              <w:t>dni</w:t>
+            </w:r>
+            <w:proofErr w:type="spellEnd"/>
+            <w:r>
+              <w:rPr>
+                <w:rFonts w:ascii="Calibri" w:eastAsia="Times New Roman" w:hAnsi="Calibri" w:cs="Calibri"/>
+                <w:sz w:val="24"/>
+                <w:szCs w:val="24"/>
+                <w:lang w:eastAsia="es-PE"/>
+              </w:rPr>
+              <w:t>”, “nombre”, “apellido”, “dirección”, “celular”, “edad”, “sexo”, “rol”, “correo”, “estado”” y selecciona el botón “Registrar” </w:t>
             </w:r>
           </w:p>
         </w:tc>
@@ -16885,7 +17534,27 @@
                 <w:szCs w:val="24"/>
                 <w:lang w:eastAsia="es-PE"/>
               </w:rPr>
-              <w:t>4. La aplicación Muestra una interfaz con los campos “dni”, “nombre”, “apellido”, “dirección”, “celular”, “edad”, “sexo”, “rol”, “correo”, “estado” y los botones “Registrar” y “Atrás”.  </w:t>
+              <w:t>4. La aplicación Muestra una interfaz con los campos “</w:t>
+            </w:r>
+            <w:proofErr w:type="spellStart"/>
+            <w:r>
+              <w:rPr>
+                <w:rFonts w:ascii="Calibri" w:eastAsia="Times New Roman" w:hAnsi="Calibri" w:cs="Calibri"/>
+                <w:sz w:val="24"/>
+                <w:szCs w:val="24"/>
+                <w:lang w:eastAsia="es-PE"/>
+              </w:rPr>
+              <w:t>dni</w:t>
+            </w:r>
+            <w:proofErr w:type="spellEnd"/>
+            <w:r>
+              <w:rPr>
+                <w:rFonts w:ascii="Calibri" w:eastAsia="Times New Roman" w:hAnsi="Calibri" w:cs="Calibri"/>
+                <w:sz w:val="24"/>
+                <w:szCs w:val="24"/>
+                <w:lang w:eastAsia="es-PE"/>
+              </w:rPr>
+              <w:t>”, “nombre”, “apellido”, “dirección”, “celular”, “edad”, “sexo”, “rol”, “correo”, “estado” y los botones “Registrar” y “Atrás”.  </w:t>
             </w:r>
           </w:p>
         </w:tc>
@@ -17227,7 +17896,27 @@
                 <w:szCs w:val="24"/>
                 <w:lang w:eastAsia="es-PE"/>
               </w:rPr>
-              <w:t>4. La aplicación Muestra una interfaz con los campos “dni”, “nombre”, “apellido”, “dirección”, “celular”, “edad”, “sexo”, “rol”, “correo”, “estado” y los botones “Actualizar” y “Atrás”.  </w:t>
+              <w:t>4. La aplicación Muestra una interfaz con los campos “</w:t>
+            </w:r>
+            <w:proofErr w:type="spellStart"/>
+            <w:r>
+              <w:rPr>
+                <w:rFonts w:ascii="Calibri" w:eastAsia="Times New Roman" w:hAnsi="Calibri" w:cs="Calibri"/>
+                <w:sz w:val="24"/>
+                <w:szCs w:val="24"/>
+                <w:lang w:eastAsia="es-PE"/>
+              </w:rPr>
+              <w:t>dni</w:t>
+            </w:r>
+            <w:proofErr w:type="spellEnd"/>
+            <w:r>
+              <w:rPr>
+                <w:rFonts w:ascii="Calibri" w:eastAsia="Times New Roman" w:hAnsi="Calibri" w:cs="Calibri"/>
+                <w:sz w:val="24"/>
+                <w:szCs w:val="24"/>
+                <w:lang w:eastAsia="es-PE"/>
+              </w:rPr>
+              <w:t>”, “nombre”, “apellido”, “dirección”, “celular”, “edad”, “sexo”, “rol”, “correo”, “estado” y los botones “Actualizar” y “Atrás”.  </w:t>
             </w:r>
           </w:p>
         </w:tc>
@@ -17268,7 +17957,27 @@
                 <w:szCs w:val="24"/>
                 <w:lang w:eastAsia="es-PE"/>
               </w:rPr>
-              <w:t>5. Ingresa los campos “dni”, “nombre”, “apellido”, “dirección”, “celular”, “edad”, “sexo”, “rol”, “correo”, “estado” y selecciona el botón “Actualizar” </w:t>
+              <w:t>5. Ingresa los campos “</w:t>
+            </w:r>
+            <w:proofErr w:type="spellStart"/>
+            <w:r>
+              <w:rPr>
+                <w:rFonts w:ascii="Calibri" w:eastAsia="Times New Roman" w:hAnsi="Calibri" w:cs="Calibri"/>
+                <w:sz w:val="24"/>
+                <w:szCs w:val="24"/>
+                <w:lang w:eastAsia="es-PE"/>
+              </w:rPr>
+              <w:t>dni</w:t>
+            </w:r>
+            <w:proofErr w:type="spellEnd"/>
+            <w:r>
+              <w:rPr>
+                <w:rFonts w:ascii="Calibri" w:eastAsia="Times New Roman" w:hAnsi="Calibri" w:cs="Calibri"/>
+                <w:sz w:val="24"/>
+                <w:szCs w:val="24"/>
+                <w:lang w:eastAsia="es-PE"/>
+              </w:rPr>
+              <w:t>”, “nombre”, “apellido”, “dirección”, “celular”, “edad”, “sexo”, “rol”, “correo”, “estado” y selecciona el botón “Actualizar” </w:t>
             </w:r>
           </w:p>
         </w:tc>
@@ -17693,7 +18402,6 @@
                 <w:szCs w:val="24"/>
                 <w:lang w:eastAsia="es-PE"/>
               </w:rPr>
-              <w:lastRenderedPageBreak/>
               <w:t>3. El usuario selecciona el botón visualizar de un usuario registrado </w:t>
             </w:r>
           </w:p>
@@ -17730,7 +18438,27 @@
                 <w:szCs w:val="24"/>
                 <w:lang w:eastAsia="es-PE"/>
               </w:rPr>
-              <w:t>4. La aplicación Muestra una interfaz con los campos registrados “dni”, “nombre”, “apellido”, “dirección”, “celular”, “edad”, “sexo”, “rol”, “correo”, “estado” y el botón “Atrás” </w:t>
+              <w:t>4. La aplicación Muestra una interfaz con los campos registrados “</w:t>
+            </w:r>
+            <w:proofErr w:type="spellStart"/>
+            <w:r>
+              <w:rPr>
+                <w:rFonts w:ascii="Calibri" w:eastAsia="Times New Roman" w:hAnsi="Calibri" w:cs="Calibri"/>
+                <w:sz w:val="24"/>
+                <w:szCs w:val="24"/>
+                <w:lang w:eastAsia="es-PE"/>
+              </w:rPr>
+              <w:t>dni</w:t>
+            </w:r>
+            <w:proofErr w:type="spellEnd"/>
+            <w:r>
+              <w:rPr>
+                <w:rFonts w:ascii="Calibri" w:eastAsia="Times New Roman" w:hAnsi="Calibri" w:cs="Calibri"/>
+                <w:sz w:val="24"/>
+                <w:szCs w:val="24"/>
+                <w:lang w:eastAsia="es-PE"/>
+              </w:rPr>
+              <w:t>”, “nombre”, “apellido”, “dirección”, “celular”, “edad”, “sexo”, “rol”, “correo”, “estado” y el botón “Atrás” </w:t>
             </w:r>
           </w:p>
         </w:tc>
@@ -19003,14 +19731,25 @@
                 <w:lang w:eastAsia="es-PE"/>
               </w:rPr>
             </w:pPr>
-            <w:r>
-              <w:rPr>
-                <w:rFonts w:ascii="Calibri" w:eastAsia="Times New Roman" w:hAnsi="Calibri" w:cs="Calibri"/>
-                <w:sz w:val="24"/>
-                <w:szCs w:val="24"/>
-                <w:lang w:eastAsia="es-PE"/>
-              </w:rPr>
-              <w:t>Jhordy Joel Vizcarra Llanque </w:t>
+            <w:proofErr w:type="spellStart"/>
+            <w:r>
+              <w:rPr>
+                <w:rFonts w:ascii="Calibri" w:eastAsia="Times New Roman" w:hAnsi="Calibri" w:cs="Calibri"/>
+                <w:sz w:val="24"/>
+                <w:szCs w:val="24"/>
+                <w:lang w:eastAsia="es-PE"/>
+              </w:rPr>
+              <w:t>Jhordy</w:t>
+            </w:r>
+            <w:proofErr w:type="spellEnd"/>
+            <w:r>
+              <w:rPr>
+                <w:rFonts w:ascii="Calibri" w:eastAsia="Times New Roman" w:hAnsi="Calibri" w:cs="Calibri"/>
+                <w:sz w:val="24"/>
+                <w:szCs w:val="24"/>
+                <w:lang w:eastAsia="es-PE"/>
+              </w:rPr>
+              <w:t xml:space="preserve"> Joel Vizcarra Llanque </w:t>
             </w:r>
           </w:p>
         </w:tc>
@@ -19206,6 +19945,7 @@
               </w:rPr>
               <w:t xml:space="preserve">Registrar, Editar, Listar, Ver detalle y Buscar </w:t>
             </w:r>
+            <w:proofErr w:type="spellStart"/>
             <w:r>
               <w:rPr>
                 <w:rFonts w:ascii="Calibri" w:eastAsia="Times New Roman" w:hAnsi="Calibri" w:cs="Calibri"/>
@@ -19215,6 +19955,7 @@
               </w:rPr>
               <w:t>categoria</w:t>
             </w:r>
+            <w:proofErr w:type="spellEnd"/>
             <w:r>
               <w:rPr>
                 <w:rFonts w:ascii="Calibri" w:eastAsia="Times New Roman" w:hAnsi="Calibri" w:cs="Calibri"/>
@@ -22017,7 +22758,6 @@
                 <w:szCs w:val="24"/>
                 <w:lang w:eastAsia="es-PE"/>
               </w:rPr>
-              <w:lastRenderedPageBreak/>
               <w:t>3. El usuario selecciona el botón eliminar de un</w:t>
             </w:r>
             <w:r>
@@ -23245,14 +23985,25 @@
                 <w:lang w:eastAsia="es-PE"/>
               </w:rPr>
             </w:pPr>
-            <w:r>
-              <w:rPr>
-                <w:rFonts w:ascii="Calibri" w:eastAsia="Times New Roman" w:hAnsi="Calibri" w:cs="Calibri"/>
-                <w:sz w:val="24"/>
-                <w:szCs w:val="24"/>
-                <w:lang w:eastAsia="es-PE"/>
-              </w:rPr>
-              <w:t>Jhordy Joel Vizcarra Llanque </w:t>
+            <w:proofErr w:type="spellStart"/>
+            <w:r>
+              <w:rPr>
+                <w:rFonts w:ascii="Calibri" w:eastAsia="Times New Roman" w:hAnsi="Calibri" w:cs="Calibri"/>
+                <w:sz w:val="24"/>
+                <w:szCs w:val="24"/>
+                <w:lang w:eastAsia="es-PE"/>
+              </w:rPr>
+              <w:t>Jhordy</w:t>
+            </w:r>
+            <w:proofErr w:type="spellEnd"/>
+            <w:r>
+              <w:rPr>
+                <w:rFonts w:ascii="Calibri" w:eastAsia="Times New Roman" w:hAnsi="Calibri" w:cs="Calibri"/>
+                <w:sz w:val="24"/>
+                <w:szCs w:val="24"/>
+                <w:lang w:eastAsia="es-PE"/>
+              </w:rPr>
+              <w:t xml:space="preserve"> Joel Vizcarra Llanque </w:t>
             </w:r>
           </w:p>
         </w:tc>
@@ -23938,7 +24689,6 @@
                 <w:szCs w:val="24"/>
                 <w:lang w:eastAsia="es-PE"/>
               </w:rPr>
-              <w:lastRenderedPageBreak/>
               <w:t xml:space="preserve">3. El usuario hace clic en el Botón Registrar </w:t>
             </w:r>
             <w:r>
@@ -27414,14 +28164,25 @@
                 <w:lang w:eastAsia="es-PE"/>
               </w:rPr>
             </w:pPr>
-            <w:r>
-              <w:rPr>
-                <w:rFonts w:ascii="Calibri" w:eastAsia="Times New Roman" w:hAnsi="Calibri" w:cs="Calibri"/>
-                <w:sz w:val="24"/>
-                <w:szCs w:val="24"/>
-                <w:lang w:eastAsia="es-PE"/>
-              </w:rPr>
-              <w:t>Jhordy Joel Vizcarra Llanque </w:t>
+            <w:proofErr w:type="spellStart"/>
+            <w:r>
+              <w:rPr>
+                <w:rFonts w:ascii="Calibri" w:eastAsia="Times New Roman" w:hAnsi="Calibri" w:cs="Calibri"/>
+                <w:sz w:val="24"/>
+                <w:szCs w:val="24"/>
+                <w:lang w:eastAsia="es-PE"/>
+              </w:rPr>
+              <w:t>Jhordy</w:t>
+            </w:r>
+            <w:proofErr w:type="spellEnd"/>
+            <w:r>
+              <w:rPr>
+                <w:rFonts w:ascii="Calibri" w:eastAsia="Times New Roman" w:hAnsi="Calibri" w:cs="Calibri"/>
+                <w:sz w:val="24"/>
+                <w:szCs w:val="24"/>
+                <w:lang w:eastAsia="es-PE"/>
+              </w:rPr>
+              <w:t xml:space="preserve"> Joel Vizcarra Llanque </w:t>
             </w:r>
           </w:p>
         </w:tc>
@@ -28891,7 +29652,6 @@
                 <w:szCs w:val="24"/>
                 <w:lang w:eastAsia="es-PE"/>
               </w:rPr>
-              <w:lastRenderedPageBreak/>
               <w:t xml:space="preserve">3. El usuario hace clic en el Botón Registrar </w:t>
             </w:r>
             <w:r>
@@ -30438,7 +31198,6 @@
                 <w:szCs w:val="24"/>
                 <w:lang w:eastAsia="es-PE"/>
               </w:rPr>
-              <w:lastRenderedPageBreak/>
               <w:t>3. El usuario selecciona el botón eliminar de un</w:t>
             </w:r>
             <w:r>
@@ -31268,6 +32027,7 @@
           <w:sz w:val="24"/>
           <w:szCs w:val="24"/>
         </w:rPr>
+        <w:lastRenderedPageBreak/>
         <w:t>Modelo Lógico</w:t>
       </w:r>
       <w:bookmarkEnd w:id="28"/>
@@ -31343,6 +32103,584 @@
     </w:p>
     <w:p>
       <w:pPr>
+        <w:rPr>
+          <w:rFonts w:ascii="Arial" w:eastAsia="Times New Roman" w:hAnsi="Arial" w:cs="Arial"/>
+          <w:b/>
+          <w:bCs/>
+          <w:sz w:val="24"/>
+          <w:szCs w:val="24"/>
+          <w:lang w:eastAsia="es-PE"/>
+        </w:rPr>
+      </w:pPr>
+      <w:r>
+        <w:rPr>
+          <w:rFonts w:ascii="Arial" w:eastAsia="Times New Roman" w:hAnsi="Arial" w:cs="Arial"/>
+          <w:b/>
+          <w:bCs/>
+          <w:sz w:val="24"/>
+          <w:szCs w:val="24"/>
+          <w:lang w:eastAsia="es-PE"/>
+        </w:rPr>
+        <w:t xml:space="preserve">RF-01: </w:t>
+      </w:r>
+      <w:r>
+        <w:rPr>
+          <w:rFonts w:ascii="Arial" w:eastAsia="Times New Roman" w:hAnsi="Arial" w:cs="Arial"/>
+          <w:b/>
+          <w:bCs/>
+          <w:sz w:val="24"/>
+          <w:szCs w:val="24"/>
+          <w:lang w:eastAsia="es-PE"/>
+        </w:rPr>
+        <w:t>Autentica Credenciales</w:t>
+      </w:r>
+      <w:r>
+        <w:rPr>
+          <w:noProof/>
+        </w:rPr>
+        <w:drawing>
+          <wp:inline distT="0" distB="0" distL="0" distR="0" wp14:anchorId="5A657B74" wp14:editId="26ADCC54">
+            <wp:extent cx="5400040" cy="4584065"/>
+            <wp:effectExtent l="0" t="0" r="0" b="6985"/>
+            <wp:docPr id="1011653867" name="Imagen 1"/>
+            <wp:cNvGraphicFramePr>
+              <a:graphicFrameLocks xmlns:a="http://schemas.openxmlformats.org/drawingml/2006/main" noChangeAspect="1"/>
+            </wp:cNvGraphicFramePr>
+            <a:graphic xmlns:a="http://schemas.openxmlformats.org/drawingml/2006/main">
+              <a:graphicData uri="http://schemas.openxmlformats.org/drawingml/2006/picture">
+                <pic:pic xmlns:pic="http://schemas.openxmlformats.org/drawingml/2006/picture">
+                  <pic:nvPicPr>
+                    <pic:cNvPr id="1011653867" name=""/>
+                    <pic:cNvPicPr/>
+                  </pic:nvPicPr>
+                  <pic:blipFill>
+                    <a:blip r:embed="rId15"/>
+                    <a:stretch>
+                      <a:fillRect/>
+                    </a:stretch>
+                  </pic:blipFill>
+                  <pic:spPr>
+                    <a:xfrm>
+                      <a:off x="0" y="0"/>
+                      <a:ext cx="5400040" cy="4584065"/>
+                    </a:xfrm>
+                    <a:prstGeom prst="rect">
+                      <a:avLst/>
+                    </a:prstGeom>
+                  </pic:spPr>
+                </pic:pic>
+              </a:graphicData>
+            </a:graphic>
+          </wp:inline>
+        </w:drawing>
+      </w:r>
+    </w:p>
+    <w:p>
+      <w:pPr>
+        <w:rPr>
+          <w:rFonts w:ascii="Arial" w:eastAsia="Times New Roman" w:hAnsi="Arial" w:cs="Arial"/>
+          <w:b/>
+          <w:bCs/>
+          <w:sz w:val="24"/>
+          <w:szCs w:val="24"/>
+          <w:lang w:eastAsia="es-PE"/>
+        </w:rPr>
+      </w:pPr>
+      <w:r>
+        <w:rPr>
+          <w:rFonts w:ascii="Arial" w:eastAsia="Times New Roman" w:hAnsi="Arial" w:cs="Arial"/>
+          <w:b/>
+          <w:bCs/>
+          <w:sz w:val="24"/>
+          <w:szCs w:val="24"/>
+          <w:lang w:eastAsia="es-PE"/>
+        </w:rPr>
+        <w:t xml:space="preserve">RF-02: Gestionar cuentas de usuarios </w:t>
+      </w:r>
+    </w:p>
+    <w:p>
+      <w:pPr>
+        <w:rPr>
+          <w:b/>
+          <w:bCs/>
+        </w:rPr>
+      </w:pPr>
+      <w:r>
+        <w:rPr>
+          <w:noProof/>
+        </w:rPr>
+        <w:lastRenderedPageBreak/>
+        <w:drawing>
+          <wp:inline distT="0" distB="0" distL="0" distR="0" wp14:anchorId="22732BA8" wp14:editId="002A3732">
+            <wp:extent cx="5524500" cy="4123236"/>
+            <wp:effectExtent l="0" t="0" r="0" b="0"/>
+            <wp:docPr id="1722970696" name="Imagen 1"/>
+            <wp:cNvGraphicFramePr>
+              <a:graphicFrameLocks xmlns:a="http://schemas.openxmlformats.org/drawingml/2006/main" noChangeAspect="1"/>
+            </wp:cNvGraphicFramePr>
+            <a:graphic xmlns:a="http://schemas.openxmlformats.org/drawingml/2006/main">
+              <a:graphicData uri="http://schemas.openxmlformats.org/drawingml/2006/picture">
+                <pic:pic xmlns:pic="http://schemas.openxmlformats.org/drawingml/2006/picture">
+                  <pic:nvPicPr>
+                    <pic:cNvPr id="1722970696" name=""/>
+                    <pic:cNvPicPr/>
+                  </pic:nvPicPr>
+                  <pic:blipFill>
+                    <a:blip r:embed="rId16"/>
+                    <a:stretch>
+                      <a:fillRect/>
+                    </a:stretch>
+                  </pic:blipFill>
+                  <pic:spPr>
+                    <a:xfrm>
+                      <a:off x="0" y="0"/>
+                      <a:ext cx="5525366" cy="4123882"/>
+                    </a:xfrm>
+                    <a:prstGeom prst="rect">
+                      <a:avLst/>
+                    </a:prstGeom>
+                  </pic:spPr>
+                </pic:pic>
+              </a:graphicData>
+            </a:graphic>
+          </wp:inline>
+        </w:drawing>
+      </w:r>
+    </w:p>
+    <w:p>
+      <w:pPr>
+        <w:rPr>
+          <w:rFonts w:ascii="Arial" w:eastAsia="Times New Roman" w:hAnsi="Arial" w:cs="Arial"/>
+          <w:b/>
+          <w:bCs/>
+          <w:sz w:val="24"/>
+          <w:szCs w:val="24"/>
+          <w:lang w:eastAsia="es-PE"/>
+        </w:rPr>
+      </w:pPr>
+      <w:r>
+        <w:rPr>
+          <w:rFonts w:ascii="Arial" w:eastAsia="Times New Roman" w:hAnsi="Arial" w:cs="Arial"/>
+          <w:b/>
+          <w:bCs/>
+          <w:sz w:val="24"/>
+          <w:szCs w:val="24"/>
+          <w:lang w:eastAsia="es-PE"/>
+        </w:rPr>
+        <w:t>RF-03: Gestionar perfil de u</w:t>
+      </w:r>
+      <w:r>
+        <w:rPr>
+          <w:rFonts w:ascii="Arial" w:eastAsia="Times New Roman" w:hAnsi="Arial" w:cs="Arial"/>
+          <w:b/>
+          <w:bCs/>
+          <w:sz w:val="24"/>
+          <w:szCs w:val="24"/>
+          <w:lang w:eastAsia="es-PE"/>
+        </w:rPr>
+        <w:t>suario</w:t>
+      </w:r>
+    </w:p>
+    <w:p>
+      <w:pPr>
+        <w:rPr>
+          <w:b/>
+          <w:bCs/>
+        </w:rPr>
+      </w:pPr>
+      <w:r>
+        <w:rPr>
+          <w:noProof/>
+        </w:rPr>
+        <w:drawing>
+          <wp:inline distT="0" distB="0" distL="0" distR="0" wp14:anchorId="4F622991" wp14:editId="7C4401C5">
+            <wp:extent cx="5400040" cy="4030168"/>
+            <wp:effectExtent l="0" t="0" r="0" b="8890"/>
+            <wp:docPr id="1904795797" name="Imagen 1904795797"/>
+            <wp:cNvGraphicFramePr>
+              <a:graphicFrameLocks xmlns:a="http://schemas.openxmlformats.org/drawingml/2006/main" noChangeAspect="1"/>
+            </wp:cNvGraphicFramePr>
+            <a:graphic xmlns:a="http://schemas.openxmlformats.org/drawingml/2006/main">
+              <a:graphicData uri="http://schemas.openxmlformats.org/drawingml/2006/picture">
+                <pic:pic xmlns:pic="http://schemas.openxmlformats.org/drawingml/2006/picture">
+                  <pic:nvPicPr>
+                    <pic:cNvPr id="1722970696" name=""/>
+                    <pic:cNvPicPr/>
+                  </pic:nvPicPr>
+                  <pic:blipFill>
+                    <a:blip r:embed="rId16"/>
+                    <a:stretch>
+                      <a:fillRect/>
+                    </a:stretch>
+                  </pic:blipFill>
+                  <pic:spPr>
+                    <a:xfrm>
+                      <a:off x="0" y="0"/>
+                      <a:ext cx="5400040" cy="4030168"/>
+                    </a:xfrm>
+                    <a:prstGeom prst="rect">
+                      <a:avLst/>
+                    </a:prstGeom>
+                  </pic:spPr>
+                </pic:pic>
+              </a:graphicData>
+            </a:graphic>
+          </wp:inline>
+        </w:drawing>
+      </w:r>
+    </w:p>
+    <w:p>
+      <w:pPr>
+        <w:rPr>
+          <w:rFonts w:ascii="Arial" w:eastAsia="Times New Roman" w:hAnsi="Arial" w:cs="Arial"/>
+          <w:b/>
+          <w:bCs/>
+          <w:sz w:val="24"/>
+          <w:szCs w:val="24"/>
+          <w:lang w:eastAsia="es-PE"/>
+        </w:rPr>
+      </w:pPr>
+      <w:r>
+        <w:rPr>
+          <w:rFonts w:ascii="Arial" w:eastAsia="Times New Roman" w:hAnsi="Arial" w:cs="Arial"/>
+          <w:b/>
+          <w:bCs/>
+          <w:sz w:val="24"/>
+          <w:szCs w:val="24"/>
+          <w:lang w:eastAsia="es-PE"/>
+        </w:rPr>
+        <w:t>RF-04: Gestionar Categoría</w:t>
+      </w:r>
+    </w:p>
+    <w:p>
+      <w:pPr>
+        <w:rPr>
+          <w:rFonts w:ascii="Arial" w:eastAsia="Times New Roman" w:hAnsi="Arial" w:cs="Arial"/>
+          <w:b/>
+          <w:bCs/>
+          <w:sz w:val="24"/>
+          <w:szCs w:val="24"/>
+          <w:lang w:eastAsia="es-PE"/>
+        </w:rPr>
+      </w:pPr>
+    </w:p>
+    <w:p>
+      <w:pPr>
+        <w:rPr>
+          <w:b/>
+          <w:bCs/>
+        </w:rPr>
+      </w:pPr>
+      <w:r>
+        <w:rPr>
+          <w:noProof/>
+        </w:rPr>
+        <w:drawing>
+          <wp:inline distT="0" distB="0" distL="0" distR="0" wp14:anchorId="5D8E0A15" wp14:editId="055C972A">
+            <wp:extent cx="5400040" cy="3985260"/>
+            <wp:effectExtent l="0" t="0" r="0" b="0"/>
+            <wp:docPr id="88572516" name="Imagen 1"/>
+            <wp:cNvGraphicFramePr>
+              <a:graphicFrameLocks xmlns:a="http://schemas.openxmlformats.org/drawingml/2006/main" noChangeAspect="1"/>
+            </wp:cNvGraphicFramePr>
+            <a:graphic xmlns:a="http://schemas.openxmlformats.org/drawingml/2006/main">
+              <a:graphicData uri="http://schemas.openxmlformats.org/drawingml/2006/picture">
+                <pic:pic xmlns:pic="http://schemas.openxmlformats.org/drawingml/2006/picture">
+                  <pic:nvPicPr>
+                    <pic:cNvPr id="88572516" name=""/>
+                    <pic:cNvPicPr/>
+                  </pic:nvPicPr>
+                  <pic:blipFill>
+                    <a:blip r:embed="rId17"/>
+                    <a:stretch>
+                      <a:fillRect/>
+                    </a:stretch>
+                  </pic:blipFill>
+                  <pic:spPr>
+                    <a:xfrm>
+                      <a:off x="0" y="0"/>
+                      <a:ext cx="5400040" cy="3985260"/>
+                    </a:xfrm>
+                    <a:prstGeom prst="rect">
+                      <a:avLst/>
+                    </a:prstGeom>
+                  </pic:spPr>
+                </pic:pic>
+              </a:graphicData>
+            </a:graphic>
+          </wp:inline>
+        </w:drawing>
+      </w:r>
+    </w:p>
+    <w:p>
+      <w:pPr>
+        <w:rPr>
+          <w:rFonts w:ascii="Arial" w:eastAsia="Times New Roman" w:hAnsi="Arial" w:cs="Arial"/>
+          <w:b/>
+          <w:bCs/>
+          <w:sz w:val="24"/>
+          <w:szCs w:val="24"/>
+          <w:lang w:eastAsia="es-PE"/>
+        </w:rPr>
+      </w:pPr>
+      <w:r>
+        <w:rPr>
+          <w:rFonts w:ascii="Arial" w:eastAsia="Times New Roman" w:hAnsi="Arial" w:cs="Arial"/>
+          <w:b/>
+          <w:bCs/>
+          <w:sz w:val="24"/>
+          <w:szCs w:val="24"/>
+          <w:lang w:eastAsia="es-PE"/>
+        </w:rPr>
+        <w:t>F-05: Gestionar Rutina</w:t>
+      </w:r>
+    </w:p>
+    <w:p>
+      <w:pPr>
+        <w:rPr>
+          <w:b/>
+          <w:bCs/>
+        </w:rPr>
+      </w:pPr>
+      <w:r>
+        <w:rPr>
+          <w:noProof/>
+        </w:rPr>
+        <w:drawing>
+          <wp:inline distT="0" distB="0" distL="0" distR="0" wp14:anchorId="3D11E84E" wp14:editId="154C5F83">
+            <wp:extent cx="5400040" cy="4067175"/>
+            <wp:effectExtent l="0" t="0" r="0" b="9525"/>
+            <wp:docPr id="1080455395" name="Imagen 1"/>
+            <wp:cNvGraphicFramePr>
+              <a:graphicFrameLocks xmlns:a="http://schemas.openxmlformats.org/drawingml/2006/main" noChangeAspect="1"/>
+            </wp:cNvGraphicFramePr>
+            <a:graphic xmlns:a="http://schemas.openxmlformats.org/drawingml/2006/main">
+              <a:graphicData uri="http://schemas.openxmlformats.org/drawingml/2006/picture">
+                <pic:pic xmlns:pic="http://schemas.openxmlformats.org/drawingml/2006/picture">
+                  <pic:nvPicPr>
+                    <pic:cNvPr id="1080455395" name=""/>
+                    <pic:cNvPicPr/>
+                  </pic:nvPicPr>
+                  <pic:blipFill>
+                    <a:blip r:embed="rId18"/>
+                    <a:stretch>
+                      <a:fillRect/>
+                    </a:stretch>
+                  </pic:blipFill>
+                  <pic:spPr>
+                    <a:xfrm>
+                      <a:off x="0" y="0"/>
+                      <a:ext cx="5400040" cy="4067175"/>
+                    </a:xfrm>
+                    <a:prstGeom prst="rect">
+                      <a:avLst/>
+                    </a:prstGeom>
+                  </pic:spPr>
+                </pic:pic>
+              </a:graphicData>
+            </a:graphic>
+          </wp:inline>
+        </w:drawing>
+      </w:r>
+    </w:p>
+    <w:p>
+      <w:pPr>
+        <w:rPr>
+          <w:rFonts w:ascii="Arial" w:eastAsia="Times New Roman" w:hAnsi="Arial" w:cs="Arial"/>
+          <w:b/>
+          <w:bCs/>
+          <w:sz w:val="24"/>
+          <w:szCs w:val="24"/>
+          <w:lang w:eastAsia="es-PE"/>
+        </w:rPr>
+      </w:pPr>
+      <w:r>
+        <w:rPr>
+          <w:rFonts w:ascii="Arial" w:eastAsia="Times New Roman" w:hAnsi="Arial" w:cs="Arial"/>
+          <w:b/>
+          <w:bCs/>
+          <w:sz w:val="24"/>
+          <w:szCs w:val="24"/>
+          <w:lang w:eastAsia="es-PE"/>
+        </w:rPr>
+        <w:lastRenderedPageBreak/>
+        <w:t>RF-06: Gestionar perfil de r</w:t>
+      </w:r>
+      <w:r>
+        <w:rPr>
+          <w:rFonts w:ascii="Arial" w:eastAsia="Times New Roman" w:hAnsi="Arial" w:cs="Arial"/>
+          <w:b/>
+          <w:bCs/>
+          <w:sz w:val="24"/>
+          <w:szCs w:val="24"/>
+          <w:lang w:eastAsia="es-PE"/>
+        </w:rPr>
+        <w:t>utina</w:t>
+      </w:r>
+    </w:p>
+    <w:p>
+      <w:pPr>
+        <w:rPr>
+          <w:b/>
+          <w:bCs/>
+        </w:rPr>
+      </w:pPr>
+      <w:r>
+        <w:rPr>
+          <w:noProof/>
+        </w:rPr>
+        <w:drawing>
+          <wp:inline distT="0" distB="0" distL="0" distR="0" wp14:anchorId="3E8D1ADA" wp14:editId="3E215483">
+            <wp:extent cx="5400040" cy="4029710"/>
+            <wp:effectExtent l="0" t="0" r="0" b="8890"/>
+            <wp:docPr id="718124523" name="Imagen 718124523" descr="Diagrama&#10;&#10;Descripción generada automáticamente"/>
+            <wp:cNvGraphicFramePr>
+              <a:graphicFrameLocks xmlns:a="http://schemas.openxmlformats.org/drawingml/2006/main" noChangeAspect="1"/>
+            </wp:cNvGraphicFramePr>
+            <a:graphic xmlns:a="http://schemas.openxmlformats.org/drawingml/2006/main">
+              <a:graphicData uri="http://schemas.openxmlformats.org/drawingml/2006/picture">
+                <pic:pic xmlns:pic="http://schemas.openxmlformats.org/drawingml/2006/picture">
+                  <pic:nvPicPr>
+                    <pic:cNvPr id="718124523" name="Imagen 718124523" descr="Diagrama&#10;&#10;Descripción generada automáticamente"/>
+                    <pic:cNvPicPr/>
+                  </pic:nvPicPr>
+                  <pic:blipFill>
+                    <a:blip r:embed="rId16"/>
+                    <a:stretch>
+                      <a:fillRect/>
+                    </a:stretch>
+                  </pic:blipFill>
+                  <pic:spPr>
+                    <a:xfrm>
+                      <a:off x="0" y="0"/>
+                      <a:ext cx="5400040" cy="4029710"/>
+                    </a:xfrm>
+                    <a:prstGeom prst="rect">
+                      <a:avLst/>
+                    </a:prstGeom>
+                  </pic:spPr>
+                </pic:pic>
+              </a:graphicData>
+            </a:graphic>
+          </wp:inline>
+        </w:drawing>
+      </w:r>
+    </w:p>
+    <w:p>
+      <w:pPr>
+        <w:rPr>
+          <w:rFonts w:ascii="Arial" w:eastAsia="Times New Roman" w:hAnsi="Arial" w:cs="Arial"/>
+          <w:b/>
+          <w:bCs/>
+          <w:sz w:val="24"/>
+          <w:szCs w:val="24"/>
+          <w:lang w:eastAsia="es-PE"/>
+        </w:rPr>
+      </w:pPr>
+      <w:r>
+        <w:rPr>
+          <w:rFonts w:ascii="Arial" w:eastAsia="Times New Roman" w:hAnsi="Arial" w:cs="Arial"/>
+          <w:b/>
+          <w:bCs/>
+          <w:sz w:val="24"/>
+          <w:szCs w:val="24"/>
+          <w:lang w:eastAsia="es-PE"/>
+        </w:rPr>
+        <w:t>RF-0</w:t>
+      </w:r>
+      <w:r>
+        <w:rPr>
+          <w:rFonts w:ascii="Arial" w:eastAsia="Times New Roman" w:hAnsi="Arial" w:cs="Arial"/>
+          <w:b/>
+          <w:bCs/>
+          <w:sz w:val="24"/>
+          <w:szCs w:val="24"/>
+          <w:lang w:eastAsia="es-PE"/>
+        </w:rPr>
+        <w:t>7</w:t>
+      </w:r>
+      <w:r>
+        <w:rPr>
+          <w:rFonts w:ascii="Arial" w:eastAsia="Times New Roman" w:hAnsi="Arial" w:cs="Arial"/>
+          <w:b/>
+          <w:bCs/>
+          <w:sz w:val="24"/>
+          <w:szCs w:val="24"/>
+          <w:lang w:eastAsia="es-PE"/>
+        </w:rPr>
+        <w:t xml:space="preserve">: </w:t>
+      </w:r>
+      <w:r>
+        <w:rPr>
+          <w:rFonts w:ascii="Arial" w:eastAsia="Times New Roman" w:hAnsi="Arial" w:cs="Arial"/>
+          <w:b/>
+          <w:bCs/>
+          <w:sz w:val="24"/>
+          <w:szCs w:val="24"/>
+          <w:lang w:eastAsia="es-PE"/>
+        </w:rPr>
+        <w:t>Gestionar Zona</w:t>
+      </w:r>
+    </w:p>
+    <w:p>
+      <w:pPr>
+        <w:rPr>
+          <w:b/>
+          <w:bCs/>
+        </w:rPr>
+      </w:pPr>
+      <w:r>
+        <w:rPr>
+          <w:noProof/>
+        </w:rPr>
+        <w:drawing>
+          <wp:inline distT="0" distB="0" distL="0" distR="0" wp14:anchorId="67ED3753" wp14:editId="179AD23F">
+            <wp:extent cx="5400040" cy="3947795"/>
+            <wp:effectExtent l="0" t="0" r="0" b="0"/>
+            <wp:docPr id="2061198733" name="Imagen 1"/>
+            <wp:cNvGraphicFramePr>
+              <a:graphicFrameLocks xmlns:a="http://schemas.openxmlformats.org/drawingml/2006/main" noChangeAspect="1"/>
+            </wp:cNvGraphicFramePr>
+            <a:graphic xmlns:a="http://schemas.openxmlformats.org/drawingml/2006/main">
+              <a:graphicData uri="http://schemas.openxmlformats.org/drawingml/2006/picture">
+                <pic:pic xmlns:pic="http://schemas.openxmlformats.org/drawingml/2006/picture">
+                  <pic:nvPicPr>
+                    <pic:cNvPr id="2061198733" name=""/>
+                    <pic:cNvPicPr/>
+                  </pic:nvPicPr>
+                  <pic:blipFill>
+                    <a:blip r:embed="rId19"/>
+                    <a:stretch>
+                      <a:fillRect/>
+                    </a:stretch>
+                  </pic:blipFill>
+                  <pic:spPr>
+                    <a:xfrm>
+                      <a:off x="0" y="0"/>
+                      <a:ext cx="5400040" cy="3947795"/>
+                    </a:xfrm>
+                    <a:prstGeom prst="rect">
+                      <a:avLst/>
+                    </a:prstGeom>
+                  </pic:spPr>
+                </pic:pic>
+              </a:graphicData>
+            </a:graphic>
+          </wp:inline>
+        </w:drawing>
+      </w:r>
+    </w:p>
+    <w:p>
+      <w:pPr>
+        <w:rPr>
+          <w:b/>
+          <w:bCs/>
+          <w:lang w:val="en-GB"/>
+        </w:rPr>
+      </w:pPr>
+    </w:p>
+    <w:p>
+      <w:pPr>
         <w:pStyle w:val="Ttulo3"/>
         <w:numPr>
           <w:ilvl w:val="0"/>
@@ -31351,6 +32689,8 @@
         <w:spacing w:after="240" w:line="360" w:lineRule="auto"/>
         <w:rPr>
           <w:rFonts w:ascii="Arial" w:hAnsi="Arial" w:cs="Arial"/>
+          <w:b/>
+          <w:bCs/>
           <w:color w:val="000000" w:themeColor="text1"/>
         </w:rPr>
       </w:pPr>
@@ -31358,6 +32698,8 @@
       <w:r>
         <w:rPr>
           <w:rFonts w:ascii="Arial" w:hAnsi="Arial" w:cs="Arial"/>
+          <w:b/>
+          <w:bCs/>
           <w:color w:val="000000" w:themeColor="text1"/>
         </w:rPr>
         <w:t>Diagrama de Clase</w:t>
@@ -31365,13 +32707,71 @@
       <w:r>
         <w:rPr>
           <w:rFonts w:ascii="Arial" w:hAnsi="Arial" w:cs="Arial"/>
+          <w:b/>
+          <w:bCs/>
           <w:color w:val="000000" w:themeColor="text1"/>
         </w:rPr>
         <w:t>s</w:t>
       </w:r>
       <w:bookmarkEnd w:id="32"/>
     </w:p>
-    <w:p/>
+    <w:p>
+      <w:r>
+        <w:rPr>
+          <w:b/>
+          <w:bCs/>
+          <w:noProof/>
+        </w:rPr>
+        <w:drawing>
+          <wp:inline distT="0" distB="0" distL="0" distR="0" wp14:anchorId="0AAB2EF1" wp14:editId="759CB088">
+            <wp:extent cx="3676650" cy="4150010"/>
+            <wp:effectExtent l="0" t="0" r="0" b="3175"/>
+            <wp:docPr id="1977194677" name="Imagen 1" descr="Diagrama&#10;&#10;Descripción generada automáticamente"/>
+            <wp:cNvGraphicFramePr>
+              <a:graphicFrameLocks xmlns:a="http://schemas.openxmlformats.org/drawingml/2006/main" noChangeAspect="1"/>
+            </wp:cNvGraphicFramePr>
+            <a:graphic xmlns:a="http://schemas.openxmlformats.org/drawingml/2006/main">
+              <a:graphicData uri="http://schemas.openxmlformats.org/drawingml/2006/picture">
+                <pic:pic xmlns:pic="http://schemas.openxmlformats.org/drawingml/2006/picture">
+                  <pic:nvPicPr>
+                    <pic:cNvPr id="1977194677" name="Imagen 1" descr="Diagrama&#10;&#10;Descripción generada automáticamente"/>
+                    <pic:cNvPicPr>
+                      <a:picLocks noChangeAspect="1" noChangeArrowheads="1"/>
+                    </pic:cNvPicPr>
+                  </pic:nvPicPr>
+                  <pic:blipFill>
+                    <a:blip r:embed="rId20">
+                      <a:extLst>
+                        <a:ext uri="{28A0092B-C50C-407E-A947-70E740481C1C}">
+                          <a14:useLocalDpi xmlns:a14="http://schemas.microsoft.com/office/drawing/2010/main" val="0"/>
+                        </a:ext>
+                      </a:extLst>
+                    </a:blip>
+                    <a:srcRect/>
+                    <a:stretch>
+                      <a:fillRect/>
+                    </a:stretch>
+                  </pic:blipFill>
+                  <pic:spPr bwMode="auto">
+                    <a:xfrm>
+                      <a:off x="0" y="0"/>
+                      <a:ext cx="3680166" cy="4153978"/>
+                    </a:xfrm>
+                    <a:prstGeom prst="rect">
+                      <a:avLst/>
+                    </a:prstGeom>
+                    <a:noFill/>
+                    <a:ln>
+                      <a:noFill/>
+                    </a:ln>
+                  </pic:spPr>
+                </pic:pic>
+              </a:graphicData>
+            </a:graphic>
+          </wp:inline>
+        </w:drawing>
+      </w:r>
+    </w:p>
     <w:p>
       <w:pPr>
         <w:pStyle w:val="Ttulo1"/>
@@ -31390,7 +32790,6 @@
           <w:sz w:val="24"/>
           <w:szCs w:val="24"/>
         </w:rPr>
-        <w:lastRenderedPageBreak/>
         <w:t>CONLUSIONES</w:t>
       </w:r>
       <w:bookmarkEnd w:id="33"/>
@@ -31536,7 +32935,7 @@
       </w:pPr>
     </w:p>
     <w:sectPr>
-      <w:footerReference w:type="default" r:id="rId15"/>
+      <w:footerReference w:type="default" r:id="rId21"/>
       <w:pgSz w:w="11906" w:h="16838"/>
       <w:pgMar w:top="1417" w:right="1701" w:bottom="1417" w:left="1701" w:header="708" w:footer="708" w:gutter="0"/>
       <w:cols w:space="708"/>
@@ -31548,7 +32947,7 @@
 </file>
 
 <file path=word/endnotes.xml><?xml version="1.0" encoding="utf-8"?>
-<w:endnotes xmlns:wpc="http://schemas.microsoft.com/office/word/2010/wordprocessingCanvas" xmlns:cx="http://schemas.microsoft.com/office/drawing/2014/chartex" xmlns:cx1="http://schemas.microsoft.com/office/drawing/2015/9/8/chartex" xmlns:cx2="http://schemas.microsoft.com/office/drawing/2015/10/21/chartex" xmlns:cx3="http://schemas.microsoft.com/office/drawing/2016/5/9/chartex" xmlns:cx4="http://schemas.microsoft.com/office/drawing/2016/5/10/chartex" xmlns:cx5="http://schemas.microsoft.com/office/drawing/2016/5/11/chartex" xmlns:cx6="http://schemas.microsoft.com/office/drawing/2016/5/12/chartex" xmlns:cx7="http://schemas.microsoft.com/office/drawing/2016/5/13/chartex" xmlns:cx8="http://schemas.microsoft.com/office/drawing/2016/5/14/chartex" xmlns:mc="http://schemas.openxmlformats.org/markup-compatibility/2006" xmlns:aink="http://schemas.microsoft.com/office/drawing/2016/ink" xmlns:am3d="http://schemas.microsoft.com/office/drawing/2017/model3d" xmlns:o="urn:schemas-microsoft-com:office:office" xmlns:r="http://schemas.openxmlformats.org/officeDocument/2006/relationships" xmlns:m="http://schemas.openxmlformats.org/officeDocument/2006/math" xmlns:v="urn:schemas-microsoft-com:vml" xmlns:wp14="http://schemas.microsoft.com/office/word/2010/wordprocessingDrawing" xmlns:wp="http://schemas.openxmlformats.org/drawingml/2006/wordprocessingDrawing" xmlns:w10="urn:schemas-microsoft-com:office:word" xmlns:w="http://schemas.openxmlformats.org/wordprocessingml/2006/main" xmlns:w14="http://schemas.microsoft.com/office/word/2010/wordml" xmlns:w15="http://schemas.microsoft.com/office/word/2012/wordml" xmlns:w16cex="http://schemas.microsoft.com/office/word/2018/wordml/cex" xmlns:w16cid="http://schemas.microsoft.com/office/word/2016/wordml/cid" xmlns:w16="http://schemas.microsoft.com/office/word/2018/wordml" xmlns:w16se="http://schemas.microsoft.com/office/word/2015/wordml/symex" xmlns:wpg="http://schemas.microsoft.com/office/word/2010/wordprocessingGroup" xmlns:wpi="http://schemas.microsoft.com/office/word/2010/wordprocessingInk" xmlns:wne="http://schemas.microsoft.com/office/word/2006/wordml" xmlns:wps="http://schemas.microsoft.com/office/word/2010/wordprocessingShape" mc:Ignorable="w14 w15 w16se w16cid w16 w16cex wp14">
+<w:endnotes xmlns:wpc="http://schemas.microsoft.com/office/word/2010/wordprocessingCanvas" xmlns:cx="http://schemas.microsoft.com/office/drawing/2014/chartex" xmlns:cx1="http://schemas.microsoft.com/office/drawing/2015/9/8/chartex" xmlns:cx2="http://schemas.microsoft.com/office/drawing/2015/10/21/chartex" xmlns:cx3="http://schemas.microsoft.com/office/drawing/2016/5/9/chartex" xmlns:cx4="http://schemas.microsoft.com/office/drawing/2016/5/10/chartex" xmlns:cx5="http://schemas.microsoft.com/office/drawing/2016/5/11/chartex" xmlns:cx6="http://schemas.microsoft.com/office/drawing/2016/5/12/chartex" xmlns:cx7="http://schemas.microsoft.com/office/drawing/2016/5/13/chartex" xmlns:cx8="http://schemas.microsoft.com/office/drawing/2016/5/14/chartex" xmlns:mc="http://schemas.openxmlformats.org/markup-compatibility/2006" xmlns:aink="http://schemas.microsoft.com/office/drawing/2016/ink" xmlns:am3d="http://schemas.microsoft.com/office/drawing/2017/model3d" xmlns:o="urn:schemas-microsoft-com:office:office" xmlns:oel="http://schemas.microsoft.com/office/2019/extlst" xmlns:r="http://schemas.openxmlformats.org/officeDocument/2006/relationships" xmlns:m="http://schemas.openxmlformats.org/officeDocument/2006/math" xmlns:v="urn:schemas-microsoft-com:vml" xmlns:wp14="http://schemas.microsoft.com/office/word/2010/wordprocessingDrawing" xmlns:wp="http://schemas.openxmlformats.org/drawingml/2006/wordprocessingDrawing" xmlns:w10="urn:schemas-microsoft-com:office:word" xmlns:w="http://schemas.openxmlformats.org/wordprocessingml/2006/main" xmlns:w14="http://schemas.microsoft.com/office/word/2010/wordml" xmlns:w15="http://schemas.microsoft.com/office/word/2012/wordml" xmlns:w16cex="http://schemas.microsoft.com/office/word/2018/wordml/cex" xmlns:w16cid="http://schemas.microsoft.com/office/word/2016/wordml/cid" xmlns:w16="http://schemas.microsoft.com/office/word/2018/wordml" xmlns:w16sdtdh="http://schemas.microsoft.com/office/word/2020/wordml/sdtdatahash" xmlns:w16se="http://schemas.microsoft.com/office/word/2015/wordml/symex" xmlns:wpg="http://schemas.microsoft.com/office/word/2010/wordprocessingGroup" xmlns:wpi="http://schemas.microsoft.com/office/word/2010/wordprocessingInk" xmlns:wne="http://schemas.microsoft.com/office/word/2006/wordml" xmlns:wps="http://schemas.microsoft.com/office/word/2010/wordprocessingShape" mc:Ignorable="w14 w15 w16se w16cid w16 w16cex w16sdtdh wp14">
   <w:endnote w:type="separator" w:id="-1">
     <w:p>
       <w:pPr>
@@ -31573,7 +32972,7 @@
 </file>
 
 <file path=word/footer1.xml><?xml version="1.0" encoding="utf-8"?>
-<w:ftr xmlns:wpc="http://schemas.microsoft.com/office/word/2010/wordprocessingCanvas" xmlns:cx="http://schemas.microsoft.com/office/drawing/2014/chartex" xmlns:cx1="http://schemas.microsoft.com/office/drawing/2015/9/8/chartex" xmlns:cx2="http://schemas.microsoft.com/office/drawing/2015/10/21/chartex" xmlns:cx3="http://schemas.microsoft.com/office/drawing/2016/5/9/chartex" xmlns:cx4="http://schemas.microsoft.com/office/drawing/2016/5/10/chartex" xmlns:cx5="http://schemas.microsoft.com/office/drawing/2016/5/11/chartex" xmlns:cx6="http://schemas.microsoft.com/office/drawing/2016/5/12/chartex" xmlns:cx7="http://schemas.microsoft.com/office/drawing/2016/5/13/chartex" xmlns:cx8="http://schemas.microsoft.com/office/drawing/2016/5/14/chartex" xmlns:mc="http://schemas.openxmlformats.org/markup-compatibility/2006" xmlns:aink="http://schemas.microsoft.com/office/drawing/2016/ink" xmlns:am3d="http://schemas.microsoft.com/office/drawing/2017/model3d" xmlns:o="urn:schemas-microsoft-com:office:office" xmlns:r="http://schemas.openxmlformats.org/officeDocument/2006/relationships" xmlns:m="http://schemas.openxmlformats.org/officeDocument/2006/math" xmlns:v="urn:schemas-microsoft-com:vml" xmlns:wp14="http://schemas.microsoft.com/office/word/2010/wordprocessingDrawing" xmlns:wp="http://schemas.openxmlformats.org/drawingml/2006/wordprocessingDrawing" xmlns:w10="urn:schemas-microsoft-com:office:word" xmlns:w="http://schemas.openxmlformats.org/wordprocessingml/2006/main" xmlns:w14="http://schemas.microsoft.com/office/word/2010/wordml" xmlns:w15="http://schemas.microsoft.com/office/word/2012/wordml" xmlns:w16cex="http://schemas.microsoft.com/office/word/2018/wordml/cex" xmlns:w16cid="http://schemas.microsoft.com/office/word/2016/wordml/cid" xmlns:w16="http://schemas.microsoft.com/office/word/2018/wordml" xmlns:w16se="http://schemas.microsoft.com/office/word/2015/wordml/symex" xmlns:wpg="http://schemas.microsoft.com/office/word/2010/wordprocessingGroup" xmlns:wpi="http://schemas.microsoft.com/office/word/2010/wordprocessingInk" xmlns:wne="http://schemas.microsoft.com/office/word/2006/wordml" xmlns:wps="http://schemas.microsoft.com/office/word/2010/wordprocessingShape" mc:Ignorable="w14 w15 w16se w16cid w16 w16cex wp14">
+<w:ftr xmlns:wpc="http://schemas.microsoft.com/office/word/2010/wordprocessingCanvas" xmlns:cx="http://schemas.microsoft.com/office/drawing/2014/chartex" xmlns:cx1="http://schemas.microsoft.com/office/drawing/2015/9/8/chartex" xmlns:cx2="http://schemas.microsoft.com/office/drawing/2015/10/21/chartex" xmlns:cx3="http://schemas.microsoft.com/office/drawing/2016/5/9/chartex" xmlns:cx4="http://schemas.microsoft.com/office/drawing/2016/5/10/chartex" xmlns:cx5="http://schemas.microsoft.com/office/drawing/2016/5/11/chartex" xmlns:cx6="http://schemas.microsoft.com/office/drawing/2016/5/12/chartex" xmlns:cx7="http://schemas.microsoft.com/office/drawing/2016/5/13/chartex" xmlns:cx8="http://schemas.microsoft.com/office/drawing/2016/5/14/chartex" xmlns:mc="http://schemas.openxmlformats.org/markup-compatibility/2006" xmlns:aink="http://schemas.microsoft.com/office/drawing/2016/ink" xmlns:am3d="http://schemas.microsoft.com/office/drawing/2017/model3d" xmlns:o="urn:schemas-microsoft-com:office:office" xmlns:oel="http://schemas.microsoft.com/office/2019/extlst" xmlns:r="http://schemas.openxmlformats.org/officeDocument/2006/relationships" xmlns:m="http://schemas.openxmlformats.org/officeDocument/2006/math" xmlns:v="urn:schemas-microsoft-com:vml" xmlns:wp14="http://schemas.microsoft.com/office/word/2010/wordprocessingDrawing" xmlns:wp="http://schemas.openxmlformats.org/drawingml/2006/wordprocessingDrawing" xmlns:w10="urn:schemas-microsoft-com:office:word" xmlns:w="http://schemas.openxmlformats.org/wordprocessingml/2006/main" xmlns:w14="http://schemas.microsoft.com/office/word/2010/wordml" xmlns:w15="http://schemas.microsoft.com/office/word/2012/wordml" xmlns:w16cex="http://schemas.microsoft.com/office/word/2018/wordml/cex" xmlns:w16cid="http://schemas.microsoft.com/office/word/2016/wordml/cid" xmlns:w16="http://schemas.microsoft.com/office/word/2018/wordml" xmlns:w16sdtdh="http://schemas.microsoft.com/office/word/2020/wordml/sdtdatahash" xmlns:w16se="http://schemas.microsoft.com/office/word/2015/wordml/symex" xmlns:wpg="http://schemas.microsoft.com/office/word/2010/wordprocessingGroup" xmlns:wpi="http://schemas.microsoft.com/office/word/2010/wordprocessingInk" xmlns:wne="http://schemas.microsoft.com/office/word/2006/wordml" xmlns:wps="http://schemas.microsoft.com/office/word/2010/wordprocessingShape" mc:Ignorable="w14 w15 w16se w16cid w16 w16cex w16sdtdh wp14">
   <w:sdt>
     <w:sdtPr>
       <w:id w:val="-1014383162"/>
@@ -31582,7 +32981,6 @@
         <w:docPartUnique/>
       </w:docPartObj>
     </w:sdtPr>
-    <w:sdtEndPr/>
     <w:sdtContent>
       <w:p>
         <w:pPr>
@@ -31620,7 +33018,7 @@
 </file>
 
 <file path=word/footnotes.xml><?xml version="1.0" encoding="utf-8"?>
-<w:footnotes xmlns:wpc="http://schemas.microsoft.com/office/word/2010/wordprocessingCanvas" xmlns:cx="http://schemas.microsoft.com/office/drawing/2014/chartex" xmlns:cx1="http://schemas.microsoft.com/office/drawing/2015/9/8/chartex" xmlns:cx2="http://schemas.microsoft.com/office/drawing/2015/10/21/chartex" xmlns:cx3="http://schemas.microsoft.com/office/drawing/2016/5/9/chartex" xmlns:cx4="http://schemas.microsoft.com/office/drawing/2016/5/10/chartex" xmlns:cx5="http://schemas.microsoft.com/office/drawing/2016/5/11/chartex" xmlns:cx6="http://schemas.microsoft.com/office/drawing/2016/5/12/chartex" xmlns:cx7="http://schemas.microsoft.com/office/drawing/2016/5/13/chartex" xmlns:cx8="http://schemas.microsoft.com/office/drawing/2016/5/14/chartex" xmlns:mc="http://schemas.openxmlformats.org/markup-compatibility/2006" xmlns:aink="http://schemas.microsoft.com/office/drawing/2016/ink" xmlns:am3d="http://schemas.microsoft.com/office/drawing/2017/model3d" xmlns:o="urn:schemas-microsoft-com:office:office" xmlns:r="http://schemas.openxmlformats.org/officeDocument/2006/relationships" xmlns:m="http://schemas.openxmlformats.org/officeDocument/2006/math" xmlns:v="urn:schemas-microsoft-com:vml" xmlns:wp14="http://schemas.microsoft.com/office/word/2010/wordprocessingDrawing" xmlns:wp="http://schemas.openxmlformats.org/drawingml/2006/wordprocessingDrawing" xmlns:w10="urn:schemas-microsoft-com:office:word" xmlns:w="http://schemas.openxmlformats.org/wordprocessingml/2006/main" xmlns:w14="http://schemas.microsoft.com/office/word/2010/wordml" xmlns:w15="http://schemas.microsoft.com/office/word/2012/wordml" xmlns:w16cex="http://schemas.microsoft.com/office/word/2018/wordml/cex" xmlns:w16cid="http://schemas.microsoft.com/office/word/2016/wordml/cid" xmlns:w16="http://schemas.microsoft.com/office/word/2018/wordml" xmlns:w16se="http://schemas.microsoft.com/office/word/2015/wordml/symex" xmlns:wpg="http://schemas.microsoft.com/office/word/2010/wordprocessingGroup" xmlns:wpi="http://schemas.microsoft.com/office/word/2010/wordprocessingInk" xmlns:wne="http://schemas.microsoft.com/office/word/2006/wordml" xmlns:wps="http://schemas.microsoft.com/office/word/2010/wordprocessingShape" mc:Ignorable="w14 w15 w16se w16cid w16 w16cex wp14">
+<w:footnotes xmlns:wpc="http://schemas.microsoft.com/office/word/2010/wordprocessingCanvas" xmlns:cx="http://schemas.microsoft.com/office/drawing/2014/chartex" xmlns:cx1="http://schemas.microsoft.com/office/drawing/2015/9/8/chartex" xmlns:cx2="http://schemas.microsoft.com/office/drawing/2015/10/21/chartex" xmlns:cx3="http://schemas.microsoft.com/office/drawing/2016/5/9/chartex" xmlns:cx4="http://schemas.microsoft.com/office/drawing/2016/5/10/chartex" xmlns:cx5="http://schemas.microsoft.com/office/drawing/2016/5/11/chartex" xmlns:cx6="http://schemas.microsoft.com/office/drawing/2016/5/12/chartex" xmlns:cx7="http://schemas.microsoft.com/office/drawing/2016/5/13/chartex" xmlns:cx8="http://schemas.microsoft.com/office/drawing/2016/5/14/chartex" xmlns:mc="http://schemas.openxmlformats.org/markup-compatibility/2006" xmlns:aink="http://schemas.microsoft.com/office/drawing/2016/ink" xmlns:am3d="http://schemas.microsoft.com/office/drawing/2017/model3d" xmlns:o="urn:schemas-microsoft-com:office:office" xmlns:oel="http://schemas.microsoft.com/office/2019/extlst" xmlns:r="http://schemas.openxmlformats.org/officeDocument/2006/relationships" xmlns:m="http://schemas.openxmlformats.org/officeDocument/2006/math" xmlns:v="urn:schemas-microsoft-com:vml" xmlns:wp14="http://schemas.microsoft.com/office/word/2010/wordprocessingDrawing" xmlns:wp="http://schemas.openxmlformats.org/drawingml/2006/wordprocessingDrawing" xmlns:w10="urn:schemas-microsoft-com:office:word" xmlns:w="http://schemas.openxmlformats.org/wordprocessingml/2006/main" xmlns:w14="http://schemas.microsoft.com/office/word/2010/wordml" xmlns:w15="http://schemas.microsoft.com/office/word/2012/wordml" xmlns:w16cex="http://schemas.microsoft.com/office/word/2018/wordml/cex" xmlns:w16cid="http://schemas.microsoft.com/office/word/2016/wordml/cid" xmlns:w16="http://schemas.microsoft.com/office/word/2018/wordml" xmlns:w16sdtdh="http://schemas.microsoft.com/office/word/2020/wordml/sdtdatahash" xmlns:w16se="http://schemas.microsoft.com/office/word/2015/wordml/symex" xmlns:wpg="http://schemas.microsoft.com/office/word/2010/wordprocessingGroup" xmlns:wpi="http://schemas.microsoft.com/office/word/2010/wordprocessingInk" xmlns:wne="http://schemas.microsoft.com/office/word/2006/wordml" xmlns:wps="http://schemas.microsoft.com/office/word/2010/wordprocessingShape" mc:Ignorable="w14 w15 w16se w16cid w16 w16cex w16sdtdh wp14">
   <w:footnote w:type="separator" w:id="-1">
     <w:p>
       <w:pPr>
@@ -31645,7 +33043,7 @@
 </file>
 
 <file path=word/numbering.xml><?xml version="1.0" encoding="utf-8"?>
-<w:numbering xmlns:wpc="http://schemas.microsoft.com/office/word/2010/wordprocessingCanvas" xmlns:cx="http://schemas.microsoft.com/office/drawing/2014/chartex" xmlns:cx1="http://schemas.microsoft.com/office/drawing/2015/9/8/chartex" xmlns:cx2="http://schemas.microsoft.com/office/drawing/2015/10/21/chartex" xmlns:cx3="http://schemas.microsoft.com/office/drawing/2016/5/9/chartex" xmlns:cx4="http://schemas.microsoft.com/office/drawing/2016/5/10/chartex" xmlns:cx5="http://schemas.microsoft.com/office/drawing/2016/5/11/chartex" xmlns:cx6="http://schemas.microsoft.com/office/drawing/2016/5/12/chartex" xmlns:cx7="http://schemas.microsoft.com/office/drawing/2016/5/13/chartex" xmlns:cx8="http://schemas.microsoft.com/office/drawing/2016/5/14/chartex" xmlns:mc="http://schemas.openxmlformats.org/markup-compatibility/2006" xmlns:aink="http://schemas.microsoft.com/office/drawing/2016/ink" xmlns:am3d="http://schemas.microsoft.com/office/drawing/2017/model3d" xmlns:o="urn:schemas-microsoft-com:office:office" xmlns:r="http://schemas.openxmlformats.org/officeDocument/2006/relationships" xmlns:m="http://schemas.openxmlformats.org/officeDocument/2006/math" xmlns:v="urn:schemas-microsoft-com:vml" xmlns:wp14="http://schemas.microsoft.com/office/word/2010/wordprocessingDrawing" xmlns:wp="http://schemas.openxmlformats.org/drawingml/2006/wordprocessingDrawing" xmlns:w10="urn:schemas-microsoft-com:office:word" xmlns:w="http://schemas.openxmlformats.org/wordprocessingml/2006/main" xmlns:w14="http://schemas.microsoft.com/office/word/2010/wordml" xmlns:w15="http://schemas.microsoft.com/office/word/2012/wordml" xmlns:w16cex="http://schemas.microsoft.com/office/word/2018/wordml/cex" xmlns:w16cid="http://schemas.microsoft.com/office/word/2016/wordml/cid" xmlns:w16="http://schemas.microsoft.com/office/word/2018/wordml" xmlns:w16se="http://schemas.microsoft.com/office/word/2015/wordml/symex" xmlns:wpg="http://schemas.microsoft.com/office/word/2010/wordprocessingGroup" xmlns:wpi="http://schemas.microsoft.com/office/word/2010/wordprocessingInk" xmlns:wne="http://schemas.microsoft.com/office/word/2006/wordml" xmlns:wps="http://schemas.microsoft.com/office/word/2010/wordprocessingShape" mc:Ignorable="w14 w15 w16se w16cid w16 w16cex wp14">
+<w:numbering xmlns:wpc="http://schemas.microsoft.com/office/word/2010/wordprocessingCanvas" xmlns:cx="http://schemas.microsoft.com/office/drawing/2014/chartex" xmlns:cx1="http://schemas.microsoft.com/office/drawing/2015/9/8/chartex" xmlns:cx2="http://schemas.microsoft.com/office/drawing/2015/10/21/chartex" xmlns:cx3="http://schemas.microsoft.com/office/drawing/2016/5/9/chartex" xmlns:cx4="http://schemas.microsoft.com/office/drawing/2016/5/10/chartex" xmlns:cx5="http://schemas.microsoft.com/office/drawing/2016/5/11/chartex" xmlns:cx6="http://schemas.microsoft.com/office/drawing/2016/5/12/chartex" xmlns:cx7="http://schemas.microsoft.com/office/drawing/2016/5/13/chartex" xmlns:cx8="http://schemas.microsoft.com/office/drawing/2016/5/14/chartex" xmlns:mc="http://schemas.openxmlformats.org/markup-compatibility/2006" xmlns:aink="http://schemas.microsoft.com/office/drawing/2016/ink" xmlns:am3d="http://schemas.microsoft.com/office/drawing/2017/model3d" xmlns:o="urn:schemas-microsoft-com:office:office" xmlns:oel="http://schemas.microsoft.com/office/2019/extlst" xmlns:r="http://schemas.openxmlformats.org/officeDocument/2006/relationships" xmlns:m="http://schemas.openxmlformats.org/officeDocument/2006/math" xmlns:v="urn:schemas-microsoft-com:vml" xmlns:wp14="http://schemas.microsoft.com/office/word/2010/wordprocessingDrawing" xmlns:wp="http://schemas.openxmlformats.org/drawingml/2006/wordprocessingDrawing" xmlns:w10="urn:schemas-microsoft-com:office:word" xmlns:w="http://schemas.openxmlformats.org/wordprocessingml/2006/main" xmlns:w14="http://schemas.microsoft.com/office/word/2010/wordml" xmlns:w15="http://schemas.microsoft.com/office/word/2012/wordml" xmlns:w16cex="http://schemas.microsoft.com/office/word/2018/wordml/cex" xmlns:w16cid="http://schemas.microsoft.com/office/word/2016/wordml/cid" xmlns:w16="http://schemas.microsoft.com/office/word/2018/wordml" xmlns:w16sdtdh="http://schemas.microsoft.com/office/word/2020/wordml/sdtdatahash" xmlns:w16se="http://schemas.microsoft.com/office/word/2015/wordml/symex" xmlns:wpg="http://schemas.microsoft.com/office/word/2010/wordprocessingGroup" xmlns:wpi="http://schemas.microsoft.com/office/word/2010/wordprocessingInk" xmlns:wne="http://schemas.microsoft.com/office/word/2006/wordml" xmlns:wps="http://schemas.microsoft.com/office/word/2010/wordprocessingShape" mc:Ignorable="w14 w15 w16se w16cid w16 w16cex w16sdtdh wp14">
   <w:abstractNum w:abstractNumId="0" w15:restartNumberingAfterBreak="0">
     <w:nsid w:val="0C81578F"/>
     <w:multiLevelType w:val="hybridMultilevel"/>
@@ -32821,40 +34219,40 @@
       </w:rPr>
     </w:lvl>
   </w:abstractNum>
-  <w:num w:numId="1">
+  <w:num w:numId="1" w16cid:durableId="1705055590">
     <w:abstractNumId w:val="11"/>
   </w:num>
-  <w:num w:numId="2">
+  <w:num w:numId="2" w16cid:durableId="669715898">
     <w:abstractNumId w:val="5"/>
   </w:num>
-  <w:num w:numId="3">
+  <w:num w:numId="3" w16cid:durableId="2141418123">
     <w:abstractNumId w:val="2"/>
   </w:num>
-  <w:num w:numId="4">
+  <w:num w:numId="4" w16cid:durableId="1373845029">
     <w:abstractNumId w:val="3"/>
   </w:num>
-  <w:num w:numId="5">
+  <w:num w:numId="5" w16cid:durableId="835609653">
     <w:abstractNumId w:val="7"/>
   </w:num>
-  <w:num w:numId="6">
+  <w:num w:numId="6" w16cid:durableId="1810435913">
     <w:abstractNumId w:val="8"/>
   </w:num>
-  <w:num w:numId="7">
+  <w:num w:numId="7" w16cid:durableId="1218936820">
     <w:abstractNumId w:val="0"/>
   </w:num>
-  <w:num w:numId="8">
+  <w:num w:numId="8" w16cid:durableId="1072698572">
     <w:abstractNumId w:val="9"/>
   </w:num>
-  <w:num w:numId="9">
+  <w:num w:numId="9" w16cid:durableId="1433740025">
     <w:abstractNumId w:val="6"/>
   </w:num>
-  <w:num w:numId="10">
+  <w:num w:numId="10" w16cid:durableId="1783767491">
     <w:abstractNumId w:val="4"/>
   </w:num>
-  <w:num w:numId="11">
+  <w:num w:numId="11" w16cid:durableId="1046757391">
     <w:abstractNumId w:val="10"/>
   </w:num>
-  <w:num w:numId="12">
+  <w:num w:numId="12" w16cid:durableId="553614306">
     <w:abstractNumId w:val="1"/>
   </w:num>
   <w:numIdMacAtCleanup w:val="11"/>
@@ -32862,7 +34260,7 @@
 </file>
 
 <file path=word/styles.xml><?xml version="1.0" encoding="utf-8"?>
-<w:styles xmlns:mc="http://schemas.openxmlformats.org/markup-compatibility/2006" xmlns:r="http://schemas.openxmlformats.org/officeDocument/2006/relationships" xmlns:w="http://schemas.openxmlformats.org/wordprocessingml/2006/main" xmlns:w14="http://schemas.microsoft.com/office/word/2010/wordml" xmlns:w15="http://schemas.microsoft.com/office/word/2012/wordml" xmlns:w16cex="http://schemas.microsoft.com/office/word/2018/wordml/cex" xmlns:w16cid="http://schemas.microsoft.com/office/word/2016/wordml/cid" xmlns:w16="http://schemas.microsoft.com/office/word/2018/wordml" xmlns:w16se="http://schemas.microsoft.com/office/word/2015/wordml/symex" mc:Ignorable="w14 w15 w16se w16cid w16 w16cex">
+<w:styles xmlns:mc="http://schemas.openxmlformats.org/markup-compatibility/2006" xmlns:r="http://schemas.openxmlformats.org/officeDocument/2006/relationships" xmlns:w="http://schemas.openxmlformats.org/wordprocessingml/2006/main" xmlns:w14="http://schemas.microsoft.com/office/word/2010/wordml" xmlns:w15="http://schemas.microsoft.com/office/word/2012/wordml" xmlns:w16cex="http://schemas.microsoft.com/office/word/2018/wordml/cex" xmlns:w16cid="http://schemas.microsoft.com/office/word/2016/wordml/cid" xmlns:w16="http://schemas.microsoft.com/office/word/2018/wordml" xmlns:w16sdtdh="http://schemas.microsoft.com/office/word/2020/wordml/sdtdatahash" xmlns:w16se="http://schemas.microsoft.com/office/word/2015/wordml/symex" mc:Ignorable="w14 w15 w16se w16cid w16 w16cex w16sdtdh">
   <w:docDefaults>
     <w:rPrDefault>
       <w:rPr>
@@ -33964,14 +35362,19 @@
 </file>
 
 <file path=customXml/item1.xml><?xml version="1.0" encoding="utf-8"?>
-<p:properties xmlns:p="http://schemas.microsoft.com/office/2006/metadata/properties" xmlns:xsi="http://www.w3.org/2001/XMLSchema-instance" xmlns:pc="http://schemas.microsoft.com/office/infopath/2007/PartnerControls">
-  <documentManagement>
-    <_activity xmlns="defd353f-5821-488d-894a-fabd92af6be1" xsi:nil="true"/>
-  </documentManagement>
-</p:properties>
+<?mso-contentType ?>
+<FormTemplates xmlns="http://schemas.microsoft.com/sharepoint/v3/contenttype/forms">
+  <Display>DocumentLibraryForm</Display>
+  <Edit>DocumentLibraryForm</Edit>
+  <New>DocumentLibraryForm</New>
+</FormTemplates>
 </file>
 
 <file path=customXml/item2.xml><?xml version="1.0" encoding="utf-8"?>
+<b:Sources xmlns:b="http://schemas.openxmlformats.org/officeDocument/2006/bibliography" xmlns="http://schemas.openxmlformats.org/officeDocument/2006/bibliography" SelectedStyle="\APASixthEditionOfficeOnline.xsl" StyleName="APA" Version="6"/>
+</file>
+
+<file path=customXml/item3.xml><?xml version="1.0" encoding="utf-8"?>
 <ct:contentTypeSchema xmlns:ct="http://schemas.microsoft.com/office/2006/metadata/contentType" xmlns:ma="http://schemas.microsoft.com/office/2006/metadata/properties/metaAttributes" ct:_="" ma:_="" ma:contentTypeName="Document" ma:contentTypeID="0x0101003B61496829562540A9DF6BDD8BF65987" ma:contentTypeVersion="14" ma:contentTypeDescription="Create a new document." ma:contentTypeScope="" ma:versionID="eef95463fa43db37e23168ed650ce0d1">
   <xsd:schema xmlns:xsd="http://www.w3.org/2001/XMLSchema" xmlns:xs="http://www.w3.org/2001/XMLSchema" xmlns:p="http://schemas.microsoft.com/office/2006/metadata/properties" xmlns:ns3="defd353f-5821-488d-894a-fabd92af6be1" xmlns:ns4="74ad344f-3fae-456f-b433-b5d81abaf190" targetNamespace="http://schemas.microsoft.com/office/2006/metadata/properties" ma:root="true" ma:fieldsID="8d7a2857eea74b55c1f44fd3e0dc5bb8" ns3:_="" ns4:_="">
     <xsd:import namespace="defd353f-5821-488d-894a-fabd92af6be1"/>
@@ -34200,30 +35603,31 @@
 </ct:contentTypeSchema>
 </file>
 
-<file path=customXml/item3.xml><?xml version="1.0" encoding="utf-8"?>
-<b:Sources xmlns:b="http://schemas.openxmlformats.org/officeDocument/2006/bibliography" xmlns="http://schemas.openxmlformats.org/officeDocument/2006/bibliography" SelectedStyle="\APASixthEditionOfficeOnline.xsl" StyleName="APA" Version="6"/>
-</file>
-
 <file path=customXml/item4.xml><?xml version="1.0" encoding="utf-8"?>
-<?mso-contentType ?>
-<FormTemplates xmlns="http://schemas.microsoft.com/sharepoint/v3/contenttype/forms">
-  <Display>DocumentLibraryForm</Display>
-  <Edit>DocumentLibraryForm</Edit>
-  <New>DocumentLibraryForm</New>
-</FormTemplates>
+<p:properties xmlns:p="http://schemas.microsoft.com/office/2006/metadata/properties" xmlns:xsi="http://www.w3.org/2001/XMLSchema-instance" xmlns:pc="http://schemas.microsoft.com/office/infopath/2007/PartnerControls">
+  <documentManagement>
+    <_activity xmlns="defd353f-5821-488d-894a-fabd92af6be1" xsi:nil="true"/>
+  </documentManagement>
+</p:properties>
 </file>
 
 <file path=customXml/itemProps1.xml><?xml version="1.0" encoding="utf-8"?>
-<ds:datastoreItem xmlns:ds="http://schemas.openxmlformats.org/officeDocument/2006/customXml" ds:itemID="{AD0848A3-848D-414E-8D13-A4768B99743A}">
+<ds:datastoreItem xmlns:ds="http://schemas.openxmlformats.org/officeDocument/2006/customXml" ds:itemID="{0C47297C-74F2-44EF-8B63-D7FB6E29BF39}">
   <ds:schemaRefs>
-    <ds:schemaRef ds:uri="http://schemas.microsoft.com/office/2006/metadata/properties"/>
-    <ds:schemaRef ds:uri="http://schemas.microsoft.com/office/infopath/2007/PartnerControls"/>
-    <ds:schemaRef ds:uri="defd353f-5821-488d-894a-fabd92af6be1"/>
+    <ds:schemaRef ds:uri="http://schemas.microsoft.com/sharepoint/v3/contenttype/forms"/>
   </ds:schemaRefs>
 </ds:datastoreItem>
 </file>
 
 <file path=customXml/itemProps2.xml><?xml version="1.0" encoding="utf-8"?>
+<ds:datastoreItem xmlns:ds="http://schemas.openxmlformats.org/officeDocument/2006/customXml" ds:itemID="{064A5D02-8331-4574-8813-ECC4B6F4C3EC}">
+  <ds:schemaRefs>
+    <ds:schemaRef ds:uri="http://schemas.openxmlformats.org/officeDocument/2006/bibliography"/>
+  </ds:schemaRefs>
+</ds:datastoreItem>
+</file>
+
+<file path=customXml/itemProps3.xml><?xml version="1.0" encoding="utf-8"?>
 <ds:datastoreItem xmlns:ds="http://schemas.openxmlformats.org/officeDocument/2006/customXml" ds:itemID="{6EEB1B42-3700-484D-B3ED-5979550C0FA7}">
   <ds:schemaRefs>
     <ds:schemaRef ds:uri="http://schemas.microsoft.com/office/2006/metadata/contentType"/>
@@ -34242,18 +35646,12 @@
 </ds:datastoreItem>
 </file>
 
-<file path=customXml/itemProps3.xml><?xml version="1.0" encoding="utf-8"?>
-<ds:datastoreItem xmlns:ds="http://schemas.openxmlformats.org/officeDocument/2006/customXml" ds:itemID="{064A5D02-8331-4574-8813-ECC4B6F4C3EC}">
+<file path=customXml/itemProps4.xml><?xml version="1.0" encoding="utf-8"?>
+<ds:datastoreItem xmlns:ds="http://schemas.openxmlformats.org/officeDocument/2006/customXml" ds:itemID="{AD0848A3-848D-414E-8D13-A4768B99743A}">
   <ds:schemaRefs>
-    <ds:schemaRef ds:uri="http://schemas.openxmlformats.org/officeDocument/2006/bibliography"/>
-  </ds:schemaRefs>
-</ds:datastoreItem>
-</file>
-
-<file path=customXml/itemProps4.xml><?xml version="1.0" encoding="utf-8"?>
-<ds:datastoreItem xmlns:ds="http://schemas.openxmlformats.org/officeDocument/2006/customXml" ds:itemID="{0C47297C-74F2-44EF-8B63-D7FB6E29BF39}">
-  <ds:schemaRefs>
-    <ds:schemaRef ds:uri="http://schemas.microsoft.com/sharepoint/v3/contenttype/forms"/>
+    <ds:schemaRef ds:uri="http://schemas.microsoft.com/office/2006/metadata/properties"/>
+    <ds:schemaRef ds:uri="http://schemas.microsoft.com/office/infopath/2007/PartnerControls"/>
+    <ds:schemaRef ds:uri="defd353f-5821-488d-894a-fabd92af6be1"/>
   </ds:schemaRefs>
 </ds:datastoreItem>
 </file>
</xml_diff>